<commit_message>
finished question 2 and 4
</commit_message>
<xml_diff>
--- a/Reports/Part4/Final_Report.docx
+++ b/Reports/Part4/Final_Report.docx
@@ -30,13 +30,8 @@
         <w:t xml:space="preserve">Team: </w:t>
       </w:r>
       <w:r>
-        <w:t xml:space="preserve">Andrew Gordon, Tommy Hoffman, Connor McGuinness, Daniel </w:t>
-      </w:r>
-      <w:proofErr w:type="spellStart"/>
-      <w:r>
-        <w:t>Zurawksi</w:t>
-      </w:r>
-      <w:proofErr w:type="spellEnd"/>
+        <w:t>Andrew Gordon, Tommy Hoffman, Connor McGuinness, Daniel Zurawksi</w:t>
+      </w:r>
     </w:p>
     <w:p/>
     <w:p>
@@ -169,15 +164,7 @@
         </w:numPr>
       </w:pPr>
       <w:r>
-        <w:t>FN-004: Use a relational database (</w:t>
-      </w:r>
-      <w:proofErr w:type="spellStart"/>
-      <w:r>
-        <w:t>MYSQLlite</w:t>
-      </w:r>
-      <w:proofErr w:type="spellEnd"/>
-      <w:r>
-        <w:t>) to hold user data (age, gender)</w:t>
+        <w:t>FN-004: Use a relational database (MYSQLlite) to hold user data (age, gender)</w:t>
       </w:r>
     </w:p>
     <w:p>
@@ -232,123 +219,162 @@
       </w:r>
     </w:p>
     <w:p>
-      <w:pPr>
-        <w:rPr>
-          <w:b/>
-        </w:rPr>
-      </w:pPr>
-    </w:p>
-    <w:p>
-      <w:r>
-        <w:t>Which ones did we use?</w:t>
-      </w:r>
+      <w:r>
+        <w:rPr>
+          <w:b/>
+        </w:rPr>
+        <w:tab/>
+      </w:r>
+      <w:r>
+        <w:t xml:space="preserve">A design pattern implemented in the final prototype of What to Wear Weather is </w:t>
+      </w:r>
+      <w:r>
+        <w:rPr>
+          <w:b/>
+        </w:rPr>
+        <w:t>State</w:t>
+      </w:r>
+      <w:r>
+        <w:t xml:space="preserve">. The purpose of State is to allow an object to behave in different ways based on the object’s internal state. </w:t>
+      </w:r>
+      <w:r>
+        <w:t xml:space="preserve">By fetching a forecast summary from a weather API, the object that contains all of the clothing suggestions will change its behavior. So based on the state of the forecast summary, clothing suggestions will change based on that state. </w:t>
+      </w:r>
+      <w:r>
+        <w:rPr>
+          <w:b/>
+        </w:rPr>
+        <w:t>State</w:t>
+      </w:r>
+      <w:r>
+        <w:t xml:space="preserve"> helped keep code length to a minimum and with readability</w:t>
+      </w:r>
+      <w:r>
+        <w:t>.</w:t>
+      </w:r>
+    </w:p>
+    <w:p>
+      <w:r>
+        <w:tab/>
+        <w:t xml:space="preserve">One design pattern that was not utilized but could have been is </w:t>
+      </w:r>
+      <w:r>
+        <w:rPr>
+          <w:b/>
+        </w:rPr>
+        <w:t>Observer</w:t>
+      </w:r>
+      <w:r>
+        <w:t xml:space="preserve">. Most methods and classes in our system talk only directly to each other instead of together. Observer would have been used to update information stored in the database, change the suggested clothing options, and change the forecast day and summary, all by the click of one button. Objects and methods would notify each other when one was changed, thus reducing repeated code and methods. In our system, methods only update each other when specifically called upon. Therefore, the database could be out of sync with a changing forecast. Fortunately, we avoided synchronous problems by making sure that </w:t>
+      </w:r>
+      <w:r>
+        <w:t xml:space="preserve">classes and objects are explicitly updated when they need to be. </w:t>
+      </w:r>
+      <w:bookmarkStart w:id="0" w:name="_GoBack"/>
+      <w:bookmarkEnd w:id="0"/>
     </w:p>
     <w:p/>
-    <w:p/>
-    <w:p>
-      <w:pPr>
-        <w:rPr>
-          <w:b/>
-        </w:rPr>
-      </w:pPr>
-    </w:p>
-    <w:p>
-      <w:pPr>
-        <w:rPr>
-          <w:b/>
-        </w:rPr>
-      </w:pPr>
-    </w:p>
-    <w:p>
-      <w:pPr>
-        <w:rPr>
-          <w:b/>
-        </w:rPr>
-      </w:pPr>
-    </w:p>
-    <w:p>
-      <w:pPr>
-        <w:rPr>
-          <w:b/>
-        </w:rPr>
-      </w:pPr>
-    </w:p>
-    <w:p>
-      <w:pPr>
-        <w:rPr>
-          <w:b/>
-        </w:rPr>
-      </w:pPr>
-    </w:p>
-    <w:p>
-      <w:pPr>
-        <w:rPr>
-          <w:b/>
-        </w:rPr>
-      </w:pPr>
-    </w:p>
-    <w:p>
-      <w:pPr>
-        <w:rPr>
-          <w:b/>
-        </w:rPr>
-      </w:pPr>
-    </w:p>
-    <w:p>
-      <w:pPr>
-        <w:rPr>
-          <w:b/>
-        </w:rPr>
-      </w:pPr>
-    </w:p>
-    <w:p>
-      <w:pPr>
-        <w:rPr>
-          <w:b/>
-        </w:rPr>
-      </w:pPr>
-    </w:p>
-    <w:p>
-      <w:pPr>
-        <w:rPr>
-          <w:b/>
-        </w:rPr>
-      </w:pPr>
-    </w:p>
-    <w:p>
-      <w:pPr>
-        <w:rPr>
-          <w:b/>
-        </w:rPr>
-      </w:pPr>
-    </w:p>
-    <w:p>
-      <w:pPr>
-        <w:rPr>
-          <w:b/>
-        </w:rPr>
-      </w:pPr>
-      <w:bookmarkStart w:id="0" w:name="_GoBack"/>
-    </w:p>
-    <w:bookmarkEnd w:id="0"/>
-    <w:p>
-      <w:pPr>
-        <w:rPr>
-          <w:b/>
-        </w:rPr>
-      </w:pPr>
-    </w:p>
-    <w:p>
-      <w:pPr>
-        <w:rPr>
-          <w:b/>
-        </w:rPr>
-      </w:pPr>
-      <w:r>
-        <w:rPr>
-          <w:b/>
-        </w:rPr>
-        <w:lastRenderedPageBreak/>
+    <w:p>
+      <w:pPr>
+        <w:rPr>
+          <w:b/>
+        </w:rPr>
+      </w:pPr>
+    </w:p>
+    <w:p>
+      <w:pPr>
+        <w:rPr>
+          <w:b/>
+        </w:rPr>
+      </w:pPr>
+    </w:p>
+    <w:p>
+      <w:pPr>
+        <w:rPr>
+          <w:b/>
+        </w:rPr>
+      </w:pPr>
+    </w:p>
+    <w:p>
+      <w:pPr>
+        <w:rPr>
+          <w:b/>
+        </w:rPr>
+      </w:pPr>
+    </w:p>
+    <w:p>
+      <w:pPr>
+        <w:rPr>
+          <w:b/>
+        </w:rPr>
+      </w:pPr>
+    </w:p>
+    <w:p>
+      <w:pPr>
+        <w:rPr>
+          <w:b/>
+        </w:rPr>
+      </w:pPr>
+    </w:p>
+    <w:p>
+      <w:pPr>
+        <w:rPr>
+          <w:b/>
+        </w:rPr>
+      </w:pPr>
+    </w:p>
+    <w:p>
+      <w:pPr>
+        <w:rPr>
+          <w:b/>
+        </w:rPr>
+      </w:pPr>
+    </w:p>
+    <w:p>
+      <w:pPr>
+        <w:rPr>
+          <w:b/>
+        </w:rPr>
+      </w:pPr>
+    </w:p>
+    <w:p>
+      <w:pPr>
+        <w:rPr>
+          <w:b/>
+        </w:rPr>
+      </w:pPr>
+    </w:p>
+    <w:p>
+      <w:pPr>
+        <w:rPr>
+          <w:b/>
+        </w:rPr>
+      </w:pPr>
+    </w:p>
+    <w:p>
+      <w:pPr>
+        <w:rPr>
+          <w:b/>
+        </w:rPr>
+      </w:pPr>
+    </w:p>
+    <w:p>
+      <w:pPr>
+        <w:rPr>
+          <w:b/>
+        </w:rPr>
+      </w:pPr>
+    </w:p>
+    <w:p>
+      <w:pPr>
+        <w:rPr>
+          <w:b/>
+        </w:rPr>
+      </w:pPr>
+      <w:r>
+        <w:rPr>
+          <w:b/>
+        </w:rPr>
         <w:t>Comparison of Part 2 Class Diagram and Final Class Diagram</w:t>
       </w:r>
     </w:p>
@@ -494,6 +520,63 @@
           <w:b/>
         </w:rPr>
         <w:t>Learned About Analysis and Design</w:t>
+      </w:r>
+    </w:p>
+    <w:p>
+      <w:r>
+        <w:tab/>
+      </w:r>
+      <w:r>
+        <w:t>The process of analysis and design is not something to be rushed through. Although we diligently prepared for implementation, we did not account for timing</w:t>
+      </w:r>
+      <w:r>
+        <w:t xml:space="preserve"> well</w:t>
+      </w:r>
+      <w:r>
+        <w:t xml:space="preserve">. During the design phase of our system, we felt </w:t>
+      </w:r>
+      <w:r>
+        <w:t xml:space="preserve">that the aspects we thought would be easy to implement, proved to be difficult. </w:t>
+      </w:r>
+    </w:p>
+    <w:p>
+      <w:r>
+        <w:tab/>
+        <w:t>One such aspect is requesting/sending information to and from the database. The system relied heavily on this functionality yet it was not very clearly defined in our design phase. We tied it into multiple features like saving gender preferences and storing clothing suggestions. As a group we simply thought that database manipulation would be easier than expected to implement. Since we had to spend more time on this functionality, other features had to be delayed. Therefore, one lesson learned is to plan the timing of implementing features and to expect errors. Without accounting for errors, the implementing phase will take longer to finish. By expecting errors</w:t>
+      </w:r>
+      <w:r>
+        <w:t xml:space="preserve"> during the design phase</w:t>
+      </w:r>
+      <w:r>
+        <w:t>,</w:t>
+      </w:r>
+      <w:r>
+        <w:t xml:space="preserve"> implementation will be easier to handle because the group has already figured out what error is likely causing problems.</w:t>
+      </w:r>
+    </w:p>
+    <w:p>
+      <w:r>
+        <w:tab/>
+        <w:t>Another important lesson the group learned about analysis and design is project consistency. By defining key components like SDK’s, API’s, platforms, coding languages, and databases early in the design phase, it helps to stick to these choices through implementation. A small example can be seen in our UI Mockups, that were created using Xcode. Although, these mockups did provide a good reference for how our application should look, it was not consistent with how Android applications look. Since we had defined it would be an Android application, creating UI Mockups with Android Studio would have been a more consistent choice. By keeping project consistency, implementation is more</w:t>
+      </w:r>
+      <w:r>
+        <w:t xml:space="preserve"> straightforward and organized. Fortunately, the group remained consistent on most of the design choices during implementation. Therefore, it was easier to stay focused on specific errors and remain organized even when working on different parts of the system at the same time.</w:t>
+      </w:r>
+    </w:p>
+    <w:p>
+      <w:r>
+        <w:tab/>
+        <w:t xml:space="preserve">Overall, planning ahead for errors and maintaining project consistency throughout all phases of creating the system are important lessons learned by the group. By not accounting for the amount of time debugging a specific error would take, the group had to “brute force” the error until the application would work. Also, by not keeping certain aspects of the design phase consistent with the implementation phase, the group had to create new parts of the project different from the original plan. However, these fallbacks were pushed through in order to create a functional system. As a group, we are going to remember these design pitfalls when working on a new project. Analysis and design is a learned skill that is best developed from experience. </w:t>
+      </w:r>
+    </w:p>
+    <w:p>
+      <w:r>
+        <w:tab/>
+      </w:r>
+    </w:p>
+    <w:p>
+      <w:r>
+        <w:tab/>
       </w:r>
     </w:p>
     <w:sectPr>

</xml_diff>

<commit_message>
added singleton to design patterns
</commit_message>
<xml_diff>
--- a/Reports/Part4/Final_Report.docx
+++ b/Reports/Part4/Final_Report.docx
@@ -241,9 +241,6 @@
         <w:t xml:space="preserve">By fetching a forecast summary from a weather API, the object that contains all of the clothing suggestions will change its behavior. So based on the state of the forecast summary, clothing suggestions will change based on that state. </w:t>
       </w:r>
       <w:r>
-        <w:rPr>
-          <w:b/>
-        </w:rPr>
         <w:t>State</w:t>
       </w:r>
       <w:r>
@@ -268,103 +265,40 @@
         <w:t xml:space="preserve">. Most methods and classes in our system talk only directly to each other instead of together. Observer would have been used to update information stored in the database, change the suggested clothing options, and change the forecast day and summary, all by the click of one button. Objects and methods would notify each other when one was changed, thus reducing repeated code and methods. In our system, methods only update each other when specifically called upon. Therefore, the database could be out of sync with a changing forecast. Fortunately, we avoided synchronous problems by making sure that </w:t>
       </w:r>
       <w:r>
-        <w:t xml:space="preserve">classes and objects are explicitly updated when they need to be. </w:t>
+        <w:t>classes and objects are explicitly updated when they need to be.</w:t>
+      </w:r>
+    </w:p>
+    <w:p>
+      <w:r>
+        <w:tab/>
+        <w:t xml:space="preserve">Instead of </w:t>
+      </w:r>
+      <w:r>
+        <w:rPr>
+          <w:b/>
+        </w:rPr>
+        <w:t>Observer</w:t>
+      </w:r>
+      <w:r>
+        <w:t xml:space="preserve">, the group decided to implement </w:t>
+      </w:r>
+      <w:r>
+        <w:rPr>
+          <w:b/>
+        </w:rPr>
+        <w:t>Singleton</w:t>
+      </w:r>
+      <w:r>
+        <w:t xml:space="preserve"> in our system. Since our application is only running on one operating system, there is only instances of system objects. </w:t>
+      </w:r>
+      <w:r>
+        <w:lastRenderedPageBreak/>
+        <w:t>Therefore, all of our methods access the system objects during runtime and do not need to account for third party systems. This allowed us to focus on implementation exclusively for Android OS. Without having to worry about multiple platforms, the group was able to write more robust code for Android. There wasn’t a need for base functionality across platforms, so the system’s code remains organized and clear.</w:t>
       </w:r>
       <w:bookmarkStart w:id="0" w:name="_GoBack"/>
       <w:bookmarkEnd w:id="0"/>
     </w:p>
     <w:p/>
-    <w:p>
-      <w:pPr>
-        <w:rPr>
-          <w:b/>
-        </w:rPr>
-      </w:pPr>
-    </w:p>
-    <w:p>
-      <w:pPr>
-        <w:rPr>
-          <w:b/>
-        </w:rPr>
-      </w:pPr>
-    </w:p>
-    <w:p>
-      <w:pPr>
-        <w:rPr>
-          <w:b/>
-        </w:rPr>
-      </w:pPr>
-    </w:p>
-    <w:p>
-      <w:pPr>
-        <w:rPr>
-          <w:b/>
-        </w:rPr>
-      </w:pPr>
-    </w:p>
-    <w:p>
-      <w:pPr>
-        <w:rPr>
-          <w:b/>
-        </w:rPr>
-      </w:pPr>
-    </w:p>
-    <w:p>
-      <w:pPr>
-        <w:rPr>
-          <w:b/>
-        </w:rPr>
-      </w:pPr>
-    </w:p>
-    <w:p>
-      <w:pPr>
-        <w:rPr>
-          <w:b/>
-        </w:rPr>
-      </w:pPr>
-    </w:p>
-    <w:p>
-      <w:pPr>
-        <w:rPr>
-          <w:b/>
-        </w:rPr>
-      </w:pPr>
-    </w:p>
-    <w:p>
-      <w:pPr>
-        <w:rPr>
-          <w:b/>
-        </w:rPr>
-      </w:pPr>
-    </w:p>
-    <w:p>
-      <w:pPr>
-        <w:rPr>
-          <w:b/>
-        </w:rPr>
-      </w:pPr>
-    </w:p>
-    <w:p>
-      <w:pPr>
-        <w:rPr>
-          <w:b/>
-        </w:rPr>
-      </w:pPr>
-    </w:p>
-    <w:p>
-      <w:pPr>
-        <w:rPr>
-          <w:b/>
-        </w:rPr>
-      </w:pPr>
-    </w:p>
-    <w:p>
-      <w:pPr>
-        <w:rPr>
-          <w:b/>
-        </w:rPr>
-      </w:pPr>
-    </w:p>
     <w:p>
       <w:pPr>
         <w:rPr>

</xml_diff>

<commit_message>
removed state; added singleton;
</commit_message>
<xml_diff>
--- a/Reports/Part4/Final_Report.docx
+++ b/Reports/Part4/Final_Report.docx
@@ -220,38 +220,6 @@
     </w:p>
     <w:p>
       <w:r>
-        <w:rPr>
-          <w:b/>
-        </w:rPr>
-        <w:tab/>
-      </w:r>
-      <w:r>
-        <w:t xml:space="preserve">A design pattern implemented in the final prototype of What to Wear Weather is </w:t>
-      </w:r>
-      <w:r>
-        <w:rPr>
-          <w:b/>
-        </w:rPr>
-        <w:t>State</w:t>
-      </w:r>
-      <w:r>
-        <w:t xml:space="preserve">. The purpose of State is to allow an object to behave in different ways based on the object’s internal state. </w:t>
-      </w:r>
-      <w:r>
-        <w:t xml:space="preserve">By fetching a forecast summary from a weather API, the object that contains all of the clothing suggestions will change its behavior. So based on the state of the forecast summary, clothing suggestions will change based on that state. </w:t>
-      </w:r>
-      <w:r>
-        <w:t>State</w:t>
-      </w:r>
-      <w:r>
-        <w:t xml:space="preserve"> helped keep code length to a minimum and with readability</w:t>
-      </w:r>
-      <w:r>
-        <w:t>.</w:t>
-      </w:r>
-    </w:p>
-    <w:p>
-      <w:r>
         <w:tab/>
         <w:t xml:space="preserve">One design pattern that was not utilized but could have been is </w:t>
       </w:r>
@@ -289,11 +257,7 @@
         <w:t>Singleton</w:t>
       </w:r>
       <w:r>
-        <w:t xml:space="preserve"> in our system. Since our application is only running on one operating system, there is only instances of system objects. </w:t>
-      </w:r>
-      <w:r>
-        <w:lastRenderedPageBreak/>
-        <w:t>Therefore, all of our methods access the system objects during runtime and do not need to account for third party systems. This allowed us to focus on implementation exclusively for Android OS. Without having to worry about multiple platforms, the group was able to write more robust code for Android. There wasn’t a need for base functionality across platforms, so the system’s code remains organized and clear.</w:t>
+        <w:t xml:space="preserve"> in our system. Since our application is only running on one operating system, there is only instances of system objects. Therefore, all of our methods access the system objects during runtime and do not need to account for third party systems. This allowed us to focus on implementation exclusively for Android OS. Without having to worry about multiple platforms, the group was able to write more robust code for Android. There wasn’t a need for base functionality across platforms, so the system’s code remains organized and clear.</w:t>
       </w:r>
       <w:bookmarkStart w:id="0" w:name="_GoBack"/>
       <w:bookmarkEnd w:id="0"/>
@@ -309,6 +273,7 @@
         <w:rPr>
           <w:b/>
         </w:rPr>
+        <w:lastRenderedPageBreak/>
         <w:t>Comparison of Part 2 Class Diagram and Final Class Diagram</w:t>
       </w:r>
     </w:p>

</xml_diff>

<commit_message>
added first draft of updated class diagram; minor changes to presentation
</commit_message>
<xml_diff>
--- a/Reports/Part4/Final_Report.docx
+++ b/Reports/Part4/Final_Report.docx
@@ -30,8 +30,13 @@
         <w:t xml:space="preserve">Team: </w:t>
       </w:r>
       <w:r>
-        <w:t>Andrew Gordon, Tommy Hoffman, Connor McGuinness, Daniel Zurawksi</w:t>
-      </w:r>
+        <w:t xml:space="preserve">Andrew Gordon, Tommy Hoffman, Connor McGuinness, Daniel </w:t>
+      </w:r>
+      <w:proofErr w:type="spellStart"/>
+      <w:r>
+        <w:t>Zurawksi</w:t>
+      </w:r>
+      <w:proofErr w:type="spellEnd"/>
     </w:p>
     <w:p/>
     <w:p>
@@ -164,7 +169,15 @@
         </w:numPr>
       </w:pPr>
       <w:r>
-        <w:t>FN-004: Use a relational database (MYSQLlite) to hold user data (age, gender)</w:t>
+        <w:t>FN-004: Use a relational database (</w:t>
+      </w:r>
+      <w:proofErr w:type="spellStart"/>
+      <w:r>
+        <w:t>MYSQLlite</w:t>
+      </w:r>
+      <w:proofErr w:type="spellEnd"/>
+      <w:r>
+        <w:t>) to hold user data (age, gender)</w:t>
       </w:r>
     </w:p>
     <w:p>
@@ -187,14 +200,84 @@
           <w:numId w:val="1"/>
         </w:numPr>
       </w:pPr>
+      <w:bookmarkStart w:id="0" w:name="_GoBack"/>
       <w:r>
         <w:t>NF-003: App will respond quickly and precisely to user touch/interaction</w:t>
       </w:r>
     </w:p>
-    <w:p/>
-    <w:p>
-      <w:r>
-        <w:t>(updated class diagram goes here)</w:t>
+    <w:bookmarkEnd w:id="0"/>
+    <w:p>
+      <w:r>
+        <w:rPr>
+          <w:b/>
+        </w:rPr>
+        <w:t>Updated Class Diagram below:</w:t>
+      </w:r>
+    </w:p>
+    <w:p>
+      <w:r>
+        <w:drawing>
+          <wp:anchor distT="0" distB="0" distL="114300" distR="114300" simplePos="0" relativeHeight="251659264" behindDoc="0" locked="0" layoutInCell="1" allowOverlap="1" wp14:anchorId="4D0C3D1E" wp14:editId="0694D6DD">
+            <wp:simplePos x="0" y="0"/>
+            <wp:positionH relativeFrom="column">
+              <wp:posOffset>-64770</wp:posOffset>
+            </wp:positionH>
+            <wp:positionV relativeFrom="paragraph">
+              <wp:posOffset>323850</wp:posOffset>
+            </wp:positionV>
+            <wp:extent cx="6173470" cy="3990340"/>
+            <wp:effectExtent l="0" t="0" r="0" b="0"/>
+            <wp:wrapTopAndBottom/>
+            <wp:docPr id="2" name="Picture 2" descr="../../../../Downloads/Updated_Class_Diagram.pdf"/>
+            <wp:cNvGraphicFramePr>
+              <a:graphicFrameLocks xmlns:a="http://schemas.openxmlformats.org/drawingml/2006/main" noChangeAspect="1"/>
+            </wp:cNvGraphicFramePr>
+            <a:graphic xmlns:a="http://schemas.openxmlformats.org/drawingml/2006/main">
+              <a:graphicData uri="http://schemas.openxmlformats.org/drawingml/2006/picture">
+                <pic:pic xmlns:pic="http://schemas.openxmlformats.org/drawingml/2006/picture">
+                  <pic:nvPicPr>
+                    <pic:cNvPr id="0" name="Picture 1" descr="../../../../Downloads/Updated_Class_Diagram.pdf"/>
+                    <pic:cNvPicPr>
+                      <a:picLocks noChangeAspect="1" noChangeArrowheads="1"/>
+                    </pic:cNvPicPr>
+                  </pic:nvPicPr>
+                  <pic:blipFill>
+                    <a:blip r:embed="rId5">
+                      <a:extLst>
+                        <a:ext uri="{28A0092B-C50C-407E-A947-70E740481C1C}">
+                          <a14:useLocalDpi xmlns:a14="http://schemas.microsoft.com/office/drawing/2010/main" val="0"/>
+                        </a:ext>
+                      </a:extLst>
+                    </a:blip>
+                    <a:srcRect/>
+                    <a:stretch>
+                      <a:fillRect/>
+                    </a:stretch>
+                  </pic:blipFill>
+                  <pic:spPr bwMode="auto">
+                    <a:xfrm>
+                      <a:off x="0" y="0"/>
+                      <a:ext cx="6173470" cy="3990340"/>
+                    </a:xfrm>
+                    <a:prstGeom prst="rect">
+                      <a:avLst/>
+                    </a:prstGeom>
+                    <a:noFill/>
+                    <a:ln>
+                      <a:noFill/>
+                    </a:ln>
+                  </pic:spPr>
+                </pic:pic>
+              </a:graphicData>
+            </a:graphic>
+            <wp14:sizeRelH relativeFrom="page">
+              <wp14:pctWidth>0</wp14:pctWidth>
+            </wp14:sizeRelH>
+            <wp14:sizeRelV relativeFrom="page">
+              <wp14:pctHeight>0</wp14:pctHeight>
+            </wp14:sizeRelV>
+          </wp:anchor>
+        </w:drawing>
       </w:r>
     </w:p>
     <w:p/>
@@ -265,8 +348,6 @@
       <w:r>
         <w:t>. There wasn’t a need for base functionality across platforms, so the system’s code remains organized and clear.</w:t>
       </w:r>
-      <w:bookmarkStart w:id="0" w:name="_GoBack"/>
-      <w:bookmarkEnd w:id="0"/>
     </w:p>
     <w:p/>
     <w:p>
@@ -279,7 +360,6 @@
         <w:rPr>
           <w:b/>
         </w:rPr>
-        <w:lastRenderedPageBreak/>
         <w:t>Comparison of Part 2 Class Diagram and Final Class Diagram</w:t>
       </w:r>
     </w:p>
@@ -319,7 +399,7 @@
                     </pic:cNvPicPr>
                   </pic:nvPicPr>
                   <pic:blipFill>
-                    <a:blip r:embed="rId5">
+                    <a:blip r:embed="rId6">
                       <a:extLst>
                         <a:ext uri="{28A0092B-C50C-407E-A947-70E740481C1C}">
                           <a14:useLocalDpi xmlns:a14="http://schemas.microsoft.com/office/drawing/2010/main" val="0"/>
@@ -462,7 +542,15 @@
     <w:p>
       <w:r>
         <w:tab/>
-        <w:t>Another important lesson the group learned about analysis and design is project consistency. By defining key components like SDK’s, API’s, platforms, coding languages, and databases early in the design phase, it helps to stick to these choices through implementation. A small example can be seen in our UI Mockups, that were created using Xcode. Although, these mockups did provide a good reference for how our application should look, it was not consistent with how Android applications look. Since we had defined it would be an Android application, creating UI Mockups with Android Studio would have been a more consistent choice. By keeping project consistency, implementation is more</w:t>
+        <w:t xml:space="preserve">Another important lesson the group learned about analysis and design is project consistency. By defining key components like SDK’s, API’s, platforms, coding languages, and databases early in the design phase, it helps to stick to these choices through implementation. A small example can be seen in our UI Mockups, that were created using </w:t>
+      </w:r>
+      <w:proofErr w:type="spellStart"/>
+      <w:r>
+        <w:t>Xcode</w:t>
+      </w:r>
+      <w:proofErr w:type="spellEnd"/>
+      <w:r>
+        <w:t>. Although, these mockups did provide a good reference for how our application should look, it was not consistent with how Android applications look. Since we had defined it would be an Android application, creating UI Mockups with Android Studio would have been a more consistent choice. By keeping project consistency, implementation is more</w:t>
       </w:r>
       <w:r>
         <w:t xml:space="preserve"> straightforward and organized. Fortunately, the group remained consistent on most of the design choices during implementation. Therefore, it was easier to stay focused on specific errors and remain organized even when working on different parts of the system at the same time.</w:t>

</xml_diff>

<commit_message>
adding to design pattern section
</commit_message>
<xml_diff>
--- a/Reports/Part4/Final_Report.docx
+++ b/Reports/Part4/Final_Report.docx
@@ -1,6 +1,6 @@
 
 <file path=word/document.xml><?xml version="1.0" encoding="utf-8"?>
-<w:document xmlns:wpc="http://schemas.microsoft.com/office/word/2010/wordprocessingCanvas" xmlns:mo="http://schemas.microsoft.com/office/mac/office/2008/main" xmlns:mc="http://schemas.openxmlformats.org/markup-compatibility/2006" xmlns:mv="urn:schemas-microsoft-com:mac:vml" xmlns:o="urn:schemas-microsoft-com:office:office" xmlns:r="http://schemas.openxmlformats.org/officeDocument/2006/relationships" xmlns:m="http://schemas.openxmlformats.org/officeDocument/2006/math" xmlns:v="urn:schemas-microsoft-com:vml" xmlns:wp14="http://schemas.microsoft.com/office/word/2010/wordprocessingDrawing" xmlns:wp="http://schemas.openxmlformats.org/drawingml/2006/wordprocessingDrawing" xmlns:w10="urn:schemas-microsoft-com:office:word" xmlns:w="http://schemas.openxmlformats.org/wordprocessingml/2006/main" xmlns:w14="http://schemas.microsoft.com/office/word/2010/wordml" xmlns:w15="http://schemas.microsoft.com/office/word/2012/wordml" xmlns:wpg="http://schemas.microsoft.com/office/word/2010/wordprocessingGroup" xmlns:wpi="http://schemas.microsoft.com/office/word/2010/wordprocessingInk" xmlns:wne="http://schemas.microsoft.com/office/word/2006/wordml" xmlns:wps="http://schemas.microsoft.com/office/word/2010/wordprocessingShape" mc:Ignorable="w14 w15 wp14">
+<w:document xmlns:wpc="http://schemas.microsoft.com/office/word/2010/wordprocessingCanvas" xmlns:mc="http://schemas.openxmlformats.org/markup-compatibility/2006" xmlns:o="urn:schemas-microsoft-com:office:office" xmlns:r="http://schemas.openxmlformats.org/officeDocument/2006/relationships" xmlns:m="http://schemas.openxmlformats.org/officeDocument/2006/math" xmlns:v="urn:schemas-microsoft-com:vml" xmlns:wp14="http://schemas.microsoft.com/office/word/2010/wordprocessingDrawing" xmlns:wp="http://schemas.openxmlformats.org/drawingml/2006/wordprocessingDrawing" xmlns:w10="urn:schemas-microsoft-com:office:word" xmlns:w="http://schemas.openxmlformats.org/wordprocessingml/2006/main" xmlns:w14="http://schemas.microsoft.com/office/word/2010/wordml" xmlns:wpg="http://schemas.microsoft.com/office/word/2010/wordprocessingGroup" xmlns:wpi="http://schemas.microsoft.com/office/word/2010/wordprocessingInk" xmlns:wne="http://schemas.microsoft.com/office/word/2006/wordml" xmlns:wps="http://schemas.microsoft.com/office/word/2010/wordprocessingShape" mc:Ignorable="w14 wp14">
   <w:body>
     <w:p>
       <w:pPr>
@@ -30,7 +30,13 @@
         <w:t xml:space="preserve">Team: </w:t>
       </w:r>
       <w:r>
-        <w:t xml:space="preserve">Andrew Gordon, Tommy Hoffman, Connor McGuinness, Daniel </w:t>
+        <w:t>Andrew Gordon, Tommy Hoffman</w:t>
+      </w:r>
+      <w:r>
+        <w:t>n</w:t>
+      </w:r>
+      <w:r>
+        <w:t xml:space="preserve">, Connor McGuinness, Daniel </w:t>
       </w:r>
       <w:proofErr w:type="spellStart"/>
       <w:r>
@@ -200,12 +206,10 @@
           <w:numId w:val="1"/>
         </w:numPr>
       </w:pPr>
-      <w:bookmarkStart w:id="0" w:name="_GoBack"/>
       <w:r>
         <w:t>NF-003: App will respond quickly and precisely to user touch/interaction</w:t>
       </w:r>
     </w:p>
-    <w:bookmarkEnd w:id="0"/>
     <w:p>
       <w:r>
         <w:rPr>
@@ -216,6 +220,9 @@
     </w:p>
     <w:p>
       <w:r>
+        <w:rPr>
+          <w:noProof/>
+        </w:rPr>
         <w:drawing>
           <wp:anchor distT="0" distB="0" distL="114300" distR="114300" simplePos="0" relativeHeight="251659264" behindDoc="0" locked="0" layoutInCell="1" allowOverlap="1" wp14:anchorId="4D0C3D1E" wp14:editId="0694D6DD">
             <wp:simplePos x="0" y="0"/>
@@ -242,7 +249,7 @@
                     </pic:cNvPicPr>
                   </pic:nvPicPr>
                   <pic:blipFill>
-                    <a:blip r:embed="rId5">
+                    <a:blip r:embed="rId6" cstate="print">
                       <a:extLst>
                         <a:ext uri="{28A0092B-C50C-407E-A947-70E740481C1C}">
                           <a14:useLocalDpi xmlns:a14="http://schemas.microsoft.com/office/drawing/2010/main" val="0"/>
@@ -318,6 +325,26 @@
       <w:r>
         <w:t>classes and objects are explicitly updated when they need to be.</w:t>
       </w:r>
+      <w:r>
+        <w:t xml:space="preserve"> Our system is almost closer to a related pattern </w:t>
+      </w:r>
+      <w:r>
+        <w:rPr>
+          <w:b/>
+        </w:rPr>
+        <w:t>Chain of Command</w:t>
+      </w:r>
+      <w:r>
+        <w:t xml:space="preserve">. Our system begins with the Android </w:t>
+      </w:r>
+      <w:proofErr w:type="spellStart"/>
+      <w:r>
+        <w:t>MainActivity</w:t>
+      </w:r>
+      <w:proofErr w:type="spellEnd"/>
+      <w:r>
+        <w:t xml:space="preserve"> and makes a call down the line of different components that each are responsible for computing results based on components higher up in the chain. To truly implement this design patter, however, we would need to add a system in which the Chain could be extended and manipulated. </w:t>
+      </w:r>
     </w:p>
     <w:p>
       <w:r>
@@ -340,7 +367,47 @@
         <w:t>Singleton</w:t>
       </w:r>
       <w:r>
-        <w:t xml:space="preserve"> in our system. Since our application is only running on one operating system, there is only instances of system objects. Therefore, all of our methods access the system objects during runtime and do not need to account for third party systems. This allowed us to focus on implementation exclusively for Android OS. Without having to worry about multiple platforms, the group was able to write more robust code for </w:t>
+        <w:t xml:space="preserve"> in our system.</w:t>
+      </w:r>
+      <w:r>
+        <w:t xml:space="preserve"> One of the main uses of Singleton was with the </w:t>
+      </w:r>
+      <w:proofErr w:type="spellStart"/>
+      <w:r>
+        <w:t>DBHelper</w:t>
+      </w:r>
+      <w:proofErr w:type="spellEnd"/>
+      <w:r>
+        <w:t xml:space="preserve">, a class that is used to intermediate between the Recommender and the SQLite database. This class is generated one time when the Android application loads, and is passed from the </w:t>
+      </w:r>
+      <w:proofErr w:type="spellStart"/>
+      <w:r>
+        <w:t>MainActivity</w:t>
+      </w:r>
+      <w:proofErr w:type="spellEnd"/>
+      <w:r>
+        <w:t xml:space="preserve"> to the Recommender each time a request is made. This ensures that there will only be one class ever attempting to access the database.</w:t>
+      </w:r>
+      <w:r>
+        <w:t xml:space="preserve"> </w:t>
+      </w:r>
+      <w:r>
+        <w:t>Additionally, s</w:t>
+      </w:r>
+      <w:r>
+        <w:t xml:space="preserve">ince our application is only running on </w:t>
+      </w:r>
+      <w:r>
+        <w:t>the Android operating system</w:t>
+      </w:r>
+      <w:r>
+        <w:t xml:space="preserve">, there </w:t>
+      </w:r>
+      <w:r>
+        <w:t>are only ever single instances</w:t>
+      </w:r>
+      <w:r>
+        <w:t xml:space="preserve"> of system objects. Therefore, all of our methods access the system objects during runtime and do not need to account for third party systems. This allowed us to focus on implementation exclusively for Android OS. Without having to worry about multiple platforms, the group was able to write more robust code for </w:t>
       </w:r>
       <w:r>
         <w:t>the system</w:t>
@@ -349,7 +416,15 @@
         <w:t>. There wasn’t a need for base functionality across platforms, so the system’s code remains organized and clear.</w:t>
       </w:r>
     </w:p>
-    <w:p/>
+    <w:p>
+      <w:r>
+        <w:br w:type="page"/>
+      </w:r>
+    </w:p>
+    <w:p>
+      <w:bookmarkStart w:id="0" w:name="_GoBack"/>
+      <w:bookmarkEnd w:id="0"/>
+    </w:p>
     <w:p>
       <w:pPr>
         <w:rPr>
@@ -399,7 +474,7 @@
                     </pic:cNvPicPr>
                   </pic:nvPicPr>
                   <pic:blipFill>
-                    <a:blip r:embed="rId6">
+                    <a:blip r:embed="rId7">
                       <a:extLst>
                         <a:ext uri="{28A0092B-C50C-407E-A947-70E740481C1C}">
                           <a14:useLocalDpi xmlns:a14="http://schemas.microsoft.com/office/drawing/2010/main" val="0"/>
@@ -541,6 +616,7 @@
     </w:p>
     <w:p>
       <w:r>
+        <w:lastRenderedPageBreak/>
         <w:tab/>
         <w:t xml:space="preserve">Another important lesson the group learned about analysis and design is project consistency. By defining key components like SDK’s, API’s, platforms, coding languages, and databases early in the design phase, it helps to stick to these choices through implementation. A small example can be seen in our UI Mockups, that were created using </w:t>
       </w:r>
@@ -583,7 +659,7 @@
 </file>
 
 <file path=word/numbering.xml><?xml version="1.0" encoding="utf-8"?>
-<w:numbering xmlns:wpc="http://schemas.microsoft.com/office/word/2010/wordprocessingCanvas" xmlns:mo="http://schemas.microsoft.com/office/mac/office/2008/main" xmlns:mc="http://schemas.openxmlformats.org/markup-compatibility/2006" xmlns:mv="urn:schemas-microsoft-com:mac:vml" xmlns:o="urn:schemas-microsoft-com:office:office" xmlns:r="http://schemas.openxmlformats.org/officeDocument/2006/relationships" xmlns:m="http://schemas.openxmlformats.org/officeDocument/2006/math" xmlns:v="urn:schemas-microsoft-com:vml" xmlns:wp14="http://schemas.microsoft.com/office/word/2010/wordprocessingDrawing" xmlns:wp="http://schemas.openxmlformats.org/drawingml/2006/wordprocessingDrawing" xmlns:w10="urn:schemas-microsoft-com:office:word" xmlns:w="http://schemas.openxmlformats.org/wordprocessingml/2006/main" xmlns:w14="http://schemas.microsoft.com/office/word/2010/wordml" xmlns:w15="http://schemas.microsoft.com/office/word/2012/wordml" xmlns:wpg="http://schemas.microsoft.com/office/word/2010/wordprocessingGroup" xmlns:wpi="http://schemas.microsoft.com/office/word/2010/wordprocessingInk" xmlns:wne="http://schemas.microsoft.com/office/word/2006/wordml" xmlns:wps="http://schemas.microsoft.com/office/word/2010/wordprocessingShape" mc:Ignorable="w14 w15 wp14">
+<w:numbering xmlns:wpc="http://schemas.microsoft.com/office/word/2010/wordprocessingCanvas" xmlns:mc="http://schemas.openxmlformats.org/markup-compatibility/2006" xmlns:o="urn:schemas-microsoft-com:office:office" xmlns:r="http://schemas.openxmlformats.org/officeDocument/2006/relationships" xmlns:m="http://schemas.openxmlformats.org/officeDocument/2006/math" xmlns:v="urn:schemas-microsoft-com:vml" xmlns:wp14="http://schemas.microsoft.com/office/word/2010/wordprocessingDrawing" xmlns:wp="http://schemas.openxmlformats.org/drawingml/2006/wordprocessingDrawing" xmlns:w10="urn:schemas-microsoft-com:office:word" xmlns:w="http://schemas.openxmlformats.org/wordprocessingml/2006/main" xmlns:w14="http://schemas.microsoft.com/office/word/2010/wordml" xmlns:wpg="http://schemas.microsoft.com/office/word/2010/wordprocessingGroup" xmlns:wpi="http://schemas.microsoft.com/office/word/2010/wordprocessingInk" xmlns:wne="http://schemas.microsoft.com/office/word/2006/wordml" xmlns:wps="http://schemas.microsoft.com/office/word/2010/wordprocessingShape" mc:Ignorable="w14 wp14">
   <w:abstractNum w:abstractNumId="0">
     <w:nsid w:val="3EBA216D"/>
     <w:multiLevelType w:val="hybridMultilevel"/>
@@ -704,7 +780,7 @@
 </file>
 
 <file path=word/styles.xml><?xml version="1.0" encoding="utf-8"?>
-<w:styles xmlns:mc="http://schemas.openxmlformats.org/markup-compatibility/2006" xmlns:r="http://schemas.openxmlformats.org/officeDocument/2006/relationships" xmlns:w="http://schemas.openxmlformats.org/wordprocessingml/2006/main" xmlns:w14="http://schemas.microsoft.com/office/word/2010/wordml" xmlns:w15="http://schemas.microsoft.com/office/word/2012/wordml" mc:Ignorable="w14 w15">
+<w:styles xmlns:mc="http://schemas.openxmlformats.org/markup-compatibility/2006" xmlns:r="http://schemas.openxmlformats.org/officeDocument/2006/relationships" xmlns:w="http://schemas.openxmlformats.org/wordprocessingml/2006/main" xmlns:w14="http://schemas.microsoft.com/office/word/2010/wordml" mc:Ignorable="w14">
   <w:docDefaults>
     <w:rPrDefault>
       <w:rPr>
@@ -716,387 +792,341 @@
     </w:rPrDefault>
     <w:pPrDefault/>
   </w:docDefaults>
-  <w:latentStyles w:defLockedState="0" w:defUIPriority="99" w:defSemiHidden="0" w:defUnhideWhenUsed="0" w:defQFormat="0" w:count="380">
-    <w:lsdException w:name="Normal" w:uiPriority="0" w:qFormat="1"/>
-    <w:lsdException w:name="heading 1" w:uiPriority="9" w:qFormat="1"/>
-    <w:lsdException w:name="heading 2" w:semiHidden="1" w:uiPriority="9" w:unhideWhenUsed="1" w:qFormat="1"/>
-    <w:lsdException w:name="heading 3" w:semiHidden="1" w:uiPriority="9" w:unhideWhenUsed="1" w:qFormat="1"/>
-    <w:lsdException w:name="heading 4" w:semiHidden="1" w:uiPriority="9" w:unhideWhenUsed="1" w:qFormat="1"/>
-    <w:lsdException w:name="heading 5" w:semiHidden="1" w:uiPriority="9" w:unhideWhenUsed="1" w:qFormat="1"/>
-    <w:lsdException w:name="heading 6" w:semiHidden="1" w:uiPriority="9" w:unhideWhenUsed="1" w:qFormat="1"/>
-    <w:lsdException w:name="heading 7" w:semiHidden="1" w:uiPriority="9" w:unhideWhenUsed="1" w:qFormat="1"/>
-    <w:lsdException w:name="heading 8" w:semiHidden="1" w:uiPriority="9" w:unhideWhenUsed="1" w:qFormat="1"/>
-    <w:lsdException w:name="heading 9" w:semiHidden="1" w:uiPriority="9" w:unhideWhenUsed="1" w:qFormat="1"/>
-    <w:lsdException w:name="index 1" w:semiHidden="1" w:unhideWhenUsed="1"/>
-    <w:lsdException w:name="index 2" w:semiHidden="1" w:unhideWhenUsed="1"/>
-    <w:lsdException w:name="index 3" w:semiHidden="1" w:unhideWhenUsed="1"/>
-    <w:lsdException w:name="index 4" w:semiHidden="1" w:unhideWhenUsed="1"/>
-    <w:lsdException w:name="index 5" w:semiHidden="1" w:unhideWhenUsed="1"/>
-    <w:lsdException w:name="index 6" w:semiHidden="1" w:unhideWhenUsed="1"/>
-    <w:lsdException w:name="index 7" w:semiHidden="1" w:unhideWhenUsed="1"/>
-    <w:lsdException w:name="index 8" w:semiHidden="1" w:unhideWhenUsed="1"/>
-    <w:lsdException w:name="index 9" w:semiHidden="1" w:unhideWhenUsed="1"/>
-    <w:lsdException w:name="toc 1" w:semiHidden="1" w:uiPriority="39" w:unhideWhenUsed="1"/>
-    <w:lsdException w:name="toc 2" w:semiHidden="1" w:uiPriority="39" w:unhideWhenUsed="1"/>
-    <w:lsdException w:name="toc 3" w:semiHidden="1" w:uiPriority="39" w:unhideWhenUsed="1"/>
-    <w:lsdException w:name="toc 4" w:semiHidden="1" w:uiPriority="39" w:unhideWhenUsed="1"/>
-    <w:lsdException w:name="toc 5" w:semiHidden="1" w:uiPriority="39" w:unhideWhenUsed="1"/>
-    <w:lsdException w:name="toc 6" w:semiHidden="1" w:uiPriority="39" w:unhideWhenUsed="1"/>
-    <w:lsdException w:name="toc 7" w:semiHidden="1" w:uiPriority="39" w:unhideWhenUsed="1"/>
-    <w:lsdException w:name="toc 8" w:semiHidden="1" w:uiPriority="39" w:unhideWhenUsed="1"/>
-    <w:lsdException w:name="toc 9" w:semiHidden="1" w:uiPriority="39" w:unhideWhenUsed="1"/>
-    <w:lsdException w:name="Normal Indent" w:semiHidden="1" w:unhideWhenUsed="1"/>
-    <w:lsdException w:name="footnote text" w:semiHidden="1" w:unhideWhenUsed="1"/>
-    <w:lsdException w:name="annotation text" w:semiHidden="1" w:unhideWhenUsed="1"/>
-    <w:lsdException w:name="header" w:semiHidden="1" w:unhideWhenUsed="1"/>
-    <w:lsdException w:name="footer" w:semiHidden="1" w:unhideWhenUsed="1"/>
-    <w:lsdException w:name="index heading" w:semiHidden="1" w:unhideWhenUsed="1"/>
-    <w:lsdException w:name="caption" w:semiHidden="1" w:uiPriority="35" w:unhideWhenUsed="1" w:qFormat="1"/>
-    <w:lsdException w:name="table of figures" w:semiHidden="1" w:unhideWhenUsed="1"/>
-    <w:lsdException w:name="envelope address" w:semiHidden="1" w:unhideWhenUsed="1"/>
-    <w:lsdException w:name="envelope return" w:semiHidden="1" w:unhideWhenUsed="1"/>
-    <w:lsdException w:name="footnote reference" w:semiHidden="1" w:unhideWhenUsed="1"/>
-    <w:lsdException w:name="annotation reference" w:semiHidden="1" w:unhideWhenUsed="1"/>
-    <w:lsdException w:name="line number" w:semiHidden="1" w:unhideWhenUsed="1"/>
-    <w:lsdException w:name="page number" w:semiHidden="1" w:unhideWhenUsed="1"/>
-    <w:lsdException w:name="endnote reference" w:semiHidden="1" w:unhideWhenUsed="1"/>
-    <w:lsdException w:name="endnote text" w:semiHidden="1" w:unhideWhenUsed="1"/>
-    <w:lsdException w:name="table of authorities" w:semiHidden="1" w:unhideWhenUsed="1"/>
-    <w:lsdException w:name="macro" w:semiHidden="1" w:unhideWhenUsed="1"/>
-    <w:lsdException w:name="toa heading" w:semiHidden="1" w:unhideWhenUsed="1"/>
-    <w:lsdException w:name="List" w:semiHidden="1" w:unhideWhenUsed="1"/>
-    <w:lsdException w:name="List Bullet" w:semiHidden="1" w:unhideWhenUsed="1"/>
-    <w:lsdException w:name="List Number" w:semiHidden="1" w:unhideWhenUsed="1"/>
-    <w:lsdException w:name="List 2" w:semiHidden="1" w:unhideWhenUsed="1"/>
-    <w:lsdException w:name="List 3" w:semiHidden="1" w:unhideWhenUsed="1"/>
-    <w:lsdException w:name="List 4" w:semiHidden="1" w:unhideWhenUsed="1"/>
-    <w:lsdException w:name="List 5" w:semiHidden="1" w:unhideWhenUsed="1"/>
-    <w:lsdException w:name="List Bullet 2" w:semiHidden="1" w:unhideWhenUsed="1"/>
-    <w:lsdException w:name="List Bullet 3" w:semiHidden="1" w:unhideWhenUsed="1"/>
-    <w:lsdException w:name="List Bullet 4" w:semiHidden="1" w:unhideWhenUsed="1"/>
-    <w:lsdException w:name="List Bullet 5" w:semiHidden="1" w:unhideWhenUsed="1"/>
-    <w:lsdException w:name="List Number 2" w:semiHidden="1" w:unhideWhenUsed="1"/>
-    <w:lsdException w:name="List Number 3" w:semiHidden="1" w:unhideWhenUsed="1"/>
-    <w:lsdException w:name="List Number 4" w:semiHidden="1" w:unhideWhenUsed="1"/>
-    <w:lsdException w:name="List Number 5" w:semiHidden="1" w:unhideWhenUsed="1"/>
-    <w:lsdException w:name="Title" w:uiPriority="10" w:qFormat="1"/>
-    <w:lsdException w:name="Closing" w:semiHidden="1" w:unhideWhenUsed="1"/>
-    <w:lsdException w:name="Signature" w:semiHidden="1" w:unhideWhenUsed="1"/>
-    <w:lsdException w:name="Default Paragraph Font" w:semiHidden="1" w:uiPriority="1" w:unhideWhenUsed="1"/>
-    <w:lsdException w:name="Body Text" w:semiHidden="1" w:unhideWhenUsed="1"/>
-    <w:lsdException w:name="Body Text Indent" w:semiHidden="1" w:unhideWhenUsed="1"/>
-    <w:lsdException w:name="List Continue" w:semiHidden="1" w:unhideWhenUsed="1"/>
-    <w:lsdException w:name="List Continue 2" w:semiHidden="1" w:unhideWhenUsed="1"/>
-    <w:lsdException w:name="List Continue 3" w:semiHidden="1" w:unhideWhenUsed="1"/>
-    <w:lsdException w:name="List Continue 4" w:semiHidden="1" w:unhideWhenUsed="1"/>
-    <w:lsdException w:name="List Continue 5" w:semiHidden="1" w:unhideWhenUsed="1"/>
-    <w:lsdException w:name="Message Header" w:semiHidden="1" w:unhideWhenUsed="1"/>
-    <w:lsdException w:name="Subtitle" w:uiPriority="11" w:qFormat="1"/>
-    <w:lsdException w:name="Salutation" w:semiHidden="1" w:unhideWhenUsed="1"/>
-    <w:lsdException w:name="Date" w:semiHidden="1" w:unhideWhenUsed="1"/>
-    <w:lsdException w:name="Body Text First Indent" w:semiHidden="1" w:unhideWhenUsed="1"/>
-    <w:lsdException w:name="Body Text First Indent 2" w:semiHidden="1" w:unhideWhenUsed="1"/>
-    <w:lsdException w:name="Note Heading" w:semiHidden="1" w:unhideWhenUsed="1"/>
-    <w:lsdException w:name="Body Text 2" w:semiHidden="1" w:unhideWhenUsed="1"/>
-    <w:lsdException w:name="Body Text 3" w:semiHidden="1" w:unhideWhenUsed="1"/>
-    <w:lsdException w:name="Body Text Indent 2" w:semiHidden="1" w:unhideWhenUsed="1"/>
-    <w:lsdException w:name="Body Text Indent 3" w:semiHidden="1" w:unhideWhenUsed="1"/>
-    <w:lsdException w:name="Block Text" w:semiHidden="1" w:unhideWhenUsed="1"/>
-    <w:lsdException w:name="Hyperlink" w:semiHidden="1" w:unhideWhenUsed="1"/>
-    <w:lsdException w:name="FollowedHyperlink" w:semiHidden="1" w:unhideWhenUsed="1"/>
-    <w:lsdException w:name="Strong" w:uiPriority="22" w:qFormat="1"/>
-    <w:lsdException w:name="Emphasis" w:uiPriority="20" w:qFormat="1"/>
-    <w:lsdException w:name="Document Map" w:semiHidden="1" w:unhideWhenUsed="1"/>
-    <w:lsdException w:name="Plain Text" w:semiHidden="1" w:unhideWhenUsed="1"/>
-    <w:lsdException w:name="E-mail Signature" w:semiHidden="1" w:unhideWhenUsed="1"/>
-    <w:lsdException w:name="HTML Top of Form" w:semiHidden="1" w:unhideWhenUsed="1"/>
-    <w:lsdException w:name="HTML Bottom of Form" w:semiHidden="1" w:unhideWhenUsed="1"/>
-    <w:lsdException w:name="Normal (Web)" w:semiHidden="1" w:unhideWhenUsed="1"/>
-    <w:lsdException w:name="HTML Acronym" w:semiHidden="1" w:unhideWhenUsed="1"/>
-    <w:lsdException w:name="HTML Address" w:semiHidden="1" w:unhideWhenUsed="1"/>
-    <w:lsdException w:name="HTML Cite" w:semiHidden="1" w:unhideWhenUsed="1"/>
-    <w:lsdException w:name="HTML Code" w:semiHidden="1" w:unhideWhenUsed="1"/>
-    <w:lsdException w:name="HTML Definition" w:semiHidden="1" w:unhideWhenUsed="1"/>
-    <w:lsdException w:name="HTML Keyboard" w:semiHidden="1" w:unhideWhenUsed="1"/>
-    <w:lsdException w:name="HTML Preformatted" w:semiHidden="1" w:unhideWhenUsed="1"/>
-    <w:lsdException w:name="HTML Sample" w:semiHidden="1" w:unhideWhenUsed="1"/>
-    <w:lsdException w:name="HTML Typewriter" w:semiHidden="1" w:unhideWhenUsed="1"/>
-    <w:lsdException w:name="HTML Variable" w:semiHidden="1" w:unhideWhenUsed="1"/>
-    <w:lsdException w:name="Normal Table" w:semiHidden="1" w:unhideWhenUsed="1"/>
-    <w:lsdException w:name="annotation subject" w:semiHidden="1" w:unhideWhenUsed="1"/>
-    <w:lsdException w:name="No List" w:semiHidden="1" w:unhideWhenUsed="1"/>
-    <w:lsdException w:name="Outline List 1" w:semiHidden="1" w:unhideWhenUsed="1"/>
-    <w:lsdException w:name="Outline List 2" w:semiHidden="1" w:unhideWhenUsed="1"/>
-    <w:lsdException w:name="Outline List 3" w:semiHidden="1" w:unhideWhenUsed="1"/>
-    <w:lsdException w:name="Table Simple 1" w:semiHidden="1" w:unhideWhenUsed="1"/>
-    <w:lsdException w:name="Table Simple 2" w:semiHidden="1" w:unhideWhenUsed="1"/>
-    <w:lsdException w:name="Table Simple 3" w:semiHidden="1" w:unhideWhenUsed="1"/>
-    <w:lsdException w:name="Table Classic 1" w:semiHidden="1" w:unhideWhenUsed="1"/>
-    <w:lsdException w:name="Table Classic 2" w:semiHidden="1" w:unhideWhenUsed="1"/>
-    <w:lsdException w:name="Table Classic 3" w:semiHidden="1" w:unhideWhenUsed="1"/>
-    <w:lsdException w:name="Table Classic 4" w:semiHidden="1" w:unhideWhenUsed="1"/>
-    <w:lsdException w:name="Table Colorful 1" w:semiHidden="1" w:unhideWhenUsed="1"/>
-    <w:lsdException w:name="Table Colorful 2" w:semiHidden="1" w:unhideWhenUsed="1"/>
-    <w:lsdException w:name="Table Colorful 3" w:semiHidden="1" w:unhideWhenUsed="1"/>
-    <w:lsdException w:name="Table Columns 1" w:semiHidden="1" w:unhideWhenUsed="1"/>
-    <w:lsdException w:name="Table Columns 2" w:semiHidden="1" w:unhideWhenUsed="1"/>
-    <w:lsdException w:name="Table Columns 3" w:semiHidden="1" w:unhideWhenUsed="1"/>
-    <w:lsdException w:name="Table Columns 4" w:semiHidden="1" w:unhideWhenUsed="1"/>
-    <w:lsdException w:name="Table Columns 5" w:semiHidden="1" w:unhideWhenUsed="1"/>
-    <w:lsdException w:name="Table Grid 1" w:semiHidden="1" w:unhideWhenUsed="1"/>
-    <w:lsdException w:name="Table Grid 2" w:semiHidden="1" w:unhideWhenUsed="1"/>
-    <w:lsdException w:name="Table Grid 3" w:semiHidden="1" w:unhideWhenUsed="1"/>
-    <w:lsdException w:name="Table Grid 4" w:semiHidden="1" w:unhideWhenUsed="1"/>
-    <w:lsdException w:name="Table Grid 5" w:semiHidden="1" w:unhideWhenUsed="1"/>
-    <w:lsdException w:name="Table Grid 6" w:semiHidden="1" w:unhideWhenUsed="1"/>
-    <w:lsdException w:name="Table Grid 7" w:semiHidden="1" w:unhideWhenUsed="1"/>
-    <w:lsdException w:name="Table Grid 8" w:semiHidden="1" w:unhideWhenUsed="1"/>
-    <w:lsdException w:name="Table List 1" w:semiHidden="1" w:unhideWhenUsed="1"/>
-    <w:lsdException w:name="Table List 2" w:semiHidden="1" w:unhideWhenUsed="1"/>
-    <w:lsdException w:name="Table List 3" w:semiHidden="1" w:unhideWhenUsed="1"/>
-    <w:lsdException w:name="Table List 4" w:semiHidden="1" w:unhideWhenUsed="1"/>
-    <w:lsdException w:name="Table List 5" w:semiHidden="1" w:unhideWhenUsed="1"/>
-    <w:lsdException w:name="Table List 6" w:semiHidden="1" w:unhideWhenUsed="1"/>
-    <w:lsdException w:name="Table List 7" w:semiHidden="1" w:unhideWhenUsed="1"/>
-    <w:lsdException w:name="Table List 8" w:semiHidden="1" w:unhideWhenUsed="1"/>
-    <w:lsdException w:name="Table 3D effects 1" w:semiHidden="1" w:unhideWhenUsed="1"/>
-    <w:lsdException w:name="Table 3D effects 2" w:semiHidden="1" w:unhideWhenUsed="1"/>
-    <w:lsdException w:name="Table 3D effects 3" w:semiHidden="1" w:unhideWhenUsed="1"/>
-    <w:lsdException w:name="Table Contemporary" w:semiHidden="1" w:unhideWhenUsed="1"/>
-    <w:lsdException w:name="Table Elegant" w:semiHidden="1" w:unhideWhenUsed="1"/>
-    <w:lsdException w:name="Table Professional" w:semiHidden="1" w:unhideWhenUsed="1"/>
-    <w:lsdException w:name="Table Subtle 1" w:semiHidden="1" w:unhideWhenUsed="1"/>
-    <w:lsdException w:name="Table Subtle 2" w:semiHidden="1" w:unhideWhenUsed="1"/>
-    <w:lsdException w:name="Table Web 1" w:semiHidden="1" w:unhideWhenUsed="1"/>
-    <w:lsdException w:name="Table Web 2" w:semiHidden="1" w:unhideWhenUsed="1"/>
-    <w:lsdException w:name="Table Web 3" w:semiHidden="1" w:unhideWhenUsed="1"/>
-    <w:lsdException w:name="Balloon Text" w:semiHidden="1" w:unhideWhenUsed="1"/>
-    <w:lsdException w:name="Table Grid" w:uiPriority="39"/>
-    <w:lsdException w:name="Table Theme" w:semiHidden="1" w:unhideWhenUsed="1"/>
-    <w:lsdException w:name="Note Level 1" w:semiHidden="1" w:unhideWhenUsed="1"/>
-    <w:lsdException w:name="Note Level 2" w:semiHidden="1" w:unhideWhenUsed="1"/>
-    <w:lsdException w:name="Note Level 3" w:semiHidden="1" w:unhideWhenUsed="1"/>
-    <w:lsdException w:name="Note Level 4" w:semiHidden="1" w:unhideWhenUsed="1"/>
-    <w:lsdException w:name="Note Level 5" w:semiHidden="1" w:unhideWhenUsed="1"/>
-    <w:lsdException w:name="Note Level 6" w:semiHidden="1" w:unhideWhenUsed="1"/>
-    <w:lsdException w:name="Note Level 7" w:semiHidden="1" w:unhideWhenUsed="1"/>
-    <w:lsdException w:name="Note Level 8" w:semiHidden="1" w:unhideWhenUsed="1"/>
-    <w:lsdException w:name="Note Level 9" w:semiHidden="1" w:unhideWhenUsed="1"/>
-    <w:lsdException w:name="Placeholder Text" w:semiHidden="1"/>
-    <w:lsdException w:name="No Spacing" w:uiPriority="1" w:qFormat="1"/>
-    <w:lsdException w:name="Light Shading" w:uiPriority="60"/>
-    <w:lsdException w:name="Light List" w:uiPriority="61"/>
-    <w:lsdException w:name="Light Grid" w:uiPriority="62"/>
-    <w:lsdException w:name="Medium Shading 1" w:uiPriority="63"/>
-    <w:lsdException w:name="Medium Shading 2" w:uiPriority="64"/>
-    <w:lsdException w:name="Medium List 1" w:uiPriority="65"/>
-    <w:lsdException w:name="Medium List 2" w:uiPriority="66"/>
-    <w:lsdException w:name="Medium Grid 1" w:uiPriority="67"/>
-    <w:lsdException w:name="Medium Grid 2" w:uiPriority="68"/>
-    <w:lsdException w:name="Medium Grid 3" w:uiPriority="69"/>
-    <w:lsdException w:name="Dark List" w:uiPriority="70"/>
-    <w:lsdException w:name="Colorful Shading" w:uiPriority="71"/>
-    <w:lsdException w:name="Colorful List" w:uiPriority="72"/>
-    <w:lsdException w:name="Colorful Grid" w:uiPriority="73"/>
-    <w:lsdException w:name="Light Shading Accent 1" w:uiPriority="60"/>
-    <w:lsdException w:name="Light List Accent 1" w:uiPriority="61"/>
-    <w:lsdException w:name="Light Grid Accent 1" w:uiPriority="62"/>
-    <w:lsdException w:name="Medium Shading 1 Accent 1" w:uiPriority="63"/>
-    <w:lsdException w:name="Medium Shading 2 Accent 1" w:uiPriority="64"/>
-    <w:lsdException w:name="Medium List 1 Accent 1" w:uiPriority="65"/>
-    <w:lsdException w:name="Revision" w:semiHidden="1"/>
-    <w:lsdException w:name="List Paragraph" w:uiPriority="34" w:qFormat="1"/>
-    <w:lsdException w:name="Quote" w:uiPriority="29" w:qFormat="1"/>
-    <w:lsdException w:name="Intense Quote" w:uiPriority="30" w:qFormat="1"/>
-    <w:lsdException w:name="Medium List 2 Accent 1" w:uiPriority="66"/>
-    <w:lsdException w:name="Medium Grid 1 Accent 1" w:uiPriority="67"/>
-    <w:lsdException w:name="Medium Grid 2 Accent 1" w:uiPriority="68"/>
-    <w:lsdException w:name="Medium Grid 3 Accent 1" w:uiPriority="69"/>
-    <w:lsdException w:name="Dark List Accent 1" w:uiPriority="70"/>
-    <w:lsdException w:name="Colorful Shading Accent 1" w:uiPriority="71"/>
-    <w:lsdException w:name="Colorful List Accent 1" w:uiPriority="72"/>
-    <w:lsdException w:name="Colorful Grid Accent 1" w:uiPriority="73"/>
-    <w:lsdException w:name="Light Shading Accent 2" w:uiPriority="60"/>
-    <w:lsdException w:name="Light List Accent 2" w:uiPriority="61"/>
-    <w:lsdException w:name="Light Grid Accent 2" w:uiPriority="62"/>
-    <w:lsdException w:name="Medium Shading 1 Accent 2" w:uiPriority="63"/>
-    <w:lsdException w:name="Medium Shading 2 Accent 2" w:uiPriority="64"/>
-    <w:lsdException w:name="Medium List 1 Accent 2" w:uiPriority="65"/>
-    <w:lsdException w:name="Medium List 2 Accent 2" w:uiPriority="66"/>
-    <w:lsdException w:name="Medium Grid 1 Accent 2" w:uiPriority="67"/>
-    <w:lsdException w:name="Medium Grid 2 Accent 2" w:uiPriority="68"/>
-    <w:lsdException w:name="Medium Grid 3 Accent 2" w:uiPriority="69"/>
-    <w:lsdException w:name="Dark List Accent 2" w:uiPriority="70"/>
-    <w:lsdException w:name="Colorful Shading Accent 2" w:uiPriority="71"/>
-    <w:lsdException w:name="Colorful List Accent 2" w:uiPriority="72"/>
-    <w:lsdException w:name="Colorful Grid Accent 2" w:uiPriority="73"/>
-    <w:lsdException w:name="Light Shading Accent 3" w:uiPriority="60"/>
-    <w:lsdException w:name="Light List Accent 3" w:uiPriority="61"/>
-    <w:lsdException w:name="Light Grid Accent 3" w:uiPriority="62"/>
-    <w:lsdException w:name="Medium Shading 1 Accent 3" w:uiPriority="63"/>
-    <w:lsdException w:name="Medium Shading 2 Accent 3" w:uiPriority="64"/>
-    <w:lsdException w:name="Medium List 1 Accent 3" w:uiPriority="65"/>
-    <w:lsdException w:name="Medium List 2 Accent 3" w:uiPriority="66"/>
-    <w:lsdException w:name="Medium Grid 1 Accent 3" w:uiPriority="67"/>
-    <w:lsdException w:name="Medium Grid 2 Accent 3" w:uiPriority="68"/>
-    <w:lsdException w:name="Medium Grid 3 Accent 3" w:uiPriority="69"/>
-    <w:lsdException w:name="Dark List Accent 3" w:uiPriority="70"/>
-    <w:lsdException w:name="Colorful Shading Accent 3" w:uiPriority="71"/>
-    <w:lsdException w:name="Colorful List Accent 3" w:uiPriority="72"/>
-    <w:lsdException w:name="Colorful Grid Accent 3" w:uiPriority="73"/>
-    <w:lsdException w:name="Light Shading Accent 4" w:uiPriority="60"/>
-    <w:lsdException w:name="Light List Accent 4" w:uiPriority="61"/>
-    <w:lsdException w:name="Light Grid Accent 4" w:uiPriority="62"/>
-    <w:lsdException w:name="Medium Shading 1 Accent 4" w:uiPriority="63"/>
-    <w:lsdException w:name="Medium Shading 2 Accent 4" w:uiPriority="64"/>
-    <w:lsdException w:name="Medium List 1 Accent 4" w:uiPriority="65"/>
-    <w:lsdException w:name="Medium List 2 Accent 4" w:uiPriority="66"/>
-    <w:lsdException w:name="Medium Grid 1 Accent 4" w:uiPriority="67"/>
-    <w:lsdException w:name="Medium Grid 2 Accent 4" w:uiPriority="68"/>
-    <w:lsdException w:name="Medium Grid 3 Accent 4" w:uiPriority="69"/>
-    <w:lsdException w:name="Dark List Accent 4" w:uiPriority="70"/>
-    <w:lsdException w:name="Colorful Shading Accent 4" w:uiPriority="71"/>
-    <w:lsdException w:name="Colorful List Accent 4" w:uiPriority="72"/>
-    <w:lsdException w:name="Colorful Grid Accent 4" w:uiPriority="73"/>
-    <w:lsdException w:name="Light Shading Accent 5" w:uiPriority="60"/>
-    <w:lsdException w:name="Light List Accent 5" w:uiPriority="61"/>
-    <w:lsdException w:name="Light Grid Accent 5" w:uiPriority="62"/>
-    <w:lsdException w:name="Medium Shading 1 Accent 5" w:uiPriority="63"/>
-    <w:lsdException w:name="Medium Shading 2 Accent 5" w:uiPriority="64"/>
-    <w:lsdException w:name="Medium List 1 Accent 5" w:uiPriority="65"/>
-    <w:lsdException w:name="Medium List 2 Accent 5" w:uiPriority="66"/>
-    <w:lsdException w:name="Medium Grid 1 Accent 5" w:uiPriority="67"/>
-    <w:lsdException w:name="Medium Grid 2 Accent 5" w:uiPriority="68"/>
-    <w:lsdException w:name="Medium Grid 3 Accent 5" w:uiPriority="69"/>
-    <w:lsdException w:name="Dark List Accent 5" w:uiPriority="70"/>
-    <w:lsdException w:name="Colorful Shading Accent 5" w:uiPriority="71"/>
-    <w:lsdException w:name="Colorful List Accent 5" w:uiPriority="72"/>
-    <w:lsdException w:name="Colorful Grid Accent 5" w:uiPriority="73"/>
-    <w:lsdException w:name="Light Shading Accent 6" w:uiPriority="60"/>
-    <w:lsdException w:name="Light List Accent 6" w:uiPriority="61"/>
-    <w:lsdException w:name="Light Grid Accent 6" w:uiPriority="62"/>
-    <w:lsdException w:name="Medium Shading 1 Accent 6" w:uiPriority="63"/>
-    <w:lsdException w:name="Medium Shading 2 Accent 6" w:uiPriority="64"/>
-    <w:lsdException w:name="Medium List 1 Accent 6" w:uiPriority="65"/>
-    <w:lsdException w:name="Medium List 2 Accent 6" w:uiPriority="66"/>
-    <w:lsdException w:name="Medium Grid 1 Accent 6" w:uiPriority="67"/>
-    <w:lsdException w:name="Medium Grid 2 Accent 6" w:uiPriority="68"/>
-    <w:lsdException w:name="Medium Grid 3 Accent 6" w:uiPriority="69"/>
-    <w:lsdException w:name="Dark List Accent 6" w:uiPriority="70"/>
-    <w:lsdException w:name="Colorful Shading Accent 6" w:uiPriority="71"/>
-    <w:lsdException w:name="Colorful List Accent 6" w:uiPriority="72"/>
-    <w:lsdException w:name="Colorful Grid Accent 6" w:uiPriority="73"/>
-    <w:lsdException w:name="Subtle Emphasis" w:uiPriority="19" w:qFormat="1"/>
-    <w:lsdException w:name="Intense Emphasis" w:uiPriority="21" w:qFormat="1"/>
-    <w:lsdException w:name="Subtle Reference" w:uiPriority="31" w:qFormat="1"/>
-    <w:lsdException w:name="Intense Reference" w:uiPriority="32" w:qFormat="1"/>
-    <w:lsdException w:name="Book Title" w:uiPriority="33" w:qFormat="1"/>
-    <w:lsdException w:name="Bibliography" w:semiHidden="1" w:uiPriority="37" w:unhideWhenUsed="1"/>
-    <w:lsdException w:name="TOC Heading" w:semiHidden="1" w:uiPriority="39" w:unhideWhenUsed="1" w:qFormat="1"/>
-    <w:lsdException w:name="Plain Table 1" w:uiPriority="41"/>
-    <w:lsdException w:name="Plain Table 2" w:uiPriority="42"/>
-    <w:lsdException w:name="Plain Table 3" w:uiPriority="43"/>
-    <w:lsdException w:name="Plain Table 4" w:uiPriority="44"/>
-    <w:lsdException w:name="Plain Table 5" w:uiPriority="45"/>
-    <w:lsdException w:name="Grid Table Light" w:uiPriority="40"/>
-    <w:lsdException w:name="Grid Table 1 Light" w:uiPriority="46"/>
-    <w:lsdException w:name="Grid Table 2" w:uiPriority="47"/>
-    <w:lsdException w:name="Grid Table 3" w:uiPriority="48"/>
-    <w:lsdException w:name="Grid Table 4" w:uiPriority="49"/>
-    <w:lsdException w:name="Grid Table 5 Dark" w:uiPriority="50"/>
-    <w:lsdException w:name="Grid Table 6 Colorful" w:uiPriority="51"/>
-    <w:lsdException w:name="Grid Table 7 Colorful" w:uiPriority="52"/>
-    <w:lsdException w:name="Grid Table 1 Light Accent 1" w:uiPriority="46"/>
-    <w:lsdException w:name="Grid Table 2 Accent 1" w:uiPriority="47"/>
-    <w:lsdException w:name="Grid Table 3 Accent 1" w:uiPriority="48"/>
-    <w:lsdException w:name="Grid Table 4 Accent 1" w:uiPriority="49"/>
-    <w:lsdException w:name="Grid Table 5 Dark Accent 1" w:uiPriority="50"/>
-    <w:lsdException w:name="Grid Table 6 Colorful Accent 1" w:uiPriority="51"/>
-    <w:lsdException w:name="Grid Table 7 Colorful Accent 1" w:uiPriority="52"/>
-    <w:lsdException w:name="Grid Table 1 Light Accent 2" w:uiPriority="46"/>
-    <w:lsdException w:name="Grid Table 2 Accent 2" w:uiPriority="47"/>
-    <w:lsdException w:name="Grid Table 3 Accent 2" w:uiPriority="48"/>
-    <w:lsdException w:name="Grid Table 4 Accent 2" w:uiPriority="49"/>
-    <w:lsdException w:name="Grid Table 5 Dark Accent 2" w:uiPriority="50"/>
-    <w:lsdException w:name="Grid Table 6 Colorful Accent 2" w:uiPriority="51"/>
-    <w:lsdException w:name="Grid Table 7 Colorful Accent 2" w:uiPriority="52"/>
-    <w:lsdException w:name="Grid Table 1 Light Accent 3" w:uiPriority="46"/>
-    <w:lsdException w:name="Grid Table 2 Accent 3" w:uiPriority="47"/>
-    <w:lsdException w:name="Grid Table 3 Accent 3" w:uiPriority="48"/>
-    <w:lsdException w:name="Grid Table 4 Accent 3" w:uiPriority="49"/>
-    <w:lsdException w:name="Grid Table 5 Dark Accent 3" w:uiPriority="50"/>
-    <w:lsdException w:name="Grid Table 6 Colorful Accent 3" w:uiPriority="51"/>
-    <w:lsdException w:name="Grid Table 7 Colorful Accent 3" w:uiPriority="52"/>
-    <w:lsdException w:name="Grid Table 1 Light Accent 4" w:uiPriority="46"/>
-    <w:lsdException w:name="Grid Table 2 Accent 4" w:uiPriority="47"/>
-    <w:lsdException w:name="Grid Table 3 Accent 4" w:uiPriority="48"/>
-    <w:lsdException w:name="Grid Table 4 Accent 4" w:uiPriority="49"/>
-    <w:lsdException w:name="Grid Table 5 Dark Accent 4" w:uiPriority="50"/>
-    <w:lsdException w:name="Grid Table 6 Colorful Accent 4" w:uiPriority="51"/>
-    <w:lsdException w:name="Grid Table 7 Colorful Accent 4" w:uiPriority="52"/>
-    <w:lsdException w:name="Grid Table 1 Light Accent 5" w:uiPriority="46"/>
-    <w:lsdException w:name="Grid Table 2 Accent 5" w:uiPriority="47"/>
-    <w:lsdException w:name="Grid Table 3 Accent 5" w:uiPriority="48"/>
-    <w:lsdException w:name="Grid Table 4 Accent 5" w:uiPriority="49"/>
-    <w:lsdException w:name="Grid Table 5 Dark Accent 5" w:uiPriority="50"/>
-    <w:lsdException w:name="Grid Table 6 Colorful Accent 5" w:uiPriority="51"/>
-    <w:lsdException w:name="Grid Table 7 Colorful Accent 5" w:uiPriority="52"/>
-    <w:lsdException w:name="Grid Table 1 Light Accent 6" w:uiPriority="46"/>
-    <w:lsdException w:name="Grid Table 2 Accent 6" w:uiPriority="47"/>
-    <w:lsdException w:name="Grid Table 3 Accent 6" w:uiPriority="48"/>
-    <w:lsdException w:name="Grid Table 4 Accent 6" w:uiPriority="49"/>
-    <w:lsdException w:name="Grid Table 5 Dark Accent 6" w:uiPriority="50"/>
-    <w:lsdException w:name="Grid Table 6 Colorful Accent 6" w:uiPriority="51"/>
-    <w:lsdException w:name="Grid Table 7 Colorful Accent 6" w:uiPriority="52"/>
-    <w:lsdException w:name="List Table 1 Light" w:uiPriority="46"/>
-    <w:lsdException w:name="List Table 2" w:uiPriority="47"/>
-    <w:lsdException w:name="List Table 3" w:uiPriority="48"/>
-    <w:lsdException w:name="List Table 4" w:uiPriority="49"/>
-    <w:lsdException w:name="List Table 5 Dark" w:uiPriority="50"/>
-    <w:lsdException w:name="List Table 6 Colorful" w:uiPriority="51"/>
-    <w:lsdException w:name="List Table 7 Colorful" w:uiPriority="52"/>
-    <w:lsdException w:name="List Table 1 Light Accent 1" w:uiPriority="46"/>
-    <w:lsdException w:name="List Table 2 Accent 1" w:uiPriority="47"/>
-    <w:lsdException w:name="List Table 3 Accent 1" w:uiPriority="48"/>
-    <w:lsdException w:name="List Table 4 Accent 1" w:uiPriority="49"/>
-    <w:lsdException w:name="List Table 5 Dark Accent 1" w:uiPriority="50"/>
-    <w:lsdException w:name="List Table 6 Colorful Accent 1" w:uiPriority="51"/>
-    <w:lsdException w:name="List Table 7 Colorful Accent 1" w:uiPriority="52"/>
-    <w:lsdException w:name="List Table 1 Light Accent 2" w:uiPriority="46"/>
-    <w:lsdException w:name="List Table 2 Accent 2" w:uiPriority="47"/>
-    <w:lsdException w:name="List Table 3 Accent 2" w:uiPriority="48"/>
-    <w:lsdException w:name="List Table 4 Accent 2" w:uiPriority="49"/>
-    <w:lsdException w:name="List Table 5 Dark Accent 2" w:uiPriority="50"/>
-    <w:lsdException w:name="List Table 6 Colorful Accent 2" w:uiPriority="51"/>
-    <w:lsdException w:name="List Table 7 Colorful Accent 2" w:uiPriority="52"/>
-    <w:lsdException w:name="List Table 1 Light Accent 3" w:uiPriority="46"/>
-    <w:lsdException w:name="List Table 2 Accent 3" w:uiPriority="47"/>
-    <w:lsdException w:name="List Table 3 Accent 3" w:uiPriority="48"/>
-    <w:lsdException w:name="List Table 4 Accent 3" w:uiPriority="49"/>
-    <w:lsdException w:name="List Table 5 Dark Accent 3" w:uiPriority="50"/>
-    <w:lsdException w:name="List Table 6 Colorful Accent 3" w:uiPriority="51"/>
-    <w:lsdException w:name="List Table 7 Colorful Accent 3" w:uiPriority="52"/>
-    <w:lsdException w:name="List Table 1 Light Accent 4" w:uiPriority="46"/>
-    <w:lsdException w:name="List Table 2 Accent 4" w:uiPriority="47"/>
-    <w:lsdException w:name="List Table 3 Accent 4" w:uiPriority="48"/>
-    <w:lsdException w:name="List Table 4 Accent 4" w:uiPriority="49"/>
-    <w:lsdException w:name="List Table 5 Dark Accent 4" w:uiPriority="50"/>
-    <w:lsdException w:name="List Table 6 Colorful Accent 4" w:uiPriority="51"/>
-    <w:lsdException w:name="List Table 7 Colorful Accent 4" w:uiPriority="52"/>
-    <w:lsdException w:name="List Table 1 Light Accent 5" w:uiPriority="46"/>
-    <w:lsdException w:name="List Table 2 Accent 5" w:uiPriority="47"/>
-    <w:lsdException w:name="List Table 3 Accent 5" w:uiPriority="48"/>
-    <w:lsdException w:name="List Table 4 Accent 5" w:uiPriority="49"/>
-    <w:lsdException w:name="List Table 5 Dark Accent 5" w:uiPriority="50"/>
-    <w:lsdException w:name="List Table 6 Colorful Accent 5" w:uiPriority="51"/>
-    <w:lsdException w:name="List Table 7 Colorful Accent 5" w:uiPriority="52"/>
-    <w:lsdException w:name="List Table 1 Light Accent 6" w:uiPriority="46"/>
-    <w:lsdException w:name="List Table 2 Accent 6" w:uiPriority="47"/>
-    <w:lsdException w:name="List Table 3 Accent 6" w:uiPriority="48"/>
-    <w:lsdException w:name="List Table 4 Accent 6" w:uiPriority="49"/>
-    <w:lsdException w:name="List Table 5 Dark Accent 6" w:uiPriority="50"/>
-    <w:lsdException w:name="List Table 6 Colorful Accent 6" w:uiPriority="51"/>
-    <w:lsdException w:name="List Table 7 Colorful Accent 6" w:uiPriority="52"/>
+  <w:latentStyles w:defLockedState="0" w:defUIPriority="99" w:defSemiHidden="1" w:defUnhideWhenUsed="1" w:defQFormat="0" w:count="267">
+    <w:lsdException w:name="Normal" w:semiHidden="0" w:uiPriority="0" w:unhideWhenUsed="0" w:qFormat="1"/>
+    <w:lsdException w:name="heading 1" w:semiHidden="0" w:uiPriority="9" w:unhideWhenUsed="0" w:qFormat="1"/>
+    <w:lsdException w:name="heading 2" w:uiPriority="9" w:qFormat="1"/>
+    <w:lsdException w:name="heading 3" w:uiPriority="9" w:qFormat="1"/>
+    <w:lsdException w:name="heading 4" w:uiPriority="9" w:qFormat="1"/>
+    <w:lsdException w:name="heading 5" w:uiPriority="9" w:qFormat="1"/>
+    <w:lsdException w:name="heading 6" w:uiPriority="9" w:qFormat="1"/>
+    <w:lsdException w:name="heading 7" w:uiPriority="9" w:qFormat="1"/>
+    <w:lsdException w:name="heading 8" w:uiPriority="9" w:qFormat="1"/>
+    <w:lsdException w:name="heading 9" w:uiPriority="9" w:qFormat="1"/>
+    <w:lsdException w:name="toc 1" w:uiPriority="39"/>
+    <w:lsdException w:name="toc 2" w:uiPriority="39"/>
+    <w:lsdException w:name="toc 3" w:uiPriority="39"/>
+    <w:lsdException w:name="toc 4" w:uiPriority="39"/>
+    <w:lsdException w:name="toc 5" w:uiPriority="39"/>
+    <w:lsdException w:name="toc 6" w:uiPriority="39"/>
+    <w:lsdException w:name="toc 7" w:uiPriority="39"/>
+    <w:lsdException w:name="toc 8" w:uiPriority="39"/>
+    <w:lsdException w:name="toc 9" w:uiPriority="39"/>
+    <w:lsdException w:name="caption" w:uiPriority="35" w:qFormat="1"/>
+    <w:lsdException w:name="Title" w:semiHidden="0" w:uiPriority="10" w:unhideWhenUsed="0" w:qFormat="1"/>
+    <w:lsdException w:name="Default Paragraph Font" w:uiPriority="1"/>
+    <w:lsdException w:name="Subtitle" w:semiHidden="0" w:uiPriority="11" w:unhideWhenUsed="0" w:qFormat="1"/>
+    <w:lsdException w:name="Strong" w:semiHidden="0" w:uiPriority="22" w:unhideWhenUsed="0" w:qFormat="1"/>
+    <w:lsdException w:name="Emphasis" w:semiHidden="0" w:uiPriority="20" w:unhideWhenUsed="0" w:qFormat="1"/>
+    <w:lsdException w:name="Table Grid" w:semiHidden="0" w:uiPriority="39" w:unhideWhenUsed="0"/>
+    <w:lsdException w:name="Placeholder Text" w:unhideWhenUsed="0"/>
+    <w:lsdException w:name="No Spacing" w:semiHidden="0" w:uiPriority="1" w:unhideWhenUsed="0" w:qFormat="1"/>
+    <w:lsdException w:name="Light Shading" w:semiHidden="0" w:uiPriority="60" w:unhideWhenUsed="0"/>
+    <w:lsdException w:name="Light List" w:semiHidden="0" w:uiPriority="61" w:unhideWhenUsed="0"/>
+    <w:lsdException w:name="Light Grid" w:semiHidden="0" w:uiPriority="62" w:unhideWhenUsed="0"/>
+    <w:lsdException w:name="Medium Shading 1" w:semiHidden="0" w:uiPriority="63" w:unhideWhenUsed="0"/>
+    <w:lsdException w:name="Medium Shading 2" w:semiHidden="0" w:uiPriority="64" w:unhideWhenUsed="0"/>
+    <w:lsdException w:name="Medium List 1" w:semiHidden="0" w:uiPriority="65" w:unhideWhenUsed="0"/>
+    <w:lsdException w:name="Medium List 2" w:semiHidden="0" w:uiPriority="66" w:unhideWhenUsed="0"/>
+    <w:lsdException w:name="Medium Grid 1" w:semiHidden="0" w:uiPriority="67" w:unhideWhenUsed="0"/>
+    <w:lsdException w:name="Medium Grid 2" w:semiHidden="0" w:uiPriority="68" w:unhideWhenUsed="0"/>
+    <w:lsdException w:name="Medium Grid 3" w:semiHidden="0" w:uiPriority="69" w:unhideWhenUsed="0"/>
+    <w:lsdException w:name="Dark List" w:semiHidden="0" w:uiPriority="70" w:unhideWhenUsed="0"/>
+    <w:lsdException w:name="Colorful Shading" w:semiHidden="0" w:uiPriority="71" w:unhideWhenUsed="0"/>
+    <w:lsdException w:name="Colorful List" w:semiHidden="0" w:uiPriority="72" w:unhideWhenUsed="0"/>
+    <w:lsdException w:name="Colorful Grid" w:semiHidden="0" w:uiPriority="73" w:unhideWhenUsed="0"/>
+    <w:lsdException w:name="Light Shading Accent 1" w:semiHidden="0" w:uiPriority="60" w:unhideWhenUsed="0"/>
+    <w:lsdException w:name="Light List Accent 1" w:semiHidden="0" w:uiPriority="61" w:unhideWhenUsed="0"/>
+    <w:lsdException w:name="Light Grid Accent 1" w:semiHidden="0" w:uiPriority="62" w:unhideWhenUsed="0"/>
+    <w:lsdException w:name="Medium Shading 1 Accent 1" w:semiHidden="0" w:uiPriority="63" w:unhideWhenUsed="0"/>
+    <w:lsdException w:name="Medium Shading 2 Accent 1" w:semiHidden="0" w:uiPriority="64" w:unhideWhenUsed="0"/>
+    <w:lsdException w:name="Medium List 1 Accent 1" w:semiHidden="0" w:uiPriority="65" w:unhideWhenUsed="0"/>
+    <w:lsdException w:name="Revision" w:unhideWhenUsed="0"/>
+    <w:lsdException w:name="List Paragraph" w:semiHidden="0" w:uiPriority="34" w:unhideWhenUsed="0" w:qFormat="1"/>
+    <w:lsdException w:name="Quote" w:semiHidden="0" w:uiPriority="29" w:unhideWhenUsed="0" w:qFormat="1"/>
+    <w:lsdException w:name="Intense Quote" w:semiHidden="0" w:uiPriority="30" w:unhideWhenUsed="0" w:qFormat="1"/>
+    <w:lsdException w:name="Medium List 2 Accent 1" w:semiHidden="0" w:uiPriority="66" w:unhideWhenUsed="0"/>
+    <w:lsdException w:name="Medium Grid 1 Accent 1" w:semiHidden="0" w:uiPriority="67" w:unhideWhenUsed="0"/>
+    <w:lsdException w:name="Medium Grid 2 Accent 1" w:semiHidden="0" w:uiPriority="68" w:unhideWhenUsed="0"/>
+    <w:lsdException w:name="Medium Grid 3 Accent 1" w:semiHidden="0" w:uiPriority="69" w:unhideWhenUsed="0"/>
+    <w:lsdException w:name="Dark List Accent 1" w:semiHidden="0" w:uiPriority="70" w:unhideWhenUsed="0"/>
+    <w:lsdException w:name="Colorful Shading Accent 1" w:semiHidden="0" w:uiPriority="71" w:unhideWhenUsed="0"/>
+    <w:lsdException w:name="Colorful List Accent 1" w:semiHidden="0" w:uiPriority="72" w:unhideWhenUsed="0"/>
+    <w:lsdException w:name="Colorful Grid Accent 1" w:semiHidden="0" w:uiPriority="73" w:unhideWhenUsed="0"/>
+    <w:lsdException w:name="Light Shading Accent 2" w:semiHidden="0" w:uiPriority="60" w:unhideWhenUsed="0"/>
+    <w:lsdException w:name="Light List Accent 2" w:semiHidden="0" w:uiPriority="61" w:unhideWhenUsed="0"/>
+    <w:lsdException w:name="Light Grid Accent 2" w:semiHidden="0" w:uiPriority="62" w:unhideWhenUsed="0"/>
+    <w:lsdException w:name="Medium Shading 1 Accent 2" w:semiHidden="0" w:uiPriority="63" w:unhideWhenUsed="0"/>
+    <w:lsdException w:name="Medium Shading 2 Accent 2" w:semiHidden="0" w:uiPriority="64" w:unhideWhenUsed="0"/>
+    <w:lsdException w:name="Medium List 1 Accent 2" w:semiHidden="0" w:uiPriority="65" w:unhideWhenUsed="0"/>
+    <w:lsdException w:name="Medium List 2 Accent 2" w:semiHidden="0" w:uiPriority="66" w:unhideWhenUsed="0"/>
+    <w:lsdException w:name="Medium Grid 1 Accent 2" w:semiHidden="0" w:uiPriority="67" w:unhideWhenUsed="0"/>
+    <w:lsdException w:name="Medium Grid 2 Accent 2" w:semiHidden="0" w:uiPriority="68" w:unhideWhenUsed="0"/>
+    <w:lsdException w:name="Medium Grid 3 Accent 2" w:semiHidden="0" w:uiPriority="69" w:unhideWhenUsed="0"/>
+    <w:lsdException w:name="Dark List Accent 2" w:semiHidden="0" w:uiPriority="70" w:unhideWhenUsed="0"/>
+    <w:lsdException w:name="Colorful Shading Accent 2" w:semiHidden="0" w:uiPriority="71" w:unhideWhenUsed="0"/>
+    <w:lsdException w:name="Colorful List Accent 2" w:semiHidden="0" w:uiPriority="72" w:unhideWhenUsed="0"/>
+    <w:lsdException w:name="Colorful Grid Accent 2" w:semiHidden="0" w:uiPriority="73" w:unhideWhenUsed="0"/>
+    <w:lsdException w:name="Light Shading Accent 3" w:semiHidden="0" w:uiPriority="60" w:unhideWhenUsed="0"/>
+    <w:lsdException w:name="Light List Accent 3" w:semiHidden="0" w:uiPriority="61" w:unhideWhenUsed="0"/>
+    <w:lsdException w:name="Light Grid Accent 3" w:semiHidden="0" w:uiPriority="62" w:unhideWhenUsed="0"/>
+    <w:lsdException w:name="Medium Shading 1 Accent 3" w:semiHidden="0" w:uiPriority="63" w:unhideWhenUsed="0"/>
+    <w:lsdException w:name="Medium Shading 2 Accent 3" w:semiHidden="0" w:uiPriority="64" w:unhideWhenUsed="0"/>
+    <w:lsdException w:name="Medium List 1 Accent 3" w:semiHidden="0" w:uiPriority="65" w:unhideWhenUsed="0"/>
+    <w:lsdException w:name="Medium List 2 Accent 3" w:semiHidden="0" w:uiPriority="66" w:unhideWhenUsed="0"/>
+    <w:lsdException w:name="Medium Grid 1 Accent 3" w:semiHidden="0" w:uiPriority="67" w:unhideWhenUsed="0"/>
+    <w:lsdException w:name="Medium Grid 2 Accent 3" w:semiHidden="0" w:uiPriority="68" w:unhideWhenUsed="0"/>
+    <w:lsdException w:name="Medium Grid 3 Accent 3" w:semiHidden="0" w:uiPriority="69" w:unhideWhenUsed="0"/>
+    <w:lsdException w:name="Dark List Accent 3" w:semiHidden="0" w:uiPriority="70" w:unhideWhenUsed="0"/>
+    <w:lsdException w:name="Colorful Shading Accent 3" w:semiHidden="0" w:uiPriority="71" w:unhideWhenUsed="0"/>
+    <w:lsdException w:name="Colorful List Accent 3" w:semiHidden="0" w:uiPriority="72" w:unhideWhenUsed="0"/>
+    <w:lsdException w:name="Colorful Grid Accent 3" w:semiHidden="0" w:uiPriority="73" w:unhideWhenUsed="0"/>
+    <w:lsdException w:name="Light Shading Accent 4" w:semiHidden="0" w:uiPriority="60" w:unhideWhenUsed="0"/>
+    <w:lsdException w:name="Light List Accent 4" w:semiHidden="0" w:uiPriority="61" w:unhideWhenUsed="0"/>
+    <w:lsdException w:name="Light Grid Accent 4" w:semiHidden="0" w:uiPriority="62" w:unhideWhenUsed="0"/>
+    <w:lsdException w:name="Medium Shading 1 Accent 4" w:semiHidden="0" w:uiPriority="63" w:unhideWhenUsed="0"/>
+    <w:lsdException w:name="Medium Shading 2 Accent 4" w:semiHidden="0" w:uiPriority="64" w:unhideWhenUsed="0"/>
+    <w:lsdException w:name="Medium List 1 Accent 4" w:semiHidden="0" w:uiPriority="65" w:unhideWhenUsed="0"/>
+    <w:lsdException w:name="Medium List 2 Accent 4" w:semiHidden="0" w:uiPriority="66" w:unhideWhenUsed="0"/>
+    <w:lsdException w:name="Medium Grid 1 Accent 4" w:semiHidden="0" w:uiPriority="67" w:unhideWhenUsed="0"/>
+    <w:lsdException w:name="Medium Grid 2 Accent 4" w:semiHidden="0" w:uiPriority="68" w:unhideWhenUsed="0"/>
+    <w:lsdException w:name="Medium Grid 3 Accent 4" w:semiHidden="0" w:uiPriority="69" w:unhideWhenUsed="0"/>
+    <w:lsdException w:name="Dark List Accent 4" w:semiHidden="0" w:uiPriority="70" w:unhideWhenUsed="0"/>
+    <w:lsdException w:name="Colorful Shading Accent 4" w:semiHidden="0" w:uiPriority="71" w:unhideWhenUsed="0"/>
+    <w:lsdException w:name="Colorful List Accent 4" w:semiHidden="0" w:uiPriority="72" w:unhideWhenUsed="0"/>
+    <w:lsdException w:name="Colorful Grid Accent 4" w:semiHidden="0" w:uiPriority="73" w:unhideWhenUsed="0"/>
+    <w:lsdException w:name="Light Shading Accent 5" w:semiHidden="0" w:uiPriority="60" w:unhideWhenUsed="0"/>
+    <w:lsdException w:name="Light List Accent 5" w:semiHidden="0" w:uiPriority="61" w:unhideWhenUsed="0"/>
+    <w:lsdException w:name="Light Grid Accent 5" w:semiHidden="0" w:uiPriority="62" w:unhideWhenUsed="0"/>
+    <w:lsdException w:name="Medium Shading 1 Accent 5" w:semiHidden="0" w:uiPriority="63" w:unhideWhenUsed="0"/>
+    <w:lsdException w:name="Medium Shading 2 Accent 5" w:semiHidden="0" w:uiPriority="64" w:unhideWhenUsed="0"/>
+    <w:lsdException w:name="Medium List 1 Accent 5" w:semiHidden="0" w:uiPriority="65" w:unhideWhenUsed="0"/>
+    <w:lsdException w:name="Medium List 2 Accent 5" w:semiHidden="0" w:uiPriority="66" w:unhideWhenUsed="0"/>
+    <w:lsdException w:name="Medium Grid 1 Accent 5" w:semiHidden="0" w:uiPriority="67" w:unhideWhenUsed="0"/>
+    <w:lsdException w:name="Medium Grid 2 Accent 5" w:semiHidden="0" w:uiPriority="68" w:unhideWhenUsed="0"/>
+    <w:lsdException w:name="Medium Grid 3 Accent 5" w:semiHidden="0" w:uiPriority="69" w:unhideWhenUsed="0"/>
+    <w:lsdException w:name="Dark List Accent 5" w:semiHidden="0" w:uiPriority="70" w:unhideWhenUsed="0"/>
+    <w:lsdException w:name="Colorful Shading Accent 5" w:semiHidden="0" w:uiPriority="71" w:unhideWhenUsed="0"/>
+    <w:lsdException w:name="Colorful List Accent 5" w:semiHidden="0" w:uiPriority="72" w:unhideWhenUsed="0"/>
+    <w:lsdException w:name="Colorful Grid Accent 5" w:semiHidden="0" w:uiPriority="73" w:unhideWhenUsed="0"/>
+    <w:lsdException w:name="Light Shading Accent 6" w:semiHidden="0" w:uiPriority="60" w:unhideWhenUsed="0"/>
+    <w:lsdException w:name="Light List Accent 6" w:semiHidden="0" w:uiPriority="61" w:unhideWhenUsed="0"/>
+    <w:lsdException w:name="Light Grid Accent 6" w:semiHidden="0" w:uiPriority="62" w:unhideWhenUsed="0"/>
+    <w:lsdException w:name="Medium Shading 1 Accent 6" w:semiHidden="0" w:uiPriority="63" w:unhideWhenUsed="0"/>
+    <w:lsdException w:name="Medium Shading 2 Accent 6" w:semiHidden="0" w:uiPriority="64" w:unhideWhenUsed="0"/>
+    <w:lsdException w:name="Medium List 1 Accent 6" w:semiHidden="0" w:uiPriority="65" w:unhideWhenUsed="0"/>
+    <w:lsdException w:name="Medium List 2 Accent 6" w:semiHidden="0" w:uiPriority="66" w:unhideWhenUsed="0"/>
+    <w:lsdException w:name="Medium Grid 1 Accent 6" w:semiHidden="0" w:uiPriority="67" w:unhideWhenUsed="0"/>
+    <w:lsdException w:name="Medium Grid 2 Accent 6" w:semiHidden="0" w:uiPriority="68" w:unhideWhenUsed="0"/>
+    <w:lsdException w:name="Medium Grid 3 Accent 6" w:semiHidden="0" w:uiPriority="69" w:unhideWhenUsed="0"/>
+    <w:lsdException w:name="Dark List Accent 6" w:semiHidden="0" w:uiPriority="70" w:unhideWhenUsed="0"/>
+    <w:lsdException w:name="Colorful Shading Accent 6" w:semiHidden="0" w:uiPriority="71" w:unhideWhenUsed="0"/>
+    <w:lsdException w:name="Colorful List Accent 6" w:semiHidden="0" w:uiPriority="72" w:unhideWhenUsed="0"/>
+    <w:lsdException w:name="Colorful Grid Accent 6" w:semiHidden="0" w:uiPriority="73" w:unhideWhenUsed="0"/>
+    <w:lsdException w:name="Subtle Emphasis" w:semiHidden="0" w:uiPriority="19" w:unhideWhenUsed="0" w:qFormat="1"/>
+    <w:lsdException w:name="Intense Emphasis" w:semiHidden="0" w:uiPriority="21" w:unhideWhenUsed="0" w:qFormat="1"/>
+    <w:lsdException w:name="Subtle Reference" w:semiHidden="0" w:uiPriority="31" w:unhideWhenUsed="0" w:qFormat="1"/>
+    <w:lsdException w:name="Intense Reference" w:semiHidden="0" w:uiPriority="32" w:unhideWhenUsed="0" w:qFormat="1"/>
+    <w:lsdException w:name="Book Title" w:semiHidden="0" w:uiPriority="33" w:unhideWhenUsed="0" w:qFormat="1"/>
+    <w:lsdException w:name="Bibliography" w:uiPriority="37"/>
+    <w:lsdException w:name="TOC Heading" w:uiPriority="39" w:qFormat="1"/>
+  </w:latentStyles>
+  <w:style w:type="paragraph" w:default="1" w:styleId="Normal">
+    <w:name w:val="Normal"/>
+    <w:qFormat/>
+  </w:style>
+  <w:style w:type="character" w:default="1" w:styleId="DefaultParagraphFont">
+    <w:name w:val="Default Paragraph Font"/>
+    <w:uiPriority w:val="1"/>
+    <w:semiHidden/>
+    <w:unhideWhenUsed/>
+  </w:style>
+  <w:style w:type="table" w:default="1" w:styleId="TableNormal">
+    <w:name w:val="Normal Table"/>
+    <w:uiPriority w:val="99"/>
+    <w:semiHidden/>
+    <w:unhideWhenUsed/>
+    <w:tblPr>
+      <w:tblInd w:w="0" w:type="dxa"/>
+      <w:tblCellMar>
+        <w:top w:w="0" w:type="dxa"/>
+        <w:left w:w="108" w:type="dxa"/>
+        <w:bottom w:w="0" w:type="dxa"/>
+        <w:right w:w="108" w:type="dxa"/>
+      </w:tblCellMar>
+    </w:tblPr>
+  </w:style>
+  <w:style w:type="numbering" w:default="1" w:styleId="NoList">
+    <w:name w:val="No List"/>
+    <w:uiPriority w:val="99"/>
+    <w:semiHidden/>
+    <w:unhideWhenUsed/>
+  </w:style>
+  <w:style w:type="paragraph" w:styleId="ListParagraph">
+    <w:name w:val="List Paragraph"/>
+    <w:basedOn w:val="Normal"/>
+    <w:uiPriority w:val="34"/>
+    <w:qFormat/>
+    <w:rsid w:val="002D0074"/>
+    <w:pPr>
+      <w:ind w:left="720"/>
+      <w:contextualSpacing/>
+    </w:pPr>
+  </w:style>
+</w:styles>
+</file>
+
+<file path=word/stylesWithEffects.xml><?xml version="1.0" encoding="utf-8"?>
+<w:styles xmlns:wpc="http://schemas.microsoft.com/office/word/2010/wordprocessingCanvas" xmlns:mc="http://schemas.openxmlformats.org/markup-compatibility/2006" xmlns:o="urn:schemas-microsoft-com:office:office" xmlns:r="http://schemas.openxmlformats.org/officeDocument/2006/relationships" xmlns:m="http://schemas.openxmlformats.org/officeDocument/2006/math" xmlns:v="urn:schemas-microsoft-com:vml" xmlns:wp14="http://schemas.microsoft.com/office/word/2010/wordprocessingDrawing" xmlns:wp="http://schemas.openxmlformats.org/drawingml/2006/wordprocessingDrawing" xmlns:w10="urn:schemas-microsoft-com:office:word" xmlns:w="http://schemas.openxmlformats.org/wordprocessingml/2006/main" xmlns:w14="http://schemas.microsoft.com/office/word/2010/wordml" xmlns:wpg="http://schemas.microsoft.com/office/word/2010/wordprocessingGroup" xmlns:wpi="http://schemas.microsoft.com/office/word/2010/wordprocessingInk" xmlns:wne="http://schemas.microsoft.com/office/word/2006/wordml" xmlns:wps="http://schemas.microsoft.com/office/word/2010/wordprocessingShape" mc:Ignorable="w14 wp14">
+  <w:docDefaults>
+    <w:rPrDefault>
+      <w:rPr>
+        <w:rFonts w:asciiTheme="minorHAnsi" w:eastAsiaTheme="minorHAnsi" w:hAnsiTheme="minorHAnsi" w:cstheme="minorBidi"/>
+        <w:sz w:val="24"/>
+        <w:szCs w:val="24"/>
+        <w:lang w:val="en-US" w:eastAsia="en-US" w:bidi="ar-SA"/>
+      </w:rPr>
+    </w:rPrDefault>
+    <w:pPrDefault/>
+  </w:docDefaults>
+  <w:latentStyles w:defLockedState="0" w:defUIPriority="99" w:defSemiHidden="1" w:defUnhideWhenUsed="1" w:defQFormat="0" w:count="267">
+    <w:lsdException w:name="Normal" w:semiHidden="0" w:uiPriority="0" w:unhideWhenUsed="0" w:qFormat="1"/>
+    <w:lsdException w:name="heading 1" w:semiHidden="0" w:uiPriority="9" w:unhideWhenUsed="0" w:qFormat="1"/>
+    <w:lsdException w:name="heading 2" w:uiPriority="9" w:qFormat="1"/>
+    <w:lsdException w:name="heading 3" w:uiPriority="9" w:qFormat="1"/>
+    <w:lsdException w:name="heading 4" w:uiPriority="9" w:qFormat="1"/>
+    <w:lsdException w:name="heading 5" w:uiPriority="9" w:qFormat="1"/>
+    <w:lsdException w:name="heading 6" w:uiPriority="9" w:qFormat="1"/>
+    <w:lsdException w:name="heading 7" w:uiPriority="9" w:qFormat="1"/>
+    <w:lsdException w:name="heading 8" w:uiPriority="9" w:qFormat="1"/>
+    <w:lsdException w:name="heading 9" w:uiPriority="9" w:qFormat="1"/>
+    <w:lsdException w:name="toc 1" w:uiPriority="39"/>
+    <w:lsdException w:name="toc 2" w:uiPriority="39"/>
+    <w:lsdException w:name="toc 3" w:uiPriority="39"/>
+    <w:lsdException w:name="toc 4" w:uiPriority="39"/>
+    <w:lsdException w:name="toc 5" w:uiPriority="39"/>
+    <w:lsdException w:name="toc 6" w:uiPriority="39"/>
+    <w:lsdException w:name="toc 7" w:uiPriority="39"/>
+    <w:lsdException w:name="toc 8" w:uiPriority="39"/>
+    <w:lsdException w:name="toc 9" w:uiPriority="39"/>
+    <w:lsdException w:name="caption" w:uiPriority="35" w:qFormat="1"/>
+    <w:lsdException w:name="Title" w:semiHidden="0" w:uiPriority="10" w:unhideWhenUsed="0" w:qFormat="1"/>
+    <w:lsdException w:name="Default Paragraph Font" w:uiPriority="1"/>
+    <w:lsdException w:name="Subtitle" w:semiHidden="0" w:uiPriority="11" w:unhideWhenUsed="0" w:qFormat="1"/>
+    <w:lsdException w:name="Strong" w:semiHidden="0" w:uiPriority="22" w:unhideWhenUsed="0" w:qFormat="1"/>
+    <w:lsdException w:name="Emphasis" w:semiHidden="0" w:uiPriority="20" w:unhideWhenUsed="0" w:qFormat="1"/>
+    <w:lsdException w:name="Table Grid" w:semiHidden="0" w:uiPriority="39" w:unhideWhenUsed="0"/>
+    <w:lsdException w:name="Placeholder Text" w:unhideWhenUsed="0"/>
+    <w:lsdException w:name="No Spacing" w:semiHidden="0" w:uiPriority="1" w:unhideWhenUsed="0" w:qFormat="1"/>
+    <w:lsdException w:name="Light Shading" w:semiHidden="0" w:uiPriority="60" w:unhideWhenUsed="0"/>
+    <w:lsdException w:name="Light List" w:semiHidden="0" w:uiPriority="61" w:unhideWhenUsed="0"/>
+    <w:lsdException w:name="Light Grid" w:semiHidden="0" w:uiPriority="62" w:unhideWhenUsed="0"/>
+    <w:lsdException w:name="Medium Shading 1" w:semiHidden="0" w:uiPriority="63" w:unhideWhenUsed="0"/>
+    <w:lsdException w:name="Medium Shading 2" w:semiHidden="0" w:uiPriority="64" w:unhideWhenUsed="0"/>
+    <w:lsdException w:name="Medium List 1" w:semiHidden="0" w:uiPriority="65" w:unhideWhenUsed="0"/>
+    <w:lsdException w:name="Medium List 2" w:semiHidden="0" w:uiPriority="66" w:unhideWhenUsed="0"/>
+    <w:lsdException w:name="Medium Grid 1" w:semiHidden="0" w:uiPriority="67" w:unhideWhenUsed="0"/>
+    <w:lsdException w:name="Medium Grid 2" w:semiHidden="0" w:uiPriority="68" w:unhideWhenUsed="0"/>
+    <w:lsdException w:name="Medium Grid 3" w:semiHidden="0" w:uiPriority="69" w:unhideWhenUsed="0"/>
+    <w:lsdException w:name="Dark List" w:semiHidden="0" w:uiPriority="70" w:unhideWhenUsed="0"/>
+    <w:lsdException w:name="Colorful Shading" w:semiHidden="0" w:uiPriority="71" w:unhideWhenUsed="0"/>
+    <w:lsdException w:name="Colorful List" w:semiHidden="0" w:uiPriority="72" w:unhideWhenUsed="0"/>
+    <w:lsdException w:name="Colorful Grid" w:semiHidden="0" w:uiPriority="73" w:unhideWhenUsed="0"/>
+    <w:lsdException w:name="Light Shading Accent 1" w:semiHidden="0" w:uiPriority="60" w:unhideWhenUsed="0"/>
+    <w:lsdException w:name="Light List Accent 1" w:semiHidden="0" w:uiPriority="61" w:unhideWhenUsed="0"/>
+    <w:lsdException w:name="Light Grid Accent 1" w:semiHidden="0" w:uiPriority="62" w:unhideWhenUsed="0"/>
+    <w:lsdException w:name="Medium Shading 1 Accent 1" w:semiHidden="0" w:uiPriority="63" w:unhideWhenUsed="0"/>
+    <w:lsdException w:name="Medium Shading 2 Accent 1" w:semiHidden="0" w:uiPriority="64" w:unhideWhenUsed="0"/>
+    <w:lsdException w:name="Medium List 1 Accent 1" w:semiHidden="0" w:uiPriority="65" w:unhideWhenUsed="0"/>
+    <w:lsdException w:name="Revision" w:unhideWhenUsed="0"/>
+    <w:lsdException w:name="List Paragraph" w:semiHidden="0" w:uiPriority="34" w:unhideWhenUsed="0" w:qFormat="1"/>
+    <w:lsdException w:name="Quote" w:semiHidden="0" w:uiPriority="29" w:unhideWhenUsed="0" w:qFormat="1"/>
+    <w:lsdException w:name="Intense Quote" w:semiHidden="0" w:uiPriority="30" w:unhideWhenUsed="0" w:qFormat="1"/>
+    <w:lsdException w:name="Medium List 2 Accent 1" w:semiHidden="0" w:uiPriority="66" w:unhideWhenUsed="0"/>
+    <w:lsdException w:name="Medium Grid 1 Accent 1" w:semiHidden="0" w:uiPriority="67" w:unhideWhenUsed="0"/>
+    <w:lsdException w:name="Medium Grid 2 Accent 1" w:semiHidden="0" w:uiPriority="68" w:unhideWhenUsed="0"/>
+    <w:lsdException w:name="Medium Grid 3 Accent 1" w:semiHidden="0" w:uiPriority="69" w:unhideWhenUsed="0"/>
+    <w:lsdException w:name="Dark List Accent 1" w:semiHidden="0" w:uiPriority="70" w:unhideWhenUsed="0"/>
+    <w:lsdException w:name="Colorful Shading Accent 1" w:semiHidden="0" w:uiPriority="71" w:unhideWhenUsed="0"/>
+    <w:lsdException w:name="Colorful List Accent 1" w:semiHidden="0" w:uiPriority="72" w:unhideWhenUsed="0"/>
+    <w:lsdException w:name="Colorful Grid Accent 1" w:semiHidden="0" w:uiPriority="73" w:unhideWhenUsed="0"/>
+    <w:lsdException w:name="Light Shading Accent 2" w:semiHidden="0" w:uiPriority="60" w:unhideWhenUsed="0"/>
+    <w:lsdException w:name="Light List Accent 2" w:semiHidden="0" w:uiPriority="61" w:unhideWhenUsed="0"/>
+    <w:lsdException w:name="Light Grid Accent 2" w:semiHidden="0" w:uiPriority="62" w:unhideWhenUsed="0"/>
+    <w:lsdException w:name="Medium Shading 1 Accent 2" w:semiHidden="0" w:uiPriority="63" w:unhideWhenUsed="0"/>
+    <w:lsdException w:name="Medium Shading 2 Accent 2" w:semiHidden="0" w:uiPriority="64" w:unhideWhenUsed="0"/>
+    <w:lsdException w:name="Medium List 1 Accent 2" w:semiHidden="0" w:uiPriority="65" w:unhideWhenUsed="0"/>
+    <w:lsdException w:name="Medium List 2 Accent 2" w:semiHidden="0" w:uiPriority="66" w:unhideWhenUsed="0"/>
+    <w:lsdException w:name="Medium Grid 1 Accent 2" w:semiHidden="0" w:uiPriority="67" w:unhideWhenUsed="0"/>
+    <w:lsdException w:name="Medium Grid 2 Accent 2" w:semiHidden="0" w:uiPriority="68" w:unhideWhenUsed="0"/>
+    <w:lsdException w:name="Medium Grid 3 Accent 2" w:semiHidden="0" w:uiPriority="69" w:unhideWhenUsed="0"/>
+    <w:lsdException w:name="Dark List Accent 2" w:semiHidden="0" w:uiPriority="70" w:unhideWhenUsed="0"/>
+    <w:lsdException w:name="Colorful Shading Accent 2" w:semiHidden="0" w:uiPriority="71" w:unhideWhenUsed="0"/>
+    <w:lsdException w:name="Colorful List Accent 2" w:semiHidden="0" w:uiPriority="72" w:unhideWhenUsed="0"/>
+    <w:lsdException w:name="Colorful Grid Accent 2" w:semiHidden="0" w:uiPriority="73" w:unhideWhenUsed="0"/>
+    <w:lsdException w:name="Light Shading Accent 3" w:semiHidden="0" w:uiPriority="60" w:unhideWhenUsed="0"/>
+    <w:lsdException w:name="Light List Accent 3" w:semiHidden="0" w:uiPriority="61" w:unhideWhenUsed="0"/>
+    <w:lsdException w:name="Light Grid Accent 3" w:semiHidden="0" w:uiPriority="62" w:unhideWhenUsed="0"/>
+    <w:lsdException w:name="Medium Shading 1 Accent 3" w:semiHidden="0" w:uiPriority="63" w:unhideWhenUsed="0"/>
+    <w:lsdException w:name="Medium Shading 2 Accent 3" w:semiHidden="0" w:uiPriority="64" w:unhideWhenUsed="0"/>
+    <w:lsdException w:name="Medium List 1 Accent 3" w:semiHidden="0" w:uiPriority="65" w:unhideWhenUsed="0"/>
+    <w:lsdException w:name="Medium List 2 Accent 3" w:semiHidden="0" w:uiPriority="66" w:unhideWhenUsed="0"/>
+    <w:lsdException w:name="Medium Grid 1 Accent 3" w:semiHidden="0" w:uiPriority="67" w:unhideWhenUsed="0"/>
+    <w:lsdException w:name="Medium Grid 2 Accent 3" w:semiHidden="0" w:uiPriority="68" w:unhideWhenUsed="0"/>
+    <w:lsdException w:name="Medium Grid 3 Accent 3" w:semiHidden="0" w:uiPriority="69" w:unhideWhenUsed="0"/>
+    <w:lsdException w:name="Dark List Accent 3" w:semiHidden="0" w:uiPriority="70" w:unhideWhenUsed="0"/>
+    <w:lsdException w:name="Colorful Shading Accent 3" w:semiHidden="0" w:uiPriority="71" w:unhideWhenUsed="0"/>
+    <w:lsdException w:name="Colorful List Accent 3" w:semiHidden="0" w:uiPriority="72" w:unhideWhenUsed="0"/>
+    <w:lsdException w:name="Colorful Grid Accent 3" w:semiHidden="0" w:uiPriority="73" w:unhideWhenUsed="0"/>
+    <w:lsdException w:name="Light Shading Accent 4" w:semiHidden="0" w:uiPriority="60" w:unhideWhenUsed="0"/>
+    <w:lsdException w:name="Light List Accent 4" w:semiHidden="0" w:uiPriority="61" w:unhideWhenUsed="0"/>
+    <w:lsdException w:name="Light Grid Accent 4" w:semiHidden="0" w:uiPriority="62" w:unhideWhenUsed="0"/>
+    <w:lsdException w:name="Medium Shading 1 Accent 4" w:semiHidden="0" w:uiPriority="63" w:unhideWhenUsed="0"/>
+    <w:lsdException w:name="Medium Shading 2 Accent 4" w:semiHidden="0" w:uiPriority="64" w:unhideWhenUsed="0"/>
+    <w:lsdException w:name="Medium List 1 Accent 4" w:semiHidden="0" w:uiPriority="65" w:unhideWhenUsed="0"/>
+    <w:lsdException w:name="Medium List 2 Accent 4" w:semiHidden="0" w:uiPriority="66" w:unhideWhenUsed="0"/>
+    <w:lsdException w:name="Medium Grid 1 Accent 4" w:semiHidden="0" w:uiPriority="67" w:unhideWhenUsed="0"/>
+    <w:lsdException w:name="Medium Grid 2 Accent 4" w:semiHidden="0" w:uiPriority="68" w:unhideWhenUsed="0"/>
+    <w:lsdException w:name="Medium Grid 3 Accent 4" w:semiHidden="0" w:uiPriority="69" w:unhideWhenUsed="0"/>
+    <w:lsdException w:name="Dark List Accent 4" w:semiHidden="0" w:uiPriority="70" w:unhideWhenUsed="0"/>
+    <w:lsdException w:name="Colorful Shading Accent 4" w:semiHidden="0" w:uiPriority="71" w:unhideWhenUsed="0"/>
+    <w:lsdException w:name="Colorful List Accent 4" w:semiHidden="0" w:uiPriority="72" w:unhideWhenUsed="0"/>
+    <w:lsdException w:name="Colorful Grid Accent 4" w:semiHidden="0" w:uiPriority="73" w:unhideWhenUsed="0"/>
+    <w:lsdException w:name="Light Shading Accent 5" w:semiHidden="0" w:uiPriority="60" w:unhideWhenUsed="0"/>
+    <w:lsdException w:name="Light List Accent 5" w:semiHidden="0" w:uiPriority="61" w:unhideWhenUsed="0"/>
+    <w:lsdException w:name="Light Grid Accent 5" w:semiHidden="0" w:uiPriority="62" w:unhideWhenUsed="0"/>
+    <w:lsdException w:name="Medium Shading 1 Accent 5" w:semiHidden="0" w:uiPriority="63" w:unhideWhenUsed="0"/>
+    <w:lsdException w:name="Medium Shading 2 Accent 5" w:semiHidden="0" w:uiPriority="64" w:unhideWhenUsed="0"/>
+    <w:lsdException w:name="Medium List 1 Accent 5" w:semiHidden="0" w:uiPriority="65" w:unhideWhenUsed="0"/>
+    <w:lsdException w:name="Medium List 2 Accent 5" w:semiHidden="0" w:uiPriority="66" w:unhideWhenUsed="0"/>
+    <w:lsdException w:name="Medium Grid 1 Accent 5" w:semiHidden="0" w:uiPriority="67" w:unhideWhenUsed="0"/>
+    <w:lsdException w:name="Medium Grid 2 Accent 5" w:semiHidden="0" w:uiPriority="68" w:unhideWhenUsed="0"/>
+    <w:lsdException w:name="Medium Grid 3 Accent 5" w:semiHidden="0" w:uiPriority="69" w:unhideWhenUsed="0"/>
+    <w:lsdException w:name="Dark List Accent 5" w:semiHidden="0" w:uiPriority="70" w:unhideWhenUsed="0"/>
+    <w:lsdException w:name="Colorful Shading Accent 5" w:semiHidden="0" w:uiPriority="71" w:unhideWhenUsed="0"/>
+    <w:lsdException w:name="Colorful List Accent 5" w:semiHidden="0" w:uiPriority="72" w:unhideWhenUsed="0"/>
+    <w:lsdException w:name="Colorful Grid Accent 5" w:semiHidden="0" w:uiPriority="73" w:unhideWhenUsed="0"/>
+    <w:lsdException w:name="Light Shading Accent 6" w:semiHidden="0" w:uiPriority="60" w:unhideWhenUsed="0"/>
+    <w:lsdException w:name="Light List Accent 6" w:semiHidden="0" w:uiPriority="61" w:unhideWhenUsed="0"/>
+    <w:lsdException w:name="Light Grid Accent 6" w:semiHidden="0" w:uiPriority="62" w:unhideWhenUsed="0"/>
+    <w:lsdException w:name="Medium Shading 1 Accent 6" w:semiHidden="0" w:uiPriority="63" w:unhideWhenUsed="0"/>
+    <w:lsdException w:name="Medium Shading 2 Accent 6" w:semiHidden="0" w:uiPriority="64" w:unhideWhenUsed="0"/>
+    <w:lsdException w:name="Medium List 1 Accent 6" w:semiHidden="0" w:uiPriority="65" w:unhideWhenUsed="0"/>
+    <w:lsdException w:name="Medium List 2 Accent 6" w:semiHidden="0" w:uiPriority="66" w:unhideWhenUsed="0"/>
+    <w:lsdException w:name="Medium Grid 1 Accent 6" w:semiHidden="0" w:uiPriority="67" w:unhideWhenUsed="0"/>
+    <w:lsdException w:name="Medium Grid 2 Accent 6" w:semiHidden="0" w:uiPriority="68" w:unhideWhenUsed="0"/>
+    <w:lsdException w:name="Medium Grid 3 Accent 6" w:semiHidden="0" w:uiPriority="69" w:unhideWhenUsed="0"/>
+    <w:lsdException w:name="Dark List Accent 6" w:semiHidden="0" w:uiPriority="70" w:unhideWhenUsed="0"/>
+    <w:lsdException w:name="Colorful Shading Accent 6" w:semiHidden="0" w:uiPriority="71" w:unhideWhenUsed="0"/>
+    <w:lsdException w:name="Colorful List Accent 6" w:semiHidden="0" w:uiPriority="72" w:unhideWhenUsed="0"/>
+    <w:lsdException w:name="Colorful Grid Accent 6" w:semiHidden="0" w:uiPriority="73" w:unhideWhenUsed="0"/>
+    <w:lsdException w:name="Subtle Emphasis" w:semiHidden="0" w:uiPriority="19" w:unhideWhenUsed="0" w:qFormat="1"/>
+    <w:lsdException w:name="Intense Emphasis" w:semiHidden="0" w:uiPriority="21" w:unhideWhenUsed="0" w:qFormat="1"/>
+    <w:lsdException w:name="Subtle Reference" w:semiHidden="0" w:uiPriority="31" w:unhideWhenUsed="0" w:qFormat="1"/>
+    <w:lsdException w:name="Intense Reference" w:semiHidden="0" w:uiPriority="32" w:unhideWhenUsed="0" w:qFormat="1"/>
+    <w:lsdException w:name="Book Title" w:semiHidden="0" w:uiPriority="33" w:unhideWhenUsed="0" w:qFormat="1"/>
+    <w:lsdException w:name="Bibliography" w:uiPriority="37"/>
+    <w:lsdException w:name="TOC Heading" w:uiPriority="39" w:qFormat="1"/>
   </w:latentStyles>
   <w:style w:type="paragraph" w:default="1" w:styleId="Normal">
     <w:name w:val="Normal"/>
@@ -1398,7 +1428,7 @@
   <a:extraClrSchemeLst/>
   <a:extLst>
     <a:ext uri="{05A4C25C-085E-4340-85A3-A5531E510DB2}">
-      <thm15:themeFamily xmlns:thm15="http://schemas.microsoft.com/office/thememl/2012/main" name="Office Theme" id="{62F939B6-93AF-4DB8-9C6B-D6C7DFDC589F}" vid="{4A3C46E8-61CC-4603-A589-7422A47A8E4A}"/>
+      <thm15:themeFamily xmlns:thm15="http://schemas.microsoft.com/office/thememl/2012/main" xmlns="" name="Office Theme" id="{62F939B6-93AF-4DB8-9C6B-D6C7DFDC589F}" vid="{4A3C46E8-61CC-4603-A589-7422A47A8E4A}"/>
     </a:ext>
   </a:extLst>
 </a:theme>

</xml_diff>

<commit_message>
Adding to Q2 design pattern explanation
</commit_message>
<xml_diff>
--- a/Reports/Part4/Final_Report.docx
+++ b/Reports/Part4/Final_Report.docx
@@ -1,6 +1,6 @@
 
 <file path=word/document.xml><?xml version="1.0" encoding="utf-8"?>
-<w:document xmlns:wpc="http://schemas.microsoft.com/office/word/2010/wordprocessingCanvas" xmlns:mo="http://schemas.microsoft.com/office/mac/office/2008/main" xmlns:mc="http://schemas.openxmlformats.org/markup-compatibility/2006" xmlns:mv="urn:schemas-microsoft-com:mac:vml" xmlns:o="urn:schemas-microsoft-com:office:office" xmlns:r="http://schemas.openxmlformats.org/officeDocument/2006/relationships" xmlns:m="http://schemas.openxmlformats.org/officeDocument/2006/math" xmlns:v="urn:schemas-microsoft-com:vml" xmlns:wp14="http://schemas.microsoft.com/office/word/2010/wordprocessingDrawing" xmlns:wp="http://schemas.openxmlformats.org/drawingml/2006/wordprocessingDrawing" xmlns:w10="urn:schemas-microsoft-com:office:word" xmlns:w="http://schemas.openxmlformats.org/wordprocessingml/2006/main" xmlns:w14="http://schemas.microsoft.com/office/word/2010/wordml" xmlns:w15="http://schemas.microsoft.com/office/word/2012/wordml" xmlns:wpg="http://schemas.microsoft.com/office/word/2010/wordprocessingGroup" xmlns:wpi="http://schemas.microsoft.com/office/word/2010/wordprocessingInk" xmlns:wne="http://schemas.microsoft.com/office/word/2006/wordml" xmlns:wps="http://schemas.microsoft.com/office/word/2010/wordprocessingShape" mc:Ignorable="w14 w15 wp14">
+<w:document xmlns:wpc="http://schemas.microsoft.com/office/word/2010/wordprocessingCanvas" xmlns:mc="http://schemas.openxmlformats.org/markup-compatibility/2006" xmlns:o="urn:schemas-microsoft-com:office:office" xmlns:r="http://schemas.openxmlformats.org/officeDocument/2006/relationships" xmlns:m="http://schemas.openxmlformats.org/officeDocument/2006/math" xmlns:v="urn:schemas-microsoft-com:vml" xmlns:wp14="http://schemas.microsoft.com/office/word/2010/wordprocessingDrawing" xmlns:wp="http://schemas.openxmlformats.org/drawingml/2006/wordprocessingDrawing" xmlns:w10="urn:schemas-microsoft-com:office:word" xmlns:w="http://schemas.openxmlformats.org/wordprocessingml/2006/main" xmlns:w14="http://schemas.microsoft.com/office/word/2010/wordml" xmlns:wpg="http://schemas.microsoft.com/office/word/2010/wordprocessingGroup" xmlns:wpi="http://schemas.microsoft.com/office/word/2010/wordprocessingInk" xmlns:wne="http://schemas.microsoft.com/office/word/2006/wordml" xmlns:wps="http://schemas.microsoft.com/office/word/2010/wordprocessingShape" mc:Ignorable="w14 wp14">
   <w:body>
     <w:p>
       <w:pPr>
@@ -30,7 +30,13 @@
         <w:t xml:space="preserve">Team: </w:t>
       </w:r>
       <w:r>
-        <w:t xml:space="preserve">Andrew Gordon, Tommy Hoffman, Connor McGuinness, Daniel </w:t>
+        <w:t>Andrew Gordon, Tommy Hoffma</w:t>
+      </w:r>
+      <w:r>
+        <w:t>n</w:t>
+      </w:r>
+      <w:r>
+        <w:t xml:space="preserve">n, Connor McGuinness, Daniel </w:t>
       </w:r>
       <w:proofErr w:type="spellStart"/>
       <w:r>
@@ -200,12 +206,10 @@
           <w:numId w:val="1"/>
         </w:numPr>
       </w:pPr>
-      <w:bookmarkStart w:id="0" w:name="_GoBack"/>
       <w:r>
         <w:t>NF-003: App will respond quickly and precisely to user touch/interaction</w:t>
       </w:r>
     </w:p>
-    <w:bookmarkEnd w:id="0"/>
     <w:p>
       <w:r>
         <w:rPr>
@@ -216,6 +220,9 @@
     </w:p>
     <w:p>
       <w:r>
+        <w:rPr>
+          <w:noProof/>
+        </w:rPr>
         <w:drawing>
           <wp:anchor distT="0" distB="0" distL="114300" distR="114300" simplePos="0" relativeHeight="251659264" behindDoc="0" locked="0" layoutInCell="1" allowOverlap="1" wp14:anchorId="4D0C3D1E" wp14:editId="0694D6DD">
             <wp:simplePos x="0" y="0"/>
@@ -242,7 +249,7 @@
                     </pic:cNvPicPr>
                   </pic:nvPicPr>
                   <pic:blipFill>
-                    <a:blip r:embed="rId5">
+                    <a:blip r:embed="rId6" cstate="print">
                       <a:extLst>
                         <a:ext uri="{28A0092B-C50C-407E-A947-70E740481C1C}">
                           <a14:useLocalDpi xmlns:a14="http://schemas.microsoft.com/office/drawing/2010/main" val="0"/>
@@ -313,10 +320,24 @@
         <w:t>Observer</w:t>
       </w:r>
       <w:r>
-        <w:t xml:space="preserve">. Most methods and classes in our system talk only directly to each other instead of together. Observer would have been used to update information stored in the database, change the suggested clothing options, and change the forecast day and summary, all by the click of one button. Objects and methods would notify each other when one was changed, thus reducing repeated code and methods. In our system, methods only update each other when specifically called upon. Therefore, the database could be out of sync with a changing forecast. Fortunately, we avoided synchronous problems by making sure that </w:t>
-      </w:r>
-      <w:r>
-        <w:t>classes and objects are explicitly updated when they need to be.</w:t>
+        <w:t xml:space="preserve">. Most methods and classes in our system talk only directly to each other instead of together. Observer would have been used to update information stored in the database, change the suggested clothing options, and change the forecast day and summary, all by the click of one button. Objects and methods would notify each other when one was changed, thus reducing repeated code and methods. In our system, methods only update each other when specifically called upon. Therefore, the database could be out of sync with a changing forecast. Fortunately, we avoided synchronous problems by making sure that classes and objects are explicitly updated when they need to be. Our system is almost closer to a related pattern </w:t>
+      </w:r>
+      <w:r>
+        <w:rPr>
+          <w:b/>
+        </w:rPr>
+        <w:t>Chain of Command</w:t>
+      </w:r>
+      <w:r>
+        <w:t xml:space="preserve">. Our system begins with the Android </w:t>
+      </w:r>
+      <w:proofErr w:type="spellStart"/>
+      <w:r>
+        <w:t>MainActivity</w:t>
+      </w:r>
+      <w:proofErr w:type="spellEnd"/>
+      <w:r>
+        <w:t xml:space="preserve"> and makes a call down the line of different components that each are responsible for computing results based on components higher up in the chain. To truly implement this design patter, however, we would need to add a system in which the Chain could be extended and manipulated. </w:t>
       </w:r>
     </w:p>
     <w:p>
@@ -340,16 +361,34 @@
         <w:t>Singleton</w:t>
       </w:r>
       <w:r>
-        <w:t xml:space="preserve"> in our system. Since our application is only running on one operating system, there is only instances of system objects. Therefore, all of our methods access the system objects during runtime and do not need to account for third party systems. This allowed us to focus on implementation exclusively for Android OS. Without having to worry about multiple platforms, the group was able to write more robust code for </w:t>
-      </w:r>
-      <w:r>
-        <w:t>the system</w:t>
-      </w:r>
-      <w:r>
-        <w:t>. There wasn’t a need for base functionality across platforms, so the system’s code remains organized and clear.</w:t>
-      </w:r>
-    </w:p>
-    <w:p/>
+        <w:t xml:space="preserve"> in our system. One of the main uses of Singleton was with the </w:t>
+      </w:r>
+      <w:proofErr w:type="spellStart"/>
+      <w:r>
+        <w:t>DBHelper</w:t>
+      </w:r>
+      <w:proofErr w:type="spellEnd"/>
+      <w:r>
+        <w:t xml:space="preserve">, a class that is used to intermediate between the Recommender and the SQLite database. This class is generated one time when the Android application loads, and is passed from the </w:t>
+      </w:r>
+      <w:proofErr w:type="spellStart"/>
+      <w:r>
+        <w:t>MainActivity</w:t>
+      </w:r>
+      <w:proofErr w:type="spellEnd"/>
+      <w:r>
+        <w:t xml:space="preserve"> to the Recommender each time a request is made. This ensures that there will only be one class ever attempting to access the database. Additionally, since our application is only running on the Android operating system, there are only ever single instances of system objects. Therefore, all of our methods access the system objects during runtime and do not need to account for third party systems. This allowed us to focus on implementation exclusively for Android OS. Without having to worry about multiple platforms, the group was able to write more robust code for the system. There wasn’t a need for base functionality across platforms, so the system’s code remains organized and clear.</w:t>
+      </w:r>
+    </w:p>
+    <w:p>
+      <w:r>
+        <w:br w:type="page"/>
+      </w:r>
+    </w:p>
+    <w:p>
+      <w:bookmarkStart w:id="0" w:name="_GoBack"/>
+      <w:bookmarkEnd w:id="0"/>
+    </w:p>
     <w:p>
       <w:pPr>
         <w:rPr>
@@ -399,7 +438,7 @@
                     </pic:cNvPicPr>
                   </pic:nvPicPr>
                   <pic:blipFill>
-                    <a:blip r:embed="rId6">
+                    <a:blip r:embed="rId7">
                       <a:extLst>
                         <a:ext uri="{28A0092B-C50C-407E-A947-70E740481C1C}">
                           <a14:useLocalDpi xmlns:a14="http://schemas.microsoft.com/office/drawing/2010/main" val="0"/>
@@ -541,6 +580,7 @@
     </w:p>
     <w:p>
       <w:r>
+        <w:lastRenderedPageBreak/>
         <w:tab/>
         <w:t xml:space="preserve">Another important lesson the group learned about analysis and design is project consistency. By defining key components like SDK’s, API’s, platforms, coding languages, and databases early in the design phase, it helps to stick to these choices through implementation. A small example can be seen in our UI Mockups, that were created using </w:t>
       </w:r>
@@ -583,7 +623,7 @@
 </file>
 
 <file path=word/numbering.xml><?xml version="1.0" encoding="utf-8"?>
-<w:numbering xmlns:wpc="http://schemas.microsoft.com/office/word/2010/wordprocessingCanvas" xmlns:mo="http://schemas.microsoft.com/office/mac/office/2008/main" xmlns:mc="http://schemas.openxmlformats.org/markup-compatibility/2006" xmlns:mv="urn:schemas-microsoft-com:mac:vml" xmlns:o="urn:schemas-microsoft-com:office:office" xmlns:r="http://schemas.openxmlformats.org/officeDocument/2006/relationships" xmlns:m="http://schemas.openxmlformats.org/officeDocument/2006/math" xmlns:v="urn:schemas-microsoft-com:vml" xmlns:wp14="http://schemas.microsoft.com/office/word/2010/wordprocessingDrawing" xmlns:wp="http://schemas.openxmlformats.org/drawingml/2006/wordprocessingDrawing" xmlns:w10="urn:schemas-microsoft-com:office:word" xmlns:w="http://schemas.openxmlformats.org/wordprocessingml/2006/main" xmlns:w14="http://schemas.microsoft.com/office/word/2010/wordml" xmlns:w15="http://schemas.microsoft.com/office/word/2012/wordml" xmlns:wpg="http://schemas.microsoft.com/office/word/2010/wordprocessingGroup" xmlns:wpi="http://schemas.microsoft.com/office/word/2010/wordprocessingInk" xmlns:wne="http://schemas.microsoft.com/office/word/2006/wordml" xmlns:wps="http://schemas.microsoft.com/office/word/2010/wordprocessingShape" mc:Ignorable="w14 w15 wp14">
+<w:numbering xmlns:wpc="http://schemas.microsoft.com/office/word/2010/wordprocessingCanvas" xmlns:mc="http://schemas.openxmlformats.org/markup-compatibility/2006" xmlns:o="urn:schemas-microsoft-com:office:office" xmlns:r="http://schemas.openxmlformats.org/officeDocument/2006/relationships" xmlns:m="http://schemas.openxmlformats.org/officeDocument/2006/math" xmlns:v="urn:schemas-microsoft-com:vml" xmlns:wp14="http://schemas.microsoft.com/office/word/2010/wordprocessingDrawing" xmlns:wp="http://schemas.openxmlformats.org/drawingml/2006/wordprocessingDrawing" xmlns:w10="urn:schemas-microsoft-com:office:word" xmlns:w="http://schemas.openxmlformats.org/wordprocessingml/2006/main" xmlns:w14="http://schemas.microsoft.com/office/word/2010/wordml" xmlns:wpg="http://schemas.microsoft.com/office/word/2010/wordprocessingGroup" xmlns:wpi="http://schemas.microsoft.com/office/word/2010/wordprocessingInk" xmlns:wne="http://schemas.microsoft.com/office/word/2006/wordml" xmlns:wps="http://schemas.microsoft.com/office/word/2010/wordprocessingShape" mc:Ignorable="w14 wp14">
   <w:abstractNum w:abstractNumId="0">
     <w:nsid w:val="3EBA216D"/>
     <w:multiLevelType w:val="hybridMultilevel"/>
@@ -704,7 +744,7 @@
 </file>
 
 <file path=word/styles.xml><?xml version="1.0" encoding="utf-8"?>
-<w:styles xmlns:mc="http://schemas.openxmlformats.org/markup-compatibility/2006" xmlns:r="http://schemas.openxmlformats.org/officeDocument/2006/relationships" xmlns:w="http://schemas.openxmlformats.org/wordprocessingml/2006/main" xmlns:w14="http://schemas.microsoft.com/office/word/2010/wordml" xmlns:w15="http://schemas.microsoft.com/office/word/2012/wordml" mc:Ignorable="w14 w15">
+<w:styles xmlns:mc="http://schemas.openxmlformats.org/markup-compatibility/2006" xmlns:r="http://schemas.openxmlformats.org/officeDocument/2006/relationships" xmlns:w="http://schemas.openxmlformats.org/wordprocessingml/2006/main" xmlns:w14="http://schemas.microsoft.com/office/word/2010/wordml" mc:Ignorable="w14">
   <w:docDefaults>
     <w:rPrDefault>
       <w:rPr>
@@ -716,387 +756,341 @@
     </w:rPrDefault>
     <w:pPrDefault/>
   </w:docDefaults>
-  <w:latentStyles w:defLockedState="0" w:defUIPriority="99" w:defSemiHidden="0" w:defUnhideWhenUsed="0" w:defQFormat="0" w:count="380">
-    <w:lsdException w:name="Normal" w:uiPriority="0" w:qFormat="1"/>
-    <w:lsdException w:name="heading 1" w:uiPriority="9" w:qFormat="1"/>
-    <w:lsdException w:name="heading 2" w:semiHidden="1" w:uiPriority="9" w:unhideWhenUsed="1" w:qFormat="1"/>
-    <w:lsdException w:name="heading 3" w:semiHidden="1" w:uiPriority="9" w:unhideWhenUsed="1" w:qFormat="1"/>
-    <w:lsdException w:name="heading 4" w:semiHidden="1" w:uiPriority="9" w:unhideWhenUsed="1" w:qFormat="1"/>
-    <w:lsdException w:name="heading 5" w:semiHidden="1" w:uiPriority="9" w:unhideWhenUsed="1" w:qFormat="1"/>
-    <w:lsdException w:name="heading 6" w:semiHidden="1" w:uiPriority="9" w:unhideWhenUsed="1" w:qFormat="1"/>
-    <w:lsdException w:name="heading 7" w:semiHidden="1" w:uiPriority="9" w:unhideWhenUsed="1" w:qFormat="1"/>
-    <w:lsdException w:name="heading 8" w:semiHidden="1" w:uiPriority="9" w:unhideWhenUsed="1" w:qFormat="1"/>
-    <w:lsdException w:name="heading 9" w:semiHidden="1" w:uiPriority="9" w:unhideWhenUsed="1" w:qFormat="1"/>
-    <w:lsdException w:name="index 1" w:semiHidden="1" w:unhideWhenUsed="1"/>
-    <w:lsdException w:name="index 2" w:semiHidden="1" w:unhideWhenUsed="1"/>
-    <w:lsdException w:name="index 3" w:semiHidden="1" w:unhideWhenUsed="1"/>
-    <w:lsdException w:name="index 4" w:semiHidden="1" w:unhideWhenUsed="1"/>
-    <w:lsdException w:name="index 5" w:semiHidden="1" w:unhideWhenUsed="1"/>
-    <w:lsdException w:name="index 6" w:semiHidden="1" w:unhideWhenUsed="1"/>
-    <w:lsdException w:name="index 7" w:semiHidden="1" w:unhideWhenUsed="1"/>
-    <w:lsdException w:name="index 8" w:semiHidden="1" w:unhideWhenUsed="1"/>
-    <w:lsdException w:name="index 9" w:semiHidden="1" w:unhideWhenUsed="1"/>
-    <w:lsdException w:name="toc 1" w:semiHidden="1" w:uiPriority="39" w:unhideWhenUsed="1"/>
-    <w:lsdException w:name="toc 2" w:semiHidden="1" w:uiPriority="39" w:unhideWhenUsed="1"/>
-    <w:lsdException w:name="toc 3" w:semiHidden="1" w:uiPriority="39" w:unhideWhenUsed="1"/>
-    <w:lsdException w:name="toc 4" w:semiHidden="1" w:uiPriority="39" w:unhideWhenUsed="1"/>
-    <w:lsdException w:name="toc 5" w:semiHidden="1" w:uiPriority="39" w:unhideWhenUsed="1"/>
-    <w:lsdException w:name="toc 6" w:semiHidden="1" w:uiPriority="39" w:unhideWhenUsed="1"/>
-    <w:lsdException w:name="toc 7" w:semiHidden="1" w:uiPriority="39" w:unhideWhenUsed="1"/>
-    <w:lsdException w:name="toc 8" w:semiHidden="1" w:uiPriority="39" w:unhideWhenUsed="1"/>
-    <w:lsdException w:name="toc 9" w:semiHidden="1" w:uiPriority="39" w:unhideWhenUsed="1"/>
-    <w:lsdException w:name="Normal Indent" w:semiHidden="1" w:unhideWhenUsed="1"/>
-    <w:lsdException w:name="footnote text" w:semiHidden="1" w:unhideWhenUsed="1"/>
-    <w:lsdException w:name="annotation text" w:semiHidden="1" w:unhideWhenUsed="1"/>
-    <w:lsdException w:name="header" w:semiHidden="1" w:unhideWhenUsed="1"/>
-    <w:lsdException w:name="footer" w:semiHidden="1" w:unhideWhenUsed="1"/>
-    <w:lsdException w:name="index heading" w:semiHidden="1" w:unhideWhenUsed="1"/>
-    <w:lsdException w:name="caption" w:semiHidden="1" w:uiPriority="35" w:unhideWhenUsed="1" w:qFormat="1"/>
-    <w:lsdException w:name="table of figures" w:semiHidden="1" w:unhideWhenUsed="1"/>
-    <w:lsdException w:name="envelope address" w:semiHidden="1" w:unhideWhenUsed="1"/>
-    <w:lsdException w:name="envelope return" w:semiHidden="1" w:unhideWhenUsed="1"/>
-    <w:lsdException w:name="footnote reference" w:semiHidden="1" w:unhideWhenUsed="1"/>
-    <w:lsdException w:name="annotation reference" w:semiHidden="1" w:unhideWhenUsed="1"/>
-    <w:lsdException w:name="line number" w:semiHidden="1" w:unhideWhenUsed="1"/>
-    <w:lsdException w:name="page number" w:semiHidden="1" w:unhideWhenUsed="1"/>
-    <w:lsdException w:name="endnote reference" w:semiHidden="1" w:unhideWhenUsed="1"/>
-    <w:lsdException w:name="endnote text" w:semiHidden="1" w:unhideWhenUsed="1"/>
-    <w:lsdException w:name="table of authorities" w:semiHidden="1" w:unhideWhenUsed="1"/>
-    <w:lsdException w:name="macro" w:semiHidden="1" w:unhideWhenUsed="1"/>
-    <w:lsdException w:name="toa heading" w:semiHidden="1" w:unhideWhenUsed="1"/>
-    <w:lsdException w:name="List" w:semiHidden="1" w:unhideWhenUsed="1"/>
-    <w:lsdException w:name="List Bullet" w:semiHidden="1" w:unhideWhenUsed="1"/>
-    <w:lsdException w:name="List Number" w:semiHidden="1" w:unhideWhenUsed="1"/>
-    <w:lsdException w:name="List 2" w:semiHidden="1" w:unhideWhenUsed="1"/>
-    <w:lsdException w:name="List 3" w:semiHidden="1" w:unhideWhenUsed="1"/>
-    <w:lsdException w:name="List 4" w:semiHidden="1" w:unhideWhenUsed="1"/>
-    <w:lsdException w:name="List 5" w:semiHidden="1" w:unhideWhenUsed="1"/>
-    <w:lsdException w:name="List Bullet 2" w:semiHidden="1" w:unhideWhenUsed="1"/>
-    <w:lsdException w:name="List Bullet 3" w:semiHidden="1" w:unhideWhenUsed="1"/>
-    <w:lsdException w:name="List Bullet 4" w:semiHidden="1" w:unhideWhenUsed="1"/>
-    <w:lsdException w:name="List Bullet 5" w:semiHidden="1" w:unhideWhenUsed="1"/>
-    <w:lsdException w:name="List Number 2" w:semiHidden="1" w:unhideWhenUsed="1"/>
-    <w:lsdException w:name="List Number 3" w:semiHidden="1" w:unhideWhenUsed="1"/>
-    <w:lsdException w:name="List Number 4" w:semiHidden="1" w:unhideWhenUsed="1"/>
-    <w:lsdException w:name="List Number 5" w:semiHidden="1" w:unhideWhenUsed="1"/>
-    <w:lsdException w:name="Title" w:uiPriority="10" w:qFormat="1"/>
-    <w:lsdException w:name="Closing" w:semiHidden="1" w:unhideWhenUsed="1"/>
-    <w:lsdException w:name="Signature" w:semiHidden="1" w:unhideWhenUsed="1"/>
-    <w:lsdException w:name="Default Paragraph Font" w:semiHidden="1" w:uiPriority="1" w:unhideWhenUsed="1"/>
-    <w:lsdException w:name="Body Text" w:semiHidden="1" w:unhideWhenUsed="1"/>
-    <w:lsdException w:name="Body Text Indent" w:semiHidden="1" w:unhideWhenUsed="1"/>
-    <w:lsdException w:name="List Continue" w:semiHidden="1" w:unhideWhenUsed="1"/>
-    <w:lsdException w:name="List Continue 2" w:semiHidden="1" w:unhideWhenUsed="1"/>
-    <w:lsdException w:name="List Continue 3" w:semiHidden="1" w:unhideWhenUsed="1"/>
-    <w:lsdException w:name="List Continue 4" w:semiHidden="1" w:unhideWhenUsed="1"/>
-    <w:lsdException w:name="List Continue 5" w:semiHidden="1" w:unhideWhenUsed="1"/>
-    <w:lsdException w:name="Message Header" w:semiHidden="1" w:unhideWhenUsed="1"/>
-    <w:lsdException w:name="Subtitle" w:uiPriority="11" w:qFormat="1"/>
-    <w:lsdException w:name="Salutation" w:semiHidden="1" w:unhideWhenUsed="1"/>
-    <w:lsdException w:name="Date" w:semiHidden="1" w:unhideWhenUsed="1"/>
-    <w:lsdException w:name="Body Text First Indent" w:semiHidden="1" w:unhideWhenUsed="1"/>
-    <w:lsdException w:name="Body Text First Indent 2" w:semiHidden="1" w:unhideWhenUsed="1"/>
-    <w:lsdException w:name="Note Heading" w:semiHidden="1" w:unhideWhenUsed="1"/>
-    <w:lsdException w:name="Body Text 2" w:semiHidden="1" w:unhideWhenUsed="1"/>
-    <w:lsdException w:name="Body Text 3" w:semiHidden="1" w:unhideWhenUsed="1"/>
-    <w:lsdException w:name="Body Text Indent 2" w:semiHidden="1" w:unhideWhenUsed="1"/>
-    <w:lsdException w:name="Body Text Indent 3" w:semiHidden="1" w:unhideWhenUsed="1"/>
-    <w:lsdException w:name="Block Text" w:semiHidden="1" w:unhideWhenUsed="1"/>
-    <w:lsdException w:name="Hyperlink" w:semiHidden="1" w:unhideWhenUsed="1"/>
-    <w:lsdException w:name="FollowedHyperlink" w:semiHidden="1" w:unhideWhenUsed="1"/>
-    <w:lsdException w:name="Strong" w:uiPriority="22" w:qFormat="1"/>
-    <w:lsdException w:name="Emphasis" w:uiPriority="20" w:qFormat="1"/>
-    <w:lsdException w:name="Document Map" w:semiHidden="1" w:unhideWhenUsed="1"/>
-    <w:lsdException w:name="Plain Text" w:semiHidden="1" w:unhideWhenUsed="1"/>
-    <w:lsdException w:name="E-mail Signature" w:semiHidden="1" w:unhideWhenUsed="1"/>
-    <w:lsdException w:name="HTML Top of Form" w:semiHidden="1" w:unhideWhenUsed="1"/>
-    <w:lsdException w:name="HTML Bottom of Form" w:semiHidden="1" w:unhideWhenUsed="1"/>
-    <w:lsdException w:name="Normal (Web)" w:semiHidden="1" w:unhideWhenUsed="1"/>
-    <w:lsdException w:name="HTML Acronym" w:semiHidden="1" w:unhideWhenUsed="1"/>
-    <w:lsdException w:name="HTML Address" w:semiHidden="1" w:unhideWhenUsed="1"/>
-    <w:lsdException w:name="HTML Cite" w:semiHidden="1" w:unhideWhenUsed="1"/>
-    <w:lsdException w:name="HTML Code" w:semiHidden="1" w:unhideWhenUsed="1"/>
-    <w:lsdException w:name="HTML Definition" w:semiHidden="1" w:unhideWhenUsed="1"/>
-    <w:lsdException w:name="HTML Keyboard" w:semiHidden="1" w:unhideWhenUsed="1"/>
-    <w:lsdException w:name="HTML Preformatted" w:semiHidden="1" w:unhideWhenUsed="1"/>
-    <w:lsdException w:name="HTML Sample" w:semiHidden="1" w:unhideWhenUsed="1"/>
-    <w:lsdException w:name="HTML Typewriter" w:semiHidden="1" w:unhideWhenUsed="1"/>
-    <w:lsdException w:name="HTML Variable" w:semiHidden="1" w:unhideWhenUsed="1"/>
-    <w:lsdException w:name="Normal Table" w:semiHidden="1" w:unhideWhenUsed="1"/>
-    <w:lsdException w:name="annotation subject" w:semiHidden="1" w:unhideWhenUsed="1"/>
-    <w:lsdException w:name="No List" w:semiHidden="1" w:unhideWhenUsed="1"/>
-    <w:lsdException w:name="Outline List 1" w:semiHidden="1" w:unhideWhenUsed="1"/>
-    <w:lsdException w:name="Outline List 2" w:semiHidden="1" w:unhideWhenUsed="1"/>
-    <w:lsdException w:name="Outline List 3" w:semiHidden="1" w:unhideWhenUsed="1"/>
-    <w:lsdException w:name="Table Simple 1" w:semiHidden="1" w:unhideWhenUsed="1"/>
-    <w:lsdException w:name="Table Simple 2" w:semiHidden="1" w:unhideWhenUsed="1"/>
-    <w:lsdException w:name="Table Simple 3" w:semiHidden="1" w:unhideWhenUsed="1"/>
-    <w:lsdException w:name="Table Classic 1" w:semiHidden="1" w:unhideWhenUsed="1"/>
-    <w:lsdException w:name="Table Classic 2" w:semiHidden="1" w:unhideWhenUsed="1"/>
-    <w:lsdException w:name="Table Classic 3" w:semiHidden="1" w:unhideWhenUsed="1"/>
-    <w:lsdException w:name="Table Classic 4" w:semiHidden="1" w:unhideWhenUsed="1"/>
-    <w:lsdException w:name="Table Colorful 1" w:semiHidden="1" w:unhideWhenUsed="1"/>
-    <w:lsdException w:name="Table Colorful 2" w:semiHidden="1" w:unhideWhenUsed="1"/>
-    <w:lsdException w:name="Table Colorful 3" w:semiHidden="1" w:unhideWhenUsed="1"/>
-    <w:lsdException w:name="Table Columns 1" w:semiHidden="1" w:unhideWhenUsed="1"/>
-    <w:lsdException w:name="Table Columns 2" w:semiHidden="1" w:unhideWhenUsed="1"/>
-    <w:lsdException w:name="Table Columns 3" w:semiHidden="1" w:unhideWhenUsed="1"/>
-    <w:lsdException w:name="Table Columns 4" w:semiHidden="1" w:unhideWhenUsed="1"/>
-    <w:lsdException w:name="Table Columns 5" w:semiHidden="1" w:unhideWhenUsed="1"/>
-    <w:lsdException w:name="Table Grid 1" w:semiHidden="1" w:unhideWhenUsed="1"/>
-    <w:lsdException w:name="Table Grid 2" w:semiHidden="1" w:unhideWhenUsed="1"/>
-    <w:lsdException w:name="Table Grid 3" w:semiHidden="1" w:unhideWhenUsed="1"/>
-    <w:lsdException w:name="Table Grid 4" w:semiHidden="1" w:unhideWhenUsed="1"/>
-    <w:lsdException w:name="Table Grid 5" w:semiHidden="1" w:unhideWhenUsed="1"/>
-    <w:lsdException w:name="Table Grid 6" w:semiHidden="1" w:unhideWhenUsed="1"/>
-    <w:lsdException w:name="Table Grid 7" w:semiHidden="1" w:unhideWhenUsed="1"/>
-    <w:lsdException w:name="Table Grid 8" w:semiHidden="1" w:unhideWhenUsed="1"/>
-    <w:lsdException w:name="Table List 1" w:semiHidden="1" w:unhideWhenUsed="1"/>
-    <w:lsdException w:name="Table List 2" w:semiHidden="1" w:unhideWhenUsed="1"/>
-    <w:lsdException w:name="Table List 3" w:semiHidden="1" w:unhideWhenUsed="1"/>
-    <w:lsdException w:name="Table List 4" w:semiHidden="1" w:unhideWhenUsed="1"/>
-    <w:lsdException w:name="Table List 5" w:semiHidden="1" w:unhideWhenUsed="1"/>
-    <w:lsdException w:name="Table List 6" w:semiHidden="1" w:unhideWhenUsed="1"/>
-    <w:lsdException w:name="Table List 7" w:semiHidden="1" w:unhideWhenUsed="1"/>
-    <w:lsdException w:name="Table List 8" w:semiHidden="1" w:unhideWhenUsed="1"/>
-    <w:lsdException w:name="Table 3D effects 1" w:semiHidden="1" w:unhideWhenUsed="1"/>
-    <w:lsdException w:name="Table 3D effects 2" w:semiHidden="1" w:unhideWhenUsed="1"/>
-    <w:lsdException w:name="Table 3D effects 3" w:semiHidden="1" w:unhideWhenUsed="1"/>
-    <w:lsdException w:name="Table Contemporary" w:semiHidden="1" w:unhideWhenUsed="1"/>
-    <w:lsdException w:name="Table Elegant" w:semiHidden="1" w:unhideWhenUsed="1"/>
-    <w:lsdException w:name="Table Professional" w:semiHidden="1" w:unhideWhenUsed="1"/>
-    <w:lsdException w:name="Table Subtle 1" w:semiHidden="1" w:unhideWhenUsed="1"/>
-    <w:lsdException w:name="Table Subtle 2" w:semiHidden="1" w:unhideWhenUsed="1"/>
-    <w:lsdException w:name="Table Web 1" w:semiHidden="1" w:unhideWhenUsed="1"/>
-    <w:lsdException w:name="Table Web 2" w:semiHidden="1" w:unhideWhenUsed="1"/>
-    <w:lsdException w:name="Table Web 3" w:semiHidden="1" w:unhideWhenUsed="1"/>
-    <w:lsdException w:name="Balloon Text" w:semiHidden="1" w:unhideWhenUsed="1"/>
-    <w:lsdException w:name="Table Grid" w:uiPriority="39"/>
-    <w:lsdException w:name="Table Theme" w:semiHidden="1" w:unhideWhenUsed="1"/>
-    <w:lsdException w:name="Note Level 1" w:semiHidden="1" w:unhideWhenUsed="1"/>
-    <w:lsdException w:name="Note Level 2" w:semiHidden="1" w:unhideWhenUsed="1"/>
-    <w:lsdException w:name="Note Level 3" w:semiHidden="1" w:unhideWhenUsed="1"/>
-    <w:lsdException w:name="Note Level 4" w:semiHidden="1" w:unhideWhenUsed="1"/>
-    <w:lsdException w:name="Note Level 5" w:semiHidden="1" w:unhideWhenUsed="1"/>
-    <w:lsdException w:name="Note Level 6" w:semiHidden="1" w:unhideWhenUsed="1"/>
-    <w:lsdException w:name="Note Level 7" w:semiHidden="1" w:unhideWhenUsed="1"/>
-    <w:lsdException w:name="Note Level 8" w:semiHidden="1" w:unhideWhenUsed="1"/>
-    <w:lsdException w:name="Note Level 9" w:semiHidden="1" w:unhideWhenUsed="1"/>
-    <w:lsdException w:name="Placeholder Text" w:semiHidden="1"/>
-    <w:lsdException w:name="No Spacing" w:uiPriority="1" w:qFormat="1"/>
-    <w:lsdException w:name="Light Shading" w:uiPriority="60"/>
-    <w:lsdException w:name="Light List" w:uiPriority="61"/>
-    <w:lsdException w:name="Light Grid" w:uiPriority="62"/>
-    <w:lsdException w:name="Medium Shading 1" w:uiPriority="63"/>
-    <w:lsdException w:name="Medium Shading 2" w:uiPriority="64"/>
-    <w:lsdException w:name="Medium List 1" w:uiPriority="65"/>
-    <w:lsdException w:name="Medium List 2" w:uiPriority="66"/>
-    <w:lsdException w:name="Medium Grid 1" w:uiPriority="67"/>
-    <w:lsdException w:name="Medium Grid 2" w:uiPriority="68"/>
-    <w:lsdException w:name="Medium Grid 3" w:uiPriority="69"/>
-    <w:lsdException w:name="Dark List" w:uiPriority="70"/>
-    <w:lsdException w:name="Colorful Shading" w:uiPriority="71"/>
-    <w:lsdException w:name="Colorful List" w:uiPriority="72"/>
-    <w:lsdException w:name="Colorful Grid" w:uiPriority="73"/>
-    <w:lsdException w:name="Light Shading Accent 1" w:uiPriority="60"/>
-    <w:lsdException w:name="Light List Accent 1" w:uiPriority="61"/>
-    <w:lsdException w:name="Light Grid Accent 1" w:uiPriority="62"/>
-    <w:lsdException w:name="Medium Shading 1 Accent 1" w:uiPriority="63"/>
-    <w:lsdException w:name="Medium Shading 2 Accent 1" w:uiPriority="64"/>
-    <w:lsdException w:name="Medium List 1 Accent 1" w:uiPriority="65"/>
-    <w:lsdException w:name="Revision" w:semiHidden="1"/>
-    <w:lsdException w:name="List Paragraph" w:uiPriority="34" w:qFormat="1"/>
-    <w:lsdException w:name="Quote" w:uiPriority="29" w:qFormat="1"/>
-    <w:lsdException w:name="Intense Quote" w:uiPriority="30" w:qFormat="1"/>
-    <w:lsdException w:name="Medium List 2 Accent 1" w:uiPriority="66"/>
-    <w:lsdException w:name="Medium Grid 1 Accent 1" w:uiPriority="67"/>
-    <w:lsdException w:name="Medium Grid 2 Accent 1" w:uiPriority="68"/>
-    <w:lsdException w:name="Medium Grid 3 Accent 1" w:uiPriority="69"/>
-    <w:lsdException w:name="Dark List Accent 1" w:uiPriority="70"/>
-    <w:lsdException w:name="Colorful Shading Accent 1" w:uiPriority="71"/>
-    <w:lsdException w:name="Colorful List Accent 1" w:uiPriority="72"/>
-    <w:lsdException w:name="Colorful Grid Accent 1" w:uiPriority="73"/>
-    <w:lsdException w:name="Light Shading Accent 2" w:uiPriority="60"/>
-    <w:lsdException w:name="Light List Accent 2" w:uiPriority="61"/>
-    <w:lsdException w:name="Light Grid Accent 2" w:uiPriority="62"/>
-    <w:lsdException w:name="Medium Shading 1 Accent 2" w:uiPriority="63"/>
-    <w:lsdException w:name="Medium Shading 2 Accent 2" w:uiPriority="64"/>
-    <w:lsdException w:name="Medium List 1 Accent 2" w:uiPriority="65"/>
-    <w:lsdException w:name="Medium List 2 Accent 2" w:uiPriority="66"/>
-    <w:lsdException w:name="Medium Grid 1 Accent 2" w:uiPriority="67"/>
-    <w:lsdException w:name="Medium Grid 2 Accent 2" w:uiPriority="68"/>
-    <w:lsdException w:name="Medium Grid 3 Accent 2" w:uiPriority="69"/>
-    <w:lsdException w:name="Dark List Accent 2" w:uiPriority="70"/>
-    <w:lsdException w:name="Colorful Shading Accent 2" w:uiPriority="71"/>
-    <w:lsdException w:name="Colorful List Accent 2" w:uiPriority="72"/>
-    <w:lsdException w:name="Colorful Grid Accent 2" w:uiPriority="73"/>
-    <w:lsdException w:name="Light Shading Accent 3" w:uiPriority="60"/>
-    <w:lsdException w:name="Light List Accent 3" w:uiPriority="61"/>
-    <w:lsdException w:name="Light Grid Accent 3" w:uiPriority="62"/>
-    <w:lsdException w:name="Medium Shading 1 Accent 3" w:uiPriority="63"/>
-    <w:lsdException w:name="Medium Shading 2 Accent 3" w:uiPriority="64"/>
-    <w:lsdException w:name="Medium List 1 Accent 3" w:uiPriority="65"/>
-    <w:lsdException w:name="Medium List 2 Accent 3" w:uiPriority="66"/>
-    <w:lsdException w:name="Medium Grid 1 Accent 3" w:uiPriority="67"/>
-    <w:lsdException w:name="Medium Grid 2 Accent 3" w:uiPriority="68"/>
-    <w:lsdException w:name="Medium Grid 3 Accent 3" w:uiPriority="69"/>
-    <w:lsdException w:name="Dark List Accent 3" w:uiPriority="70"/>
-    <w:lsdException w:name="Colorful Shading Accent 3" w:uiPriority="71"/>
-    <w:lsdException w:name="Colorful List Accent 3" w:uiPriority="72"/>
-    <w:lsdException w:name="Colorful Grid Accent 3" w:uiPriority="73"/>
-    <w:lsdException w:name="Light Shading Accent 4" w:uiPriority="60"/>
-    <w:lsdException w:name="Light List Accent 4" w:uiPriority="61"/>
-    <w:lsdException w:name="Light Grid Accent 4" w:uiPriority="62"/>
-    <w:lsdException w:name="Medium Shading 1 Accent 4" w:uiPriority="63"/>
-    <w:lsdException w:name="Medium Shading 2 Accent 4" w:uiPriority="64"/>
-    <w:lsdException w:name="Medium List 1 Accent 4" w:uiPriority="65"/>
-    <w:lsdException w:name="Medium List 2 Accent 4" w:uiPriority="66"/>
-    <w:lsdException w:name="Medium Grid 1 Accent 4" w:uiPriority="67"/>
-    <w:lsdException w:name="Medium Grid 2 Accent 4" w:uiPriority="68"/>
-    <w:lsdException w:name="Medium Grid 3 Accent 4" w:uiPriority="69"/>
-    <w:lsdException w:name="Dark List Accent 4" w:uiPriority="70"/>
-    <w:lsdException w:name="Colorful Shading Accent 4" w:uiPriority="71"/>
-    <w:lsdException w:name="Colorful List Accent 4" w:uiPriority="72"/>
-    <w:lsdException w:name="Colorful Grid Accent 4" w:uiPriority="73"/>
-    <w:lsdException w:name="Light Shading Accent 5" w:uiPriority="60"/>
-    <w:lsdException w:name="Light List Accent 5" w:uiPriority="61"/>
-    <w:lsdException w:name="Light Grid Accent 5" w:uiPriority="62"/>
-    <w:lsdException w:name="Medium Shading 1 Accent 5" w:uiPriority="63"/>
-    <w:lsdException w:name="Medium Shading 2 Accent 5" w:uiPriority="64"/>
-    <w:lsdException w:name="Medium List 1 Accent 5" w:uiPriority="65"/>
-    <w:lsdException w:name="Medium List 2 Accent 5" w:uiPriority="66"/>
-    <w:lsdException w:name="Medium Grid 1 Accent 5" w:uiPriority="67"/>
-    <w:lsdException w:name="Medium Grid 2 Accent 5" w:uiPriority="68"/>
-    <w:lsdException w:name="Medium Grid 3 Accent 5" w:uiPriority="69"/>
-    <w:lsdException w:name="Dark List Accent 5" w:uiPriority="70"/>
-    <w:lsdException w:name="Colorful Shading Accent 5" w:uiPriority="71"/>
-    <w:lsdException w:name="Colorful List Accent 5" w:uiPriority="72"/>
-    <w:lsdException w:name="Colorful Grid Accent 5" w:uiPriority="73"/>
-    <w:lsdException w:name="Light Shading Accent 6" w:uiPriority="60"/>
-    <w:lsdException w:name="Light List Accent 6" w:uiPriority="61"/>
-    <w:lsdException w:name="Light Grid Accent 6" w:uiPriority="62"/>
-    <w:lsdException w:name="Medium Shading 1 Accent 6" w:uiPriority="63"/>
-    <w:lsdException w:name="Medium Shading 2 Accent 6" w:uiPriority="64"/>
-    <w:lsdException w:name="Medium List 1 Accent 6" w:uiPriority="65"/>
-    <w:lsdException w:name="Medium List 2 Accent 6" w:uiPriority="66"/>
-    <w:lsdException w:name="Medium Grid 1 Accent 6" w:uiPriority="67"/>
-    <w:lsdException w:name="Medium Grid 2 Accent 6" w:uiPriority="68"/>
-    <w:lsdException w:name="Medium Grid 3 Accent 6" w:uiPriority="69"/>
-    <w:lsdException w:name="Dark List Accent 6" w:uiPriority="70"/>
-    <w:lsdException w:name="Colorful Shading Accent 6" w:uiPriority="71"/>
-    <w:lsdException w:name="Colorful List Accent 6" w:uiPriority="72"/>
-    <w:lsdException w:name="Colorful Grid Accent 6" w:uiPriority="73"/>
-    <w:lsdException w:name="Subtle Emphasis" w:uiPriority="19" w:qFormat="1"/>
-    <w:lsdException w:name="Intense Emphasis" w:uiPriority="21" w:qFormat="1"/>
-    <w:lsdException w:name="Subtle Reference" w:uiPriority="31" w:qFormat="1"/>
-    <w:lsdException w:name="Intense Reference" w:uiPriority="32" w:qFormat="1"/>
-    <w:lsdException w:name="Book Title" w:uiPriority="33" w:qFormat="1"/>
-    <w:lsdException w:name="Bibliography" w:semiHidden="1" w:uiPriority="37" w:unhideWhenUsed="1"/>
-    <w:lsdException w:name="TOC Heading" w:semiHidden="1" w:uiPriority="39" w:unhideWhenUsed="1" w:qFormat="1"/>
-    <w:lsdException w:name="Plain Table 1" w:uiPriority="41"/>
-    <w:lsdException w:name="Plain Table 2" w:uiPriority="42"/>
-    <w:lsdException w:name="Plain Table 3" w:uiPriority="43"/>
-    <w:lsdException w:name="Plain Table 4" w:uiPriority="44"/>
-    <w:lsdException w:name="Plain Table 5" w:uiPriority="45"/>
-    <w:lsdException w:name="Grid Table Light" w:uiPriority="40"/>
-    <w:lsdException w:name="Grid Table 1 Light" w:uiPriority="46"/>
-    <w:lsdException w:name="Grid Table 2" w:uiPriority="47"/>
-    <w:lsdException w:name="Grid Table 3" w:uiPriority="48"/>
-    <w:lsdException w:name="Grid Table 4" w:uiPriority="49"/>
-    <w:lsdException w:name="Grid Table 5 Dark" w:uiPriority="50"/>
-    <w:lsdException w:name="Grid Table 6 Colorful" w:uiPriority="51"/>
-    <w:lsdException w:name="Grid Table 7 Colorful" w:uiPriority="52"/>
-    <w:lsdException w:name="Grid Table 1 Light Accent 1" w:uiPriority="46"/>
-    <w:lsdException w:name="Grid Table 2 Accent 1" w:uiPriority="47"/>
-    <w:lsdException w:name="Grid Table 3 Accent 1" w:uiPriority="48"/>
-    <w:lsdException w:name="Grid Table 4 Accent 1" w:uiPriority="49"/>
-    <w:lsdException w:name="Grid Table 5 Dark Accent 1" w:uiPriority="50"/>
-    <w:lsdException w:name="Grid Table 6 Colorful Accent 1" w:uiPriority="51"/>
-    <w:lsdException w:name="Grid Table 7 Colorful Accent 1" w:uiPriority="52"/>
-    <w:lsdException w:name="Grid Table 1 Light Accent 2" w:uiPriority="46"/>
-    <w:lsdException w:name="Grid Table 2 Accent 2" w:uiPriority="47"/>
-    <w:lsdException w:name="Grid Table 3 Accent 2" w:uiPriority="48"/>
-    <w:lsdException w:name="Grid Table 4 Accent 2" w:uiPriority="49"/>
-    <w:lsdException w:name="Grid Table 5 Dark Accent 2" w:uiPriority="50"/>
-    <w:lsdException w:name="Grid Table 6 Colorful Accent 2" w:uiPriority="51"/>
-    <w:lsdException w:name="Grid Table 7 Colorful Accent 2" w:uiPriority="52"/>
-    <w:lsdException w:name="Grid Table 1 Light Accent 3" w:uiPriority="46"/>
-    <w:lsdException w:name="Grid Table 2 Accent 3" w:uiPriority="47"/>
-    <w:lsdException w:name="Grid Table 3 Accent 3" w:uiPriority="48"/>
-    <w:lsdException w:name="Grid Table 4 Accent 3" w:uiPriority="49"/>
-    <w:lsdException w:name="Grid Table 5 Dark Accent 3" w:uiPriority="50"/>
-    <w:lsdException w:name="Grid Table 6 Colorful Accent 3" w:uiPriority="51"/>
-    <w:lsdException w:name="Grid Table 7 Colorful Accent 3" w:uiPriority="52"/>
-    <w:lsdException w:name="Grid Table 1 Light Accent 4" w:uiPriority="46"/>
-    <w:lsdException w:name="Grid Table 2 Accent 4" w:uiPriority="47"/>
-    <w:lsdException w:name="Grid Table 3 Accent 4" w:uiPriority="48"/>
-    <w:lsdException w:name="Grid Table 4 Accent 4" w:uiPriority="49"/>
-    <w:lsdException w:name="Grid Table 5 Dark Accent 4" w:uiPriority="50"/>
-    <w:lsdException w:name="Grid Table 6 Colorful Accent 4" w:uiPriority="51"/>
-    <w:lsdException w:name="Grid Table 7 Colorful Accent 4" w:uiPriority="52"/>
-    <w:lsdException w:name="Grid Table 1 Light Accent 5" w:uiPriority="46"/>
-    <w:lsdException w:name="Grid Table 2 Accent 5" w:uiPriority="47"/>
-    <w:lsdException w:name="Grid Table 3 Accent 5" w:uiPriority="48"/>
-    <w:lsdException w:name="Grid Table 4 Accent 5" w:uiPriority="49"/>
-    <w:lsdException w:name="Grid Table 5 Dark Accent 5" w:uiPriority="50"/>
-    <w:lsdException w:name="Grid Table 6 Colorful Accent 5" w:uiPriority="51"/>
-    <w:lsdException w:name="Grid Table 7 Colorful Accent 5" w:uiPriority="52"/>
-    <w:lsdException w:name="Grid Table 1 Light Accent 6" w:uiPriority="46"/>
-    <w:lsdException w:name="Grid Table 2 Accent 6" w:uiPriority="47"/>
-    <w:lsdException w:name="Grid Table 3 Accent 6" w:uiPriority="48"/>
-    <w:lsdException w:name="Grid Table 4 Accent 6" w:uiPriority="49"/>
-    <w:lsdException w:name="Grid Table 5 Dark Accent 6" w:uiPriority="50"/>
-    <w:lsdException w:name="Grid Table 6 Colorful Accent 6" w:uiPriority="51"/>
-    <w:lsdException w:name="Grid Table 7 Colorful Accent 6" w:uiPriority="52"/>
-    <w:lsdException w:name="List Table 1 Light" w:uiPriority="46"/>
-    <w:lsdException w:name="List Table 2" w:uiPriority="47"/>
-    <w:lsdException w:name="List Table 3" w:uiPriority="48"/>
-    <w:lsdException w:name="List Table 4" w:uiPriority="49"/>
-    <w:lsdException w:name="List Table 5 Dark" w:uiPriority="50"/>
-    <w:lsdException w:name="List Table 6 Colorful" w:uiPriority="51"/>
-    <w:lsdException w:name="List Table 7 Colorful" w:uiPriority="52"/>
-    <w:lsdException w:name="List Table 1 Light Accent 1" w:uiPriority="46"/>
-    <w:lsdException w:name="List Table 2 Accent 1" w:uiPriority="47"/>
-    <w:lsdException w:name="List Table 3 Accent 1" w:uiPriority="48"/>
-    <w:lsdException w:name="List Table 4 Accent 1" w:uiPriority="49"/>
-    <w:lsdException w:name="List Table 5 Dark Accent 1" w:uiPriority="50"/>
-    <w:lsdException w:name="List Table 6 Colorful Accent 1" w:uiPriority="51"/>
-    <w:lsdException w:name="List Table 7 Colorful Accent 1" w:uiPriority="52"/>
-    <w:lsdException w:name="List Table 1 Light Accent 2" w:uiPriority="46"/>
-    <w:lsdException w:name="List Table 2 Accent 2" w:uiPriority="47"/>
-    <w:lsdException w:name="List Table 3 Accent 2" w:uiPriority="48"/>
-    <w:lsdException w:name="List Table 4 Accent 2" w:uiPriority="49"/>
-    <w:lsdException w:name="List Table 5 Dark Accent 2" w:uiPriority="50"/>
-    <w:lsdException w:name="List Table 6 Colorful Accent 2" w:uiPriority="51"/>
-    <w:lsdException w:name="List Table 7 Colorful Accent 2" w:uiPriority="52"/>
-    <w:lsdException w:name="List Table 1 Light Accent 3" w:uiPriority="46"/>
-    <w:lsdException w:name="List Table 2 Accent 3" w:uiPriority="47"/>
-    <w:lsdException w:name="List Table 3 Accent 3" w:uiPriority="48"/>
-    <w:lsdException w:name="List Table 4 Accent 3" w:uiPriority="49"/>
-    <w:lsdException w:name="List Table 5 Dark Accent 3" w:uiPriority="50"/>
-    <w:lsdException w:name="List Table 6 Colorful Accent 3" w:uiPriority="51"/>
-    <w:lsdException w:name="List Table 7 Colorful Accent 3" w:uiPriority="52"/>
-    <w:lsdException w:name="List Table 1 Light Accent 4" w:uiPriority="46"/>
-    <w:lsdException w:name="List Table 2 Accent 4" w:uiPriority="47"/>
-    <w:lsdException w:name="List Table 3 Accent 4" w:uiPriority="48"/>
-    <w:lsdException w:name="List Table 4 Accent 4" w:uiPriority="49"/>
-    <w:lsdException w:name="List Table 5 Dark Accent 4" w:uiPriority="50"/>
-    <w:lsdException w:name="List Table 6 Colorful Accent 4" w:uiPriority="51"/>
-    <w:lsdException w:name="List Table 7 Colorful Accent 4" w:uiPriority="52"/>
-    <w:lsdException w:name="List Table 1 Light Accent 5" w:uiPriority="46"/>
-    <w:lsdException w:name="List Table 2 Accent 5" w:uiPriority="47"/>
-    <w:lsdException w:name="List Table 3 Accent 5" w:uiPriority="48"/>
-    <w:lsdException w:name="List Table 4 Accent 5" w:uiPriority="49"/>
-    <w:lsdException w:name="List Table 5 Dark Accent 5" w:uiPriority="50"/>
-    <w:lsdException w:name="List Table 6 Colorful Accent 5" w:uiPriority="51"/>
-    <w:lsdException w:name="List Table 7 Colorful Accent 5" w:uiPriority="52"/>
-    <w:lsdException w:name="List Table 1 Light Accent 6" w:uiPriority="46"/>
-    <w:lsdException w:name="List Table 2 Accent 6" w:uiPriority="47"/>
-    <w:lsdException w:name="List Table 3 Accent 6" w:uiPriority="48"/>
-    <w:lsdException w:name="List Table 4 Accent 6" w:uiPriority="49"/>
-    <w:lsdException w:name="List Table 5 Dark Accent 6" w:uiPriority="50"/>
-    <w:lsdException w:name="List Table 6 Colorful Accent 6" w:uiPriority="51"/>
-    <w:lsdException w:name="List Table 7 Colorful Accent 6" w:uiPriority="52"/>
+  <w:latentStyles w:defLockedState="0" w:defUIPriority="99" w:defSemiHidden="1" w:defUnhideWhenUsed="1" w:defQFormat="0" w:count="267">
+    <w:lsdException w:name="Normal" w:semiHidden="0" w:uiPriority="0" w:unhideWhenUsed="0" w:qFormat="1"/>
+    <w:lsdException w:name="heading 1" w:semiHidden="0" w:uiPriority="9" w:unhideWhenUsed="0" w:qFormat="1"/>
+    <w:lsdException w:name="heading 2" w:uiPriority="9" w:qFormat="1"/>
+    <w:lsdException w:name="heading 3" w:uiPriority="9" w:qFormat="1"/>
+    <w:lsdException w:name="heading 4" w:uiPriority="9" w:qFormat="1"/>
+    <w:lsdException w:name="heading 5" w:uiPriority="9" w:qFormat="1"/>
+    <w:lsdException w:name="heading 6" w:uiPriority="9" w:qFormat="1"/>
+    <w:lsdException w:name="heading 7" w:uiPriority="9" w:qFormat="1"/>
+    <w:lsdException w:name="heading 8" w:uiPriority="9" w:qFormat="1"/>
+    <w:lsdException w:name="heading 9" w:uiPriority="9" w:qFormat="1"/>
+    <w:lsdException w:name="toc 1" w:uiPriority="39"/>
+    <w:lsdException w:name="toc 2" w:uiPriority="39"/>
+    <w:lsdException w:name="toc 3" w:uiPriority="39"/>
+    <w:lsdException w:name="toc 4" w:uiPriority="39"/>
+    <w:lsdException w:name="toc 5" w:uiPriority="39"/>
+    <w:lsdException w:name="toc 6" w:uiPriority="39"/>
+    <w:lsdException w:name="toc 7" w:uiPriority="39"/>
+    <w:lsdException w:name="toc 8" w:uiPriority="39"/>
+    <w:lsdException w:name="toc 9" w:uiPriority="39"/>
+    <w:lsdException w:name="caption" w:uiPriority="35" w:qFormat="1"/>
+    <w:lsdException w:name="Title" w:semiHidden="0" w:uiPriority="10" w:unhideWhenUsed="0" w:qFormat="1"/>
+    <w:lsdException w:name="Default Paragraph Font" w:uiPriority="1"/>
+    <w:lsdException w:name="Subtitle" w:semiHidden="0" w:uiPriority="11" w:unhideWhenUsed="0" w:qFormat="1"/>
+    <w:lsdException w:name="Strong" w:semiHidden="0" w:uiPriority="22" w:unhideWhenUsed="0" w:qFormat="1"/>
+    <w:lsdException w:name="Emphasis" w:semiHidden="0" w:uiPriority="20" w:unhideWhenUsed="0" w:qFormat="1"/>
+    <w:lsdException w:name="Table Grid" w:semiHidden="0" w:uiPriority="39" w:unhideWhenUsed="0"/>
+    <w:lsdException w:name="Placeholder Text" w:unhideWhenUsed="0"/>
+    <w:lsdException w:name="No Spacing" w:semiHidden="0" w:uiPriority="1" w:unhideWhenUsed="0" w:qFormat="1"/>
+    <w:lsdException w:name="Light Shading" w:semiHidden="0" w:uiPriority="60" w:unhideWhenUsed="0"/>
+    <w:lsdException w:name="Light List" w:semiHidden="0" w:uiPriority="61" w:unhideWhenUsed="0"/>
+    <w:lsdException w:name="Light Grid" w:semiHidden="0" w:uiPriority="62" w:unhideWhenUsed="0"/>
+    <w:lsdException w:name="Medium Shading 1" w:semiHidden="0" w:uiPriority="63" w:unhideWhenUsed="0"/>
+    <w:lsdException w:name="Medium Shading 2" w:semiHidden="0" w:uiPriority="64" w:unhideWhenUsed="0"/>
+    <w:lsdException w:name="Medium List 1" w:semiHidden="0" w:uiPriority="65" w:unhideWhenUsed="0"/>
+    <w:lsdException w:name="Medium List 2" w:semiHidden="0" w:uiPriority="66" w:unhideWhenUsed="0"/>
+    <w:lsdException w:name="Medium Grid 1" w:semiHidden="0" w:uiPriority="67" w:unhideWhenUsed="0"/>
+    <w:lsdException w:name="Medium Grid 2" w:semiHidden="0" w:uiPriority="68" w:unhideWhenUsed="0"/>
+    <w:lsdException w:name="Medium Grid 3" w:semiHidden="0" w:uiPriority="69" w:unhideWhenUsed="0"/>
+    <w:lsdException w:name="Dark List" w:semiHidden="0" w:uiPriority="70" w:unhideWhenUsed="0"/>
+    <w:lsdException w:name="Colorful Shading" w:semiHidden="0" w:uiPriority="71" w:unhideWhenUsed="0"/>
+    <w:lsdException w:name="Colorful List" w:semiHidden="0" w:uiPriority="72" w:unhideWhenUsed="0"/>
+    <w:lsdException w:name="Colorful Grid" w:semiHidden="0" w:uiPriority="73" w:unhideWhenUsed="0"/>
+    <w:lsdException w:name="Light Shading Accent 1" w:semiHidden="0" w:uiPriority="60" w:unhideWhenUsed="0"/>
+    <w:lsdException w:name="Light List Accent 1" w:semiHidden="0" w:uiPriority="61" w:unhideWhenUsed="0"/>
+    <w:lsdException w:name="Light Grid Accent 1" w:semiHidden="0" w:uiPriority="62" w:unhideWhenUsed="0"/>
+    <w:lsdException w:name="Medium Shading 1 Accent 1" w:semiHidden="0" w:uiPriority="63" w:unhideWhenUsed="0"/>
+    <w:lsdException w:name="Medium Shading 2 Accent 1" w:semiHidden="0" w:uiPriority="64" w:unhideWhenUsed="0"/>
+    <w:lsdException w:name="Medium List 1 Accent 1" w:semiHidden="0" w:uiPriority="65" w:unhideWhenUsed="0"/>
+    <w:lsdException w:name="Revision" w:unhideWhenUsed="0"/>
+    <w:lsdException w:name="List Paragraph" w:semiHidden="0" w:uiPriority="34" w:unhideWhenUsed="0" w:qFormat="1"/>
+    <w:lsdException w:name="Quote" w:semiHidden="0" w:uiPriority="29" w:unhideWhenUsed="0" w:qFormat="1"/>
+    <w:lsdException w:name="Intense Quote" w:semiHidden="0" w:uiPriority="30" w:unhideWhenUsed="0" w:qFormat="1"/>
+    <w:lsdException w:name="Medium List 2 Accent 1" w:semiHidden="0" w:uiPriority="66" w:unhideWhenUsed="0"/>
+    <w:lsdException w:name="Medium Grid 1 Accent 1" w:semiHidden="0" w:uiPriority="67" w:unhideWhenUsed="0"/>
+    <w:lsdException w:name="Medium Grid 2 Accent 1" w:semiHidden="0" w:uiPriority="68" w:unhideWhenUsed="0"/>
+    <w:lsdException w:name="Medium Grid 3 Accent 1" w:semiHidden="0" w:uiPriority="69" w:unhideWhenUsed="0"/>
+    <w:lsdException w:name="Dark List Accent 1" w:semiHidden="0" w:uiPriority="70" w:unhideWhenUsed="0"/>
+    <w:lsdException w:name="Colorful Shading Accent 1" w:semiHidden="0" w:uiPriority="71" w:unhideWhenUsed="0"/>
+    <w:lsdException w:name="Colorful List Accent 1" w:semiHidden="0" w:uiPriority="72" w:unhideWhenUsed="0"/>
+    <w:lsdException w:name="Colorful Grid Accent 1" w:semiHidden="0" w:uiPriority="73" w:unhideWhenUsed="0"/>
+    <w:lsdException w:name="Light Shading Accent 2" w:semiHidden="0" w:uiPriority="60" w:unhideWhenUsed="0"/>
+    <w:lsdException w:name="Light List Accent 2" w:semiHidden="0" w:uiPriority="61" w:unhideWhenUsed="0"/>
+    <w:lsdException w:name="Light Grid Accent 2" w:semiHidden="0" w:uiPriority="62" w:unhideWhenUsed="0"/>
+    <w:lsdException w:name="Medium Shading 1 Accent 2" w:semiHidden="0" w:uiPriority="63" w:unhideWhenUsed="0"/>
+    <w:lsdException w:name="Medium Shading 2 Accent 2" w:semiHidden="0" w:uiPriority="64" w:unhideWhenUsed="0"/>
+    <w:lsdException w:name="Medium List 1 Accent 2" w:semiHidden="0" w:uiPriority="65" w:unhideWhenUsed="0"/>
+    <w:lsdException w:name="Medium List 2 Accent 2" w:semiHidden="0" w:uiPriority="66" w:unhideWhenUsed="0"/>
+    <w:lsdException w:name="Medium Grid 1 Accent 2" w:semiHidden="0" w:uiPriority="67" w:unhideWhenUsed="0"/>
+    <w:lsdException w:name="Medium Grid 2 Accent 2" w:semiHidden="0" w:uiPriority="68" w:unhideWhenUsed="0"/>
+    <w:lsdException w:name="Medium Grid 3 Accent 2" w:semiHidden="0" w:uiPriority="69" w:unhideWhenUsed="0"/>
+    <w:lsdException w:name="Dark List Accent 2" w:semiHidden="0" w:uiPriority="70" w:unhideWhenUsed="0"/>
+    <w:lsdException w:name="Colorful Shading Accent 2" w:semiHidden="0" w:uiPriority="71" w:unhideWhenUsed="0"/>
+    <w:lsdException w:name="Colorful List Accent 2" w:semiHidden="0" w:uiPriority="72" w:unhideWhenUsed="0"/>
+    <w:lsdException w:name="Colorful Grid Accent 2" w:semiHidden="0" w:uiPriority="73" w:unhideWhenUsed="0"/>
+    <w:lsdException w:name="Light Shading Accent 3" w:semiHidden="0" w:uiPriority="60" w:unhideWhenUsed="0"/>
+    <w:lsdException w:name="Light List Accent 3" w:semiHidden="0" w:uiPriority="61" w:unhideWhenUsed="0"/>
+    <w:lsdException w:name="Light Grid Accent 3" w:semiHidden="0" w:uiPriority="62" w:unhideWhenUsed="0"/>
+    <w:lsdException w:name="Medium Shading 1 Accent 3" w:semiHidden="0" w:uiPriority="63" w:unhideWhenUsed="0"/>
+    <w:lsdException w:name="Medium Shading 2 Accent 3" w:semiHidden="0" w:uiPriority="64" w:unhideWhenUsed="0"/>
+    <w:lsdException w:name="Medium List 1 Accent 3" w:semiHidden="0" w:uiPriority="65" w:unhideWhenUsed="0"/>
+    <w:lsdException w:name="Medium List 2 Accent 3" w:semiHidden="0" w:uiPriority="66" w:unhideWhenUsed="0"/>
+    <w:lsdException w:name="Medium Grid 1 Accent 3" w:semiHidden="0" w:uiPriority="67" w:unhideWhenUsed="0"/>
+    <w:lsdException w:name="Medium Grid 2 Accent 3" w:semiHidden="0" w:uiPriority="68" w:unhideWhenUsed="0"/>
+    <w:lsdException w:name="Medium Grid 3 Accent 3" w:semiHidden="0" w:uiPriority="69" w:unhideWhenUsed="0"/>
+    <w:lsdException w:name="Dark List Accent 3" w:semiHidden="0" w:uiPriority="70" w:unhideWhenUsed="0"/>
+    <w:lsdException w:name="Colorful Shading Accent 3" w:semiHidden="0" w:uiPriority="71" w:unhideWhenUsed="0"/>
+    <w:lsdException w:name="Colorful List Accent 3" w:semiHidden="0" w:uiPriority="72" w:unhideWhenUsed="0"/>
+    <w:lsdException w:name="Colorful Grid Accent 3" w:semiHidden="0" w:uiPriority="73" w:unhideWhenUsed="0"/>
+    <w:lsdException w:name="Light Shading Accent 4" w:semiHidden="0" w:uiPriority="60" w:unhideWhenUsed="0"/>
+    <w:lsdException w:name="Light List Accent 4" w:semiHidden="0" w:uiPriority="61" w:unhideWhenUsed="0"/>
+    <w:lsdException w:name="Light Grid Accent 4" w:semiHidden="0" w:uiPriority="62" w:unhideWhenUsed="0"/>
+    <w:lsdException w:name="Medium Shading 1 Accent 4" w:semiHidden="0" w:uiPriority="63" w:unhideWhenUsed="0"/>
+    <w:lsdException w:name="Medium Shading 2 Accent 4" w:semiHidden="0" w:uiPriority="64" w:unhideWhenUsed="0"/>
+    <w:lsdException w:name="Medium List 1 Accent 4" w:semiHidden="0" w:uiPriority="65" w:unhideWhenUsed="0"/>
+    <w:lsdException w:name="Medium List 2 Accent 4" w:semiHidden="0" w:uiPriority="66" w:unhideWhenUsed="0"/>
+    <w:lsdException w:name="Medium Grid 1 Accent 4" w:semiHidden="0" w:uiPriority="67" w:unhideWhenUsed="0"/>
+    <w:lsdException w:name="Medium Grid 2 Accent 4" w:semiHidden="0" w:uiPriority="68" w:unhideWhenUsed="0"/>
+    <w:lsdException w:name="Medium Grid 3 Accent 4" w:semiHidden="0" w:uiPriority="69" w:unhideWhenUsed="0"/>
+    <w:lsdException w:name="Dark List Accent 4" w:semiHidden="0" w:uiPriority="70" w:unhideWhenUsed="0"/>
+    <w:lsdException w:name="Colorful Shading Accent 4" w:semiHidden="0" w:uiPriority="71" w:unhideWhenUsed="0"/>
+    <w:lsdException w:name="Colorful List Accent 4" w:semiHidden="0" w:uiPriority="72" w:unhideWhenUsed="0"/>
+    <w:lsdException w:name="Colorful Grid Accent 4" w:semiHidden="0" w:uiPriority="73" w:unhideWhenUsed="0"/>
+    <w:lsdException w:name="Light Shading Accent 5" w:semiHidden="0" w:uiPriority="60" w:unhideWhenUsed="0"/>
+    <w:lsdException w:name="Light List Accent 5" w:semiHidden="0" w:uiPriority="61" w:unhideWhenUsed="0"/>
+    <w:lsdException w:name="Light Grid Accent 5" w:semiHidden="0" w:uiPriority="62" w:unhideWhenUsed="0"/>
+    <w:lsdException w:name="Medium Shading 1 Accent 5" w:semiHidden="0" w:uiPriority="63" w:unhideWhenUsed="0"/>
+    <w:lsdException w:name="Medium Shading 2 Accent 5" w:semiHidden="0" w:uiPriority="64" w:unhideWhenUsed="0"/>
+    <w:lsdException w:name="Medium List 1 Accent 5" w:semiHidden="0" w:uiPriority="65" w:unhideWhenUsed="0"/>
+    <w:lsdException w:name="Medium List 2 Accent 5" w:semiHidden="0" w:uiPriority="66" w:unhideWhenUsed="0"/>
+    <w:lsdException w:name="Medium Grid 1 Accent 5" w:semiHidden="0" w:uiPriority="67" w:unhideWhenUsed="0"/>
+    <w:lsdException w:name="Medium Grid 2 Accent 5" w:semiHidden="0" w:uiPriority="68" w:unhideWhenUsed="0"/>
+    <w:lsdException w:name="Medium Grid 3 Accent 5" w:semiHidden="0" w:uiPriority="69" w:unhideWhenUsed="0"/>
+    <w:lsdException w:name="Dark List Accent 5" w:semiHidden="0" w:uiPriority="70" w:unhideWhenUsed="0"/>
+    <w:lsdException w:name="Colorful Shading Accent 5" w:semiHidden="0" w:uiPriority="71" w:unhideWhenUsed="0"/>
+    <w:lsdException w:name="Colorful List Accent 5" w:semiHidden="0" w:uiPriority="72" w:unhideWhenUsed="0"/>
+    <w:lsdException w:name="Colorful Grid Accent 5" w:semiHidden="0" w:uiPriority="73" w:unhideWhenUsed="0"/>
+    <w:lsdException w:name="Light Shading Accent 6" w:semiHidden="0" w:uiPriority="60" w:unhideWhenUsed="0"/>
+    <w:lsdException w:name="Light List Accent 6" w:semiHidden="0" w:uiPriority="61" w:unhideWhenUsed="0"/>
+    <w:lsdException w:name="Light Grid Accent 6" w:semiHidden="0" w:uiPriority="62" w:unhideWhenUsed="0"/>
+    <w:lsdException w:name="Medium Shading 1 Accent 6" w:semiHidden="0" w:uiPriority="63" w:unhideWhenUsed="0"/>
+    <w:lsdException w:name="Medium Shading 2 Accent 6" w:semiHidden="0" w:uiPriority="64" w:unhideWhenUsed="0"/>
+    <w:lsdException w:name="Medium List 1 Accent 6" w:semiHidden="0" w:uiPriority="65" w:unhideWhenUsed="0"/>
+    <w:lsdException w:name="Medium List 2 Accent 6" w:semiHidden="0" w:uiPriority="66" w:unhideWhenUsed="0"/>
+    <w:lsdException w:name="Medium Grid 1 Accent 6" w:semiHidden="0" w:uiPriority="67" w:unhideWhenUsed="0"/>
+    <w:lsdException w:name="Medium Grid 2 Accent 6" w:semiHidden="0" w:uiPriority="68" w:unhideWhenUsed="0"/>
+    <w:lsdException w:name="Medium Grid 3 Accent 6" w:semiHidden="0" w:uiPriority="69" w:unhideWhenUsed="0"/>
+    <w:lsdException w:name="Dark List Accent 6" w:semiHidden="0" w:uiPriority="70" w:unhideWhenUsed="0"/>
+    <w:lsdException w:name="Colorful Shading Accent 6" w:semiHidden="0" w:uiPriority="71" w:unhideWhenUsed="0"/>
+    <w:lsdException w:name="Colorful List Accent 6" w:semiHidden="0" w:uiPriority="72" w:unhideWhenUsed="0"/>
+    <w:lsdException w:name="Colorful Grid Accent 6" w:semiHidden="0" w:uiPriority="73" w:unhideWhenUsed="0"/>
+    <w:lsdException w:name="Subtle Emphasis" w:semiHidden="0" w:uiPriority="19" w:unhideWhenUsed="0" w:qFormat="1"/>
+    <w:lsdException w:name="Intense Emphasis" w:semiHidden="0" w:uiPriority="21" w:unhideWhenUsed="0" w:qFormat="1"/>
+    <w:lsdException w:name="Subtle Reference" w:semiHidden="0" w:uiPriority="31" w:unhideWhenUsed="0" w:qFormat="1"/>
+    <w:lsdException w:name="Intense Reference" w:semiHidden="0" w:uiPriority="32" w:unhideWhenUsed="0" w:qFormat="1"/>
+    <w:lsdException w:name="Book Title" w:semiHidden="0" w:uiPriority="33" w:unhideWhenUsed="0" w:qFormat="1"/>
+    <w:lsdException w:name="Bibliography" w:uiPriority="37"/>
+    <w:lsdException w:name="TOC Heading" w:uiPriority="39" w:qFormat="1"/>
+  </w:latentStyles>
+  <w:style w:type="paragraph" w:default="1" w:styleId="Normal">
+    <w:name w:val="Normal"/>
+    <w:qFormat/>
+  </w:style>
+  <w:style w:type="character" w:default="1" w:styleId="DefaultParagraphFont">
+    <w:name w:val="Default Paragraph Font"/>
+    <w:uiPriority w:val="1"/>
+    <w:semiHidden/>
+    <w:unhideWhenUsed/>
+  </w:style>
+  <w:style w:type="table" w:default="1" w:styleId="TableNormal">
+    <w:name w:val="Normal Table"/>
+    <w:uiPriority w:val="99"/>
+    <w:semiHidden/>
+    <w:unhideWhenUsed/>
+    <w:tblPr>
+      <w:tblInd w:w="0" w:type="dxa"/>
+      <w:tblCellMar>
+        <w:top w:w="0" w:type="dxa"/>
+        <w:left w:w="108" w:type="dxa"/>
+        <w:bottom w:w="0" w:type="dxa"/>
+        <w:right w:w="108" w:type="dxa"/>
+      </w:tblCellMar>
+    </w:tblPr>
+  </w:style>
+  <w:style w:type="numbering" w:default="1" w:styleId="NoList">
+    <w:name w:val="No List"/>
+    <w:uiPriority w:val="99"/>
+    <w:semiHidden/>
+    <w:unhideWhenUsed/>
+  </w:style>
+  <w:style w:type="paragraph" w:styleId="ListParagraph">
+    <w:name w:val="List Paragraph"/>
+    <w:basedOn w:val="Normal"/>
+    <w:uiPriority w:val="34"/>
+    <w:qFormat/>
+    <w:rsid w:val="002D0074"/>
+    <w:pPr>
+      <w:ind w:left="720"/>
+      <w:contextualSpacing/>
+    </w:pPr>
+  </w:style>
+</w:styles>
+</file>
+
+<file path=word/stylesWithEffects.xml><?xml version="1.0" encoding="utf-8"?>
+<w:styles xmlns:wpc="http://schemas.microsoft.com/office/word/2010/wordprocessingCanvas" xmlns:mc="http://schemas.openxmlformats.org/markup-compatibility/2006" xmlns:o="urn:schemas-microsoft-com:office:office" xmlns:r="http://schemas.openxmlformats.org/officeDocument/2006/relationships" xmlns:m="http://schemas.openxmlformats.org/officeDocument/2006/math" xmlns:v="urn:schemas-microsoft-com:vml" xmlns:wp14="http://schemas.microsoft.com/office/word/2010/wordprocessingDrawing" xmlns:wp="http://schemas.openxmlformats.org/drawingml/2006/wordprocessingDrawing" xmlns:w10="urn:schemas-microsoft-com:office:word" xmlns:w="http://schemas.openxmlformats.org/wordprocessingml/2006/main" xmlns:w14="http://schemas.microsoft.com/office/word/2010/wordml" xmlns:wpg="http://schemas.microsoft.com/office/word/2010/wordprocessingGroup" xmlns:wpi="http://schemas.microsoft.com/office/word/2010/wordprocessingInk" xmlns:wne="http://schemas.microsoft.com/office/word/2006/wordml" xmlns:wps="http://schemas.microsoft.com/office/word/2010/wordprocessingShape" mc:Ignorable="w14 wp14">
+  <w:docDefaults>
+    <w:rPrDefault>
+      <w:rPr>
+        <w:rFonts w:asciiTheme="minorHAnsi" w:eastAsiaTheme="minorHAnsi" w:hAnsiTheme="minorHAnsi" w:cstheme="minorBidi"/>
+        <w:sz w:val="24"/>
+        <w:szCs w:val="24"/>
+        <w:lang w:val="en-US" w:eastAsia="en-US" w:bidi="ar-SA"/>
+      </w:rPr>
+    </w:rPrDefault>
+    <w:pPrDefault/>
+  </w:docDefaults>
+  <w:latentStyles w:defLockedState="0" w:defUIPriority="99" w:defSemiHidden="1" w:defUnhideWhenUsed="1" w:defQFormat="0" w:count="267">
+    <w:lsdException w:name="Normal" w:semiHidden="0" w:uiPriority="0" w:unhideWhenUsed="0" w:qFormat="1"/>
+    <w:lsdException w:name="heading 1" w:semiHidden="0" w:uiPriority="9" w:unhideWhenUsed="0" w:qFormat="1"/>
+    <w:lsdException w:name="heading 2" w:uiPriority="9" w:qFormat="1"/>
+    <w:lsdException w:name="heading 3" w:uiPriority="9" w:qFormat="1"/>
+    <w:lsdException w:name="heading 4" w:uiPriority="9" w:qFormat="1"/>
+    <w:lsdException w:name="heading 5" w:uiPriority="9" w:qFormat="1"/>
+    <w:lsdException w:name="heading 6" w:uiPriority="9" w:qFormat="1"/>
+    <w:lsdException w:name="heading 7" w:uiPriority="9" w:qFormat="1"/>
+    <w:lsdException w:name="heading 8" w:uiPriority="9" w:qFormat="1"/>
+    <w:lsdException w:name="heading 9" w:uiPriority="9" w:qFormat="1"/>
+    <w:lsdException w:name="toc 1" w:uiPriority="39"/>
+    <w:lsdException w:name="toc 2" w:uiPriority="39"/>
+    <w:lsdException w:name="toc 3" w:uiPriority="39"/>
+    <w:lsdException w:name="toc 4" w:uiPriority="39"/>
+    <w:lsdException w:name="toc 5" w:uiPriority="39"/>
+    <w:lsdException w:name="toc 6" w:uiPriority="39"/>
+    <w:lsdException w:name="toc 7" w:uiPriority="39"/>
+    <w:lsdException w:name="toc 8" w:uiPriority="39"/>
+    <w:lsdException w:name="toc 9" w:uiPriority="39"/>
+    <w:lsdException w:name="caption" w:uiPriority="35" w:qFormat="1"/>
+    <w:lsdException w:name="Title" w:semiHidden="0" w:uiPriority="10" w:unhideWhenUsed="0" w:qFormat="1"/>
+    <w:lsdException w:name="Default Paragraph Font" w:uiPriority="1"/>
+    <w:lsdException w:name="Subtitle" w:semiHidden="0" w:uiPriority="11" w:unhideWhenUsed="0" w:qFormat="1"/>
+    <w:lsdException w:name="Strong" w:semiHidden="0" w:uiPriority="22" w:unhideWhenUsed="0" w:qFormat="1"/>
+    <w:lsdException w:name="Emphasis" w:semiHidden="0" w:uiPriority="20" w:unhideWhenUsed="0" w:qFormat="1"/>
+    <w:lsdException w:name="Table Grid" w:semiHidden="0" w:uiPriority="39" w:unhideWhenUsed="0"/>
+    <w:lsdException w:name="Placeholder Text" w:unhideWhenUsed="0"/>
+    <w:lsdException w:name="No Spacing" w:semiHidden="0" w:uiPriority="1" w:unhideWhenUsed="0" w:qFormat="1"/>
+    <w:lsdException w:name="Light Shading" w:semiHidden="0" w:uiPriority="60" w:unhideWhenUsed="0"/>
+    <w:lsdException w:name="Light List" w:semiHidden="0" w:uiPriority="61" w:unhideWhenUsed="0"/>
+    <w:lsdException w:name="Light Grid" w:semiHidden="0" w:uiPriority="62" w:unhideWhenUsed="0"/>
+    <w:lsdException w:name="Medium Shading 1" w:semiHidden="0" w:uiPriority="63" w:unhideWhenUsed="0"/>
+    <w:lsdException w:name="Medium Shading 2" w:semiHidden="0" w:uiPriority="64" w:unhideWhenUsed="0"/>
+    <w:lsdException w:name="Medium List 1" w:semiHidden="0" w:uiPriority="65" w:unhideWhenUsed="0"/>
+    <w:lsdException w:name="Medium List 2" w:semiHidden="0" w:uiPriority="66" w:unhideWhenUsed="0"/>
+    <w:lsdException w:name="Medium Grid 1" w:semiHidden="0" w:uiPriority="67" w:unhideWhenUsed="0"/>
+    <w:lsdException w:name="Medium Grid 2" w:semiHidden="0" w:uiPriority="68" w:unhideWhenUsed="0"/>
+    <w:lsdException w:name="Medium Grid 3" w:semiHidden="0" w:uiPriority="69" w:unhideWhenUsed="0"/>
+    <w:lsdException w:name="Dark List" w:semiHidden="0" w:uiPriority="70" w:unhideWhenUsed="0"/>
+    <w:lsdException w:name="Colorful Shading" w:semiHidden="0" w:uiPriority="71" w:unhideWhenUsed="0"/>
+    <w:lsdException w:name="Colorful List" w:semiHidden="0" w:uiPriority="72" w:unhideWhenUsed="0"/>
+    <w:lsdException w:name="Colorful Grid" w:semiHidden="0" w:uiPriority="73" w:unhideWhenUsed="0"/>
+    <w:lsdException w:name="Light Shading Accent 1" w:semiHidden="0" w:uiPriority="60" w:unhideWhenUsed="0"/>
+    <w:lsdException w:name="Light List Accent 1" w:semiHidden="0" w:uiPriority="61" w:unhideWhenUsed="0"/>
+    <w:lsdException w:name="Light Grid Accent 1" w:semiHidden="0" w:uiPriority="62" w:unhideWhenUsed="0"/>
+    <w:lsdException w:name="Medium Shading 1 Accent 1" w:semiHidden="0" w:uiPriority="63" w:unhideWhenUsed="0"/>
+    <w:lsdException w:name="Medium Shading 2 Accent 1" w:semiHidden="0" w:uiPriority="64" w:unhideWhenUsed="0"/>
+    <w:lsdException w:name="Medium List 1 Accent 1" w:semiHidden="0" w:uiPriority="65" w:unhideWhenUsed="0"/>
+    <w:lsdException w:name="Revision" w:unhideWhenUsed="0"/>
+    <w:lsdException w:name="List Paragraph" w:semiHidden="0" w:uiPriority="34" w:unhideWhenUsed="0" w:qFormat="1"/>
+    <w:lsdException w:name="Quote" w:semiHidden="0" w:uiPriority="29" w:unhideWhenUsed="0" w:qFormat="1"/>
+    <w:lsdException w:name="Intense Quote" w:semiHidden="0" w:uiPriority="30" w:unhideWhenUsed="0" w:qFormat="1"/>
+    <w:lsdException w:name="Medium List 2 Accent 1" w:semiHidden="0" w:uiPriority="66" w:unhideWhenUsed="0"/>
+    <w:lsdException w:name="Medium Grid 1 Accent 1" w:semiHidden="0" w:uiPriority="67" w:unhideWhenUsed="0"/>
+    <w:lsdException w:name="Medium Grid 2 Accent 1" w:semiHidden="0" w:uiPriority="68" w:unhideWhenUsed="0"/>
+    <w:lsdException w:name="Medium Grid 3 Accent 1" w:semiHidden="0" w:uiPriority="69" w:unhideWhenUsed="0"/>
+    <w:lsdException w:name="Dark List Accent 1" w:semiHidden="0" w:uiPriority="70" w:unhideWhenUsed="0"/>
+    <w:lsdException w:name="Colorful Shading Accent 1" w:semiHidden="0" w:uiPriority="71" w:unhideWhenUsed="0"/>
+    <w:lsdException w:name="Colorful List Accent 1" w:semiHidden="0" w:uiPriority="72" w:unhideWhenUsed="0"/>
+    <w:lsdException w:name="Colorful Grid Accent 1" w:semiHidden="0" w:uiPriority="73" w:unhideWhenUsed="0"/>
+    <w:lsdException w:name="Light Shading Accent 2" w:semiHidden="0" w:uiPriority="60" w:unhideWhenUsed="0"/>
+    <w:lsdException w:name="Light List Accent 2" w:semiHidden="0" w:uiPriority="61" w:unhideWhenUsed="0"/>
+    <w:lsdException w:name="Light Grid Accent 2" w:semiHidden="0" w:uiPriority="62" w:unhideWhenUsed="0"/>
+    <w:lsdException w:name="Medium Shading 1 Accent 2" w:semiHidden="0" w:uiPriority="63" w:unhideWhenUsed="0"/>
+    <w:lsdException w:name="Medium Shading 2 Accent 2" w:semiHidden="0" w:uiPriority="64" w:unhideWhenUsed="0"/>
+    <w:lsdException w:name="Medium List 1 Accent 2" w:semiHidden="0" w:uiPriority="65" w:unhideWhenUsed="0"/>
+    <w:lsdException w:name="Medium List 2 Accent 2" w:semiHidden="0" w:uiPriority="66" w:unhideWhenUsed="0"/>
+    <w:lsdException w:name="Medium Grid 1 Accent 2" w:semiHidden="0" w:uiPriority="67" w:unhideWhenUsed="0"/>
+    <w:lsdException w:name="Medium Grid 2 Accent 2" w:semiHidden="0" w:uiPriority="68" w:unhideWhenUsed="0"/>
+    <w:lsdException w:name="Medium Grid 3 Accent 2" w:semiHidden="0" w:uiPriority="69" w:unhideWhenUsed="0"/>
+    <w:lsdException w:name="Dark List Accent 2" w:semiHidden="0" w:uiPriority="70" w:unhideWhenUsed="0"/>
+    <w:lsdException w:name="Colorful Shading Accent 2" w:semiHidden="0" w:uiPriority="71" w:unhideWhenUsed="0"/>
+    <w:lsdException w:name="Colorful List Accent 2" w:semiHidden="0" w:uiPriority="72" w:unhideWhenUsed="0"/>
+    <w:lsdException w:name="Colorful Grid Accent 2" w:semiHidden="0" w:uiPriority="73" w:unhideWhenUsed="0"/>
+    <w:lsdException w:name="Light Shading Accent 3" w:semiHidden="0" w:uiPriority="60" w:unhideWhenUsed="0"/>
+    <w:lsdException w:name="Light List Accent 3" w:semiHidden="0" w:uiPriority="61" w:unhideWhenUsed="0"/>
+    <w:lsdException w:name="Light Grid Accent 3" w:semiHidden="0" w:uiPriority="62" w:unhideWhenUsed="0"/>
+    <w:lsdException w:name="Medium Shading 1 Accent 3" w:semiHidden="0" w:uiPriority="63" w:unhideWhenUsed="0"/>
+    <w:lsdException w:name="Medium Shading 2 Accent 3" w:semiHidden="0" w:uiPriority="64" w:unhideWhenUsed="0"/>
+    <w:lsdException w:name="Medium List 1 Accent 3" w:semiHidden="0" w:uiPriority="65" w:unhideWhenUsed="0"/>
+    <w:lsdException w:name="Medium List 2 Accent 3" w:semiHidden="0" w:uiPriority="66" w:unhideWhenUsed="0"/>
+    <w:lsdException w:name="Medium Grid 1 Accent 3" w:semiHidden="0" w:uiPriority="67" w:unhideWhenUsed="0"/>
+    <w:lsdException w:name="Medium Grid 2 Accent 3" w:semiHidden="0" w:uiPriority="68" w:unhideWhenUsed="0"/>
+    <w:lsdException w:name="Medium Grid 3 Accent 3" w:semiHidden="0" w:uiPriority="69" w:unhideWhenUsed="0"/>
+    <w:lsdException w:name="Dark List Accent 3" w:semiHidden="0" w:uiPriority="70" w:unhideWhenUsed="0"/>
+    <w:lsdException w:name="Colorful Shading Accent 3" w:semiHidden="0" w:uiPriority="71" w:unhideWhenUsed="0"/>
+    <w:lsdException w:name="Colorful List Accent 3" w:semiHidden="0" w:uiPriority="72" w:unhideWhenUsed="0"/>
+    <w:lsdException w:name="Colorful Grid Accent 3" w:semiHidden="0" w:uiPriority="73" w:unhideWhenUsed="0"/>
+    <w:lsdException w:name="Light Shading Accent 4" w:semiHidden="0" w:uiPriority="60" w:unhideWhenUsed="0"/>
+    <w:lsdException w:name="Light List Accent 4" w:semiHidden="0" w:uiPriority="61" w:unhideWhenUsed="0"/>
+    <w:lsdException w:name="Light Grid Accent 4" w:semiHidden="0" w:uiPriority="62" w:unhideWhenUsed="0"/>
+    <w:lsdException w:name="Medium Shading 1 Accent 4" w:semiHidden="0" w:uiPriority="63" w:unhideWhenUsed="0"/>
+    <w:lsdException w:name="Medium Shading 2 Accent 4" w:semiHidden="0" w:uiPriority="64" w:unhideWhenUsed="0"/>
+    <w:lsdException w:name="Medium List 1 Accent 4" w:semiHidden="0" w:uiPriority="65" w:unhideWhenUsed="0"/>
+    <w:lsdException w:name="Medium List 2 Accent 4" w:semiHidden="0" w:uiPriority="66" w:unhideWhenUsed="0"/>
+    <w:lsdException w:name="Medium Grid 1 Accent 4" w:semiHidden="0" w:uiPriority="67" w:unhideWhenUsed="0"/>
+    <w:lsdException w:name="Medium Grid 2 Accent 4" w:semiHidden="0" w:uiPriority="68" w:unhideWhenUsed="0"/>
+    <w:lsdException w:name="Medium Grid 3 Accent 4" w:semiHidden="0" w:uiPriority="69" w:unhideWhenUsed="0"/>
+    <w:lsdException w:name="Dark List Accent 4" w:semiHidden="0" w:uiPriority="70" w:unhideWhenUsed="0"/>
+    <w:lsdException w:name="Colorful Shading Accent 4" w:semiHidden="0" w:uiPriority="71" w:unhideWhenUsed="0"/>
+    <w:lsdException w:name="Colorful List Accent 4" w:semiHidden="0" w:uiPriority="72" w:unhideWhenUsed="0"/>
+    <w:lsdException w:name="Colorful Grid Accent 4" w:semiHidden="0" w:uiPriority="73" w:unhideWhenUsed="0"/>
+    <w:lsdException w:name="Light Shading Accent 5" w:semiHidden="0" w:uiPriority="60" w:unhideWhenUsed="0"/>
+    <w:lsdException w:name="Light List Accent 5" w:semiHidden="0" w:uiPriority="61" w:unhideWhenUsed="0"/>
+    <w:lsdException w:name="Light Grid Accent 5" w:semiHidden="0" w:uiPriority="62" w:unhideWhenUsed="0"/>
+    <w:lsdException w:name="Medium Shading 1 Accent 5" w:semiHidden="0" w:uiPriority="63" w:unhideWhenUsed="0"/>
+    <w:lsdException w:name="Medium Shading 2 Accent 5" w:semiHidden="0" w:uiPriority="64" w:unhideWhenUsed="0"/>
+    <w:lsdException w:name="Medium List 1 Accent 5" w:semiHidden="0" w:uiPriority="65" w:unhideWhenUsed="0"/>
+    <w:lsdException w:name="Medium List 2 Accent 5" w:semiHidden="0" w:uiPriority="66" w:unhideWhenUsed="0"/>
+    <w:lsdException w:name="Medium Grid 1 Accent 5" w:semiHidden="0" w:uiPriority="67" w:unhideWhenUsed="0"/>
+    <w:lsdException w:name="Medium Grid 2 Accent 5" w:semiHidden="0" w:uiPriority="68" w:unhideWhenUsed="0"/>
+    <w:lsdException w:name="Medium Grid 3 Accent 5" w:semiHidden="0" w:uiPriority="69" w:unhideWhenUsed="0"/>
+    <w:lsdException w:name="Dark List Accent 5" w:semiHidden="0" w:uiPriority="70" w:unhideWhenUsed="0"/>
+    <w:lsdException w:name="Colorful Shading Accent 5" w:semiHidden="0" w:uiPriority="71" w:unhideWhenUsed="0"/>
+    <w:lsdException w:name="Colorful List Accent 5" w:semiHidden="0" w:uiPriority="72" w:unhideWhenUsed="0"/>
+    <w:lsdException w:name="Colorful Grid Accent 5" w:semiHidden="0" w:uiPriority="73" w:unhideWhenUsed="0"/>
+    <w:lsdException w:name="Light Shading Accent 6" w:semiHidden="0" w:uiPriority="60" w:unhideWhenUsed="0"/>
+    <w:lsdException w:name="Light List Accent 6" w:semiHidden="0" w:uiPriority="61" w:unhideWhenUsed="0"/>
+    <w:lsdException w:name="Light Grid Accent 6" w:semiHidden="0" w:uiPriority="62" w:unhideWhenUsed="0"/>
+    <w:lsdException w:name="Medium Shading 1 Accent 6" w:semiHidden="0" w:uiPriority="63" w:unhideWhenUsed="0"/>
+    <w:lsdException w:name="Medium Shading 2 Accent 6" w:semiHidden="0" w:uiPriority="64" w:unhideWhenUsed="0"/>
+    <w:lsdException w:name="Medium List 1 Accent 6" w:semiHidden="0" w:uiPriority="65" w:unhideWhenUsed="0"/>
+    <w:lsdException w:name="Medium List 2 Accent 6" w:semiHidden="0" w:uiPriority="66" w:unhideWhenUsed="0"/>
+    <w:lsdException w:name="Medium Grid 1 Accent 6" w:semiHidden="0" w:uiPriority="67" w:unhideWhenUsed="0"/>
+    <w:lsdException w:name="Medium Grid 2 Accent 6" w:semiHidden="0" w:uiPriority="68" w:unhideWhenUsed="0"/>
+    <w:lsdException w:name="Medium Grid 3 Accent 6" w:semiHidden="0" w:uiPriority="69" w:unhideWhenUsed="0"/>
+    <w:lsdException w:name="Dark List Accent 6" w:semiHidden="0" w:uiPriority="70" w:unhideWhenUsed="0"/>
+    <w:lsdException w:name="Colorful Shading Accent 6" w:semiHidden="0" w:uiPriority="71" w:unhideWhenUsed="0"/>
+    <w:lsdException w:name="Colorful List Accent 6" w:semiHidden="0" w:uiPriority="72" w:unhideWhenUsed="0"/>
+    <w:lsdException w:name="Colorful Grid Accent 6" w:semiHidden="0" w:uiPriority="73" w:unhideWhenUsed="0"/>
+    <w:lsdException w:name="Subtle Emphasis" w:semiHidden="0" w:uiPriority="19" w:unhideWhenUsed="0" w:qFormat="1"/>
+    <w:lsdException w:name="Intense Emphasis" w:semiHidden="0" w:uiPriority="21" w:unhideWhenUsed="0" w:qFormat="1"/>
+    <w:lsdException w:name="Subtle Reference" w:semiHidden="0" w:uiPriority="31" w:unhideWhenUsed="0" w:qFormat="1"/>
+    <w:lsdException w:name="Intense Reference" w:semiHidden="0" w:uiPriority="32" w:unhideWhenUsed="0" w:qFormat="1"/>
+    <w:lsdException w:name="Book Title" w:semiHidden="0" w:uiPriority="33" w:unhideWhenUsed="0" w:qFormat="1"/>
+    <w:lsdException w:name="Bibliography" w:uiPriority="37"/>
+    <w:lsdException w:name="TOC Heading" w:uiPriority="39" w:qFormat="1"/>
   </w:latentStyles>
   <w:style w:type="paragraph" w:default="1" w:styleId="Normal">
     <w:name w:val="Normal"/>
@@ -1398,7 +1392,7 @@
   <a:extraClrSchemeLst/>
   <a:extLst>
     <a:ext uri="{05A4C25C-085E-4340-85A3-A5531E510DB2}">
-      <thm15:themeFamily xmlns:thm15="http://schemas.microsoft.com/office/thememl/2012/main" name="Office Theme" id="{62F939B6-93AF-4DB8-9C6B-D6C7DFDC589F}" vid="{4A3C46E8-61CC-4603-A589-7422A47A8E4A}"/>
+      <thm15:themeFamily xmlns:thm15="http://schemas.microsoft.com/office/thememl/2012/main" xmlns="" name="Office Theme" id="{62F939B6-93AF-4DB8-9C6B-D6C7DFDC589F}" vid="{4A3C46E8-61CC-4603-A589-7422A47A8E4A}"/>
     </a:ext>
   </a:extLst>
 </a:theme>

</xml_diff>